<commit_message>
First part almost finish
</commit_message>
<xml_diff>
--- a/documents/report.docx
+++ b/documents/report.docx
@@ -84,8 +84,8 @@
                                   <w:tblLook w:val="04A0" w:firstRow="1" w:lastRow="0" w:firstColumn="1" w:lastColumn="0" w:noHBand="0" w:noVBand="1"/>
                                 </w:tblPr>
                                 <w:tblGrid>
-                                  <w:gridCol w:w="4330"/>
-                                  <w:gridCol w:w="1734"/>
+                                  <w:gridCol w:w="5745"/>
+                                  <w:gridCol w:w="5441"/>
                                 </w:tblGrid>
                                 <w:tr>
                                   <w:trPr>
@@ -190,16 +190,7 @@
                                           <w:rFonts w:ascii="Times New Roman" w:hAnsi="Times New Roman" w:cs="Times New Roman"/>
                                           <w:color w:val="000000" w:themeColor="text1"/>
                                         </w:rPr>
-                                        <w:t>N98</w:t>
-                                      </w:r>
-                                      <w:bookmarkStart w:id="0" w:name="_GoBack"/>
-                                      <w:bookmarkEnd w:id="0"/>
-                                      <w:r>
-                                        <w:rPr>
-                                          <w:rFonts w:ascii="Times New Roman" w:hAnsi="Times New Roman" w:cs="Times New Roman"/>
-                                          <w:color w:val="000000" w:themeColor="text1"/>
-                                        </w:rPr>
-                                        <w:t>45097</w:t>
+                                        <w:t>N9845097</w:t>
                                       </w:r>
                                     </w:p>
                                     <w:sdt>
@@ -328,8 +319,8 @@
                             <w:tblLook w:val="04A0" w:firstRow="1" w:lastRow="0" w:firstColumn="1" w:lastColumn="0" w:noHBand="0" w:noVBand="1"/>
                           </w:tblPr>
                           <w:tblGrid>
-                            <w:gridCol w:w="4330"/>
-                            <w:gridCol w:w="1734"/>
+                            <w:gridCol w:w="5745"/>
+                            <w:gridCol w:w="5441"/>
                           </w:tblGrid>
                           <w:tr>
                             <w:trPr>
@@ -434,16 +425,7 @@
                                     <w:rFonts w:ascii="Times New Roman" w:hAnsi="Times New Roman" w:cs="Times New Roman"/>
                                     <w:color w:val="000000" w:themeColor="text1"/>
                                   </w:rPr>
-                                  <w:t>N98</w:t>
-                                </w:r>
-                                <w:bookmarkStart w:id="1" w:name="_GoBack"/>
-                                <w:bookmarkEnd w:id="1"/>
-                                <w:r>
-                                  <w:rPr>
-                                    <w:rFonts w:ascii="Times New Roman" w:hAnsi="Times New Roman" w:cs="Times New Roman"/>
-                                    <w:color w:val="000000" w:themeColor="text1"/>
-                                  </w:rPr>
-                                  <w:t>45097</w:t>
+                                  <w:t>N9845097</w:t>
                                 </w:r>
                               </w:p>
                               <w:sdt>
@@ -999,9 +981,373 @@
           <w:numId w:val="1"/>
         </w:numPr>
       </w:pPr>
-      <w:bookmarkStart w:id="2" w:name="_Toc5355998"/>
+      <w:bookmarkStart w:id="0" w:name="_Toc5355998"/>
       <w:r>
         <w:t>Description of Algorithm</w:t>
+      </w:r>
+      <w:bookmarkEnd w:id="0"/>
+    </w:p>
+    <w:p>
+      <w:pPr>
+        <w:pStyle w:val="Heading1"/>
+        <w:spacing w:line="276" w:lineRule="auto"/>
+        <w:ind w:firstLine="360"/>
+        <w:rPr>
+          <w:b w:val="0"/>
+          <w:sz w:val="24"/>
+          <w:szCs w:val="24"/>
+        </w:rPr>
+      </w:pPr>
+      <w:r>
+        <w:rPr>
+          <w:b w:val="0"/>
+          <w:sz w:val="24"/>
+          <w:szCs w:val="24"/>
+        </w:rPr>
+        <w:t xml:space="preserve">The main purpose of the algorithm is to find out the median in the given array no matter the random position or </w:t>
+      </w:r>
+      <w:proofErr w:type="gramStart"/>
+      <w:r>
+        <w:rPr>
+          <w:b w:val="0"/>
+          <w:sz w:val="24"/>
+          <w:szCs w:val="24"/>
+        </w:rPr>
+        <w:t xml:space="preserve">odd </w:t>
+      </w:r>
+      <w:bookmarkStart w:id="1" w:name="_GoBack"/>
+      <w:bookmarkEnd w:id="1"/>
+      <w:r>
+        <w:rPr>
+          <w:b w:val="0"/>
+          <w:sz w:val="24"/>
+          <w:szCs w:val="24"/>
+        </w:rPr>
+        <w:t>.It</w:t>
+      </w:r>
+      <w:proofErr w:type="gramEnd"/>
+      <w:r>
+        <w:rPr>
+          <w:b w:val="0"/>
+          <w:sz w:val="24"/>
+          <w:szCs w:val="24"/>
+        </w:rPr>
+        <w:t xml:space="preserve"> </w:t>
+      </w:r>
+      <w:r>
+        <w:rPr>
+          <w:b w:val="0"/>
+          <w:sz w:val="24"/>
+          <w:szCs w:val="24"/>
+        </w:rPr>
+        <w:t>takes</w:t>
+      </w:r>
+      <w:r>
+        <w:rPr>
+          <w:b w:val="0"/>
+          <w:sz w:val="24"/>
+          <w:szCs w:val="24"/>
+        </w:rPr>
+        <w:t xml:space="preserve"> only one</w:t>
+      </w:r>
+      <w:r>
+        <w:rPr>
+          <w:b w:val="0"/>
+          <w:sz w:val="24"/>
+          <w:szCs w:val="24"/>
+        </w:rPr>
+        <w:t xml:space="preserve"> parameter</w:t>
+      </w:r>
+      <w:r>
+        <w:rPr>
+          <w:b w:val="0"/>
+          <w:sz w:val="24"/>
+          <w:szCs w:val="24"/>
+        </w:rPr>
+        <w:t xml:space="preserve"> which is</w:t>
+      </w:r>
+      <w:r>
+        <w:rPr>
+          <w:b w:val="0"/>
+          <w:sz w:val="24"/>
+          <w:szCs w:val="24"/>
+        </w:rPr>
+        <w:t xml:space="preserve"> an array </w:t>
+      </w:r>
+      <w:r>
+        <w:rPr>
+          <w:b w:val="0"/>
+          <w:sz w:val="24"/>
+          <w:szCs w:val="24"/>
+        </w:rPr>
+        <w:t>contains a</w:t>
+      </w:r>
+      <w:r>
+        <w:rPr>
+          <w:b w:val="0"/>
+          <w:sz w:val="24"/>
+          <w:szCs w:val="24"/>
+        </w:rPr>
+        <w:t xml:space="preserve"> set of</w:t>
+      </w:r>
+      <w:r>
+        <w:rPr>
+          <w:b w:val="0"/>
+          <w:sz w:val="24"/>
+          <w:szCs w:val="24"/>
+        </w:rPr>
+        <w:t xml:space="preserve"> integer</w:t>
+      </w:r>
+      <w:r>
+        <w:rPr>
+          <w:b w:val="0"/>
+          <w:sz w:val="24"/>
+          <w:szCs w:val="24"/>
+        </w:rPr>
+        <w:t xml:space="preserve"> numbers. </w:t>
+      </w:r>
+      <w:r>
+        <w:rPr>
+          <w:b w:val="0"/>
+          <w:sz w:val="24"/>
+          <w:szCs w:val="24"/>
+        </w:rPr>
+        <w:t xml:space="preserve">First of all, the </w:t>
+      </w:r>
+      <w:r>
+        <w:rPr>
+          <w:b w:val="0"/>
+          <w:sz w:val="24"/>
+          <w:szCs w:val="24"/>
+        </w:rPr>
+        <w:t xml:space="preserve">algorithm </w:t>
+      </w:r>
+      <w:r>
+        <w:rPr>
+          <w:b w:val="0"/>
+          <w:sz w:val="24"/>
+          <w:szCs w:val="24"/>
+        </w:rPr>
+        <w:t>creates</w:t>
+      </w:r>
+      <w:r>
+        <w:rPr>
+          <w:b w:val="0"/>
+          <w:sz w:val="24"/>
+          <w:szCs w:val="24"/>
+        </w:rPr>
+        <w:t xml:space="preserve"> one local variable named as k. It is</w:t>
+      </w:r>
+      <w:r>
+        <w:rPr>
+          <w:b w:val="0"/>
+          <w:sz w:val="24"/>
+          <w:szCs w:val="24"/>
+        </w:rPr>
+        <w:t xml:space="preserve"> for</w:t>
+      </w:r>
+      <w:r>
+        <w:rPr>
+          <w:b w:val="0"/>
+          <w:sz w:val="24"/>
+          <w:szCs w:val="24"/>
+        </w:rPr>
+        <w:t xml:space="preserve"> storing the median position</w:t>
+      </w:r>
+      <w:r>
+        <w:rPr>
+          <w:b w:val="0"/>
+          <w:sz w:val="24"/>
+          <w:szCs w:val="24"/>
+        </w:rPr>
+        <w:t xml:space="preserve"> of the input array. There are two steps for calculating the median position of the array. First</w:t>
+      </w:r>
+      <w:r>
+        <w:rPr>
+          <w:b w:val="0"/>
+          <w:sz w:val="24"/>
+          <w:szCs w:val="24"/>
+        </w:rPr>
+        <w:t>ly</w:t>
+      </w:r>
+      <w:r>
+        <w:rPr>
+          <w:b w:val="0"/>
+          <w:sz w:val="24"/>
+          <w:szCs w:val="24"/>
+        </w:rPr>
+        <w:t xml:space="preserve">, dividing the </w:t>
+      </w:r>
+      <w:r>
+        <w:rPr>
+          <w:b w:val="0"/>
+          <w:sz w:val="24"/>
+          <w:szCs w:val="24"/>
+        </w:rPr>
+        <w:t xml:space="preserve">length of the input array by two. Secondly, ceiling the previous result. Finally, the result will be assigned to the k variable. If the input array was already sorted before it passed to this function, the median value of the array must be located at the k position. </w:t>
+      </w:r>
+    </w:p>
+    <w:p>
+      <w:pPr>
+        <w:pStyle w:val="Heading1"/>
+        <w:spacing w:line="276" w:lineRule="auto"/>
+        <w:ind w:firstLine="360"/>
+        <w:rPr>
+          <w:b w:val="0"/>
+          <w:sz w:val="24"/>
+          <w:szCs w:val="24"/>
+        </w:rPr>
+      </w:pPr>
+      <w:r>
+        <w:rPr>
+          <w:b w:val="0"/>
+          <w:sz w:val="24"/>
+          <w:szCs w:val="24"/>
+        </w:rPr>
+        <w:t xml:space="preserve">The </w:t>
+      </w:r>
+      <w:r>
+        <w:rPr>
+          <w:b w:val="0"/>
+          <w:sz w:val="24"/>
+          <w:szCs w:val="24"/>
+        </w:rPr>
+        <w:t>algorithm</w:t>
+      </w:r>
+      <w:r>
+        <w:rPr>
+          <w:b w:val="0"/>
+          <w:sz w:val="24"/>
+          <w:szCs w:val="24"/>
+        </w:rPr>
+        <w:t xml:space="preserve"> then</w:t>
+      </w:r>
+      <w:r>
+        <w:rPr>
+          <w:b w:val="0"/>
+          <w:sz w:val="24"/>
+          <w:szCs w:val="24"/>
+        </w:rPr>
+        <w:t xml:space="preserve"> </w:t>
+      </w:r>
+      <w:r>
+        <w:rPr>
+          <w:b w:val="0"/>
+          <w:sz w:val="24"/>
+          <w:szCs w:val="24"/>
+        </w:rPr>
+        <w:t>creates</w:t>
+      </w:r>
+      <w:r>
+        <w:rPr>
+          <w:b w:val="0"/>
+          <w:sz w:val="24"/>
+          <w:szCs w:val="24"/>
+        </w:rPr>
+        <w:t xml:space="preserve"> </w:t>
+      </w:r>
+      <w:r>
+        <w:rPr>
+          <w:b w:val="0"/>
+          <w:sz w:val="24"/>
+          <w:szCs w:val="24"/>
+        </w:rPr>
+        <w:t>a nested</w:t>
+      </w:r>
+      <w:r>
+        <w:rPr>
+          <w:b w:val="0"/>
+          <w:sz w:val="24"/>
+          <w:szCs w:val="24"/>
+        </w:rPr>
+        <w:t xml:space="preserve"> for loop</w:t>
+      </w:r>
+      <w:r>
+        <w:rPr>
+          <w:b w:val="0"/>
+          <w:sz w:val="24"/>
+          <w:szCs w:val="24"/>
+        </w:rPr>
+        <w:t xml:space="preserve"> which will repeat according to </w:t>
+      </w:r>
+      <w:r>
+        <w:rPr>
+          <w:b w:val="0"/>
+          <w:sz w:val="24"/>
+          <w:szCs w:val="24"/>
+        </w:rPr>
+        <w:t>how many integer numbers exists in the input array.</w:t>
+      </w:r>
+      <w:r>
+        <w:rPr>
+          <w:b w:val="0"/>
+          <w:sz w:val="24"/>
+          <w:szCs w:val="24"/>
+        </w:rPr>
+        <w:t xml:space="preserve"> There are total two for loop in this case. Both loops create </w:t>
+      </w:r>
+      <w:r>
+        <w:rPr>
+          <w:b w:val="0"/>
+          <w:sz w:val="24"/>
+          <w:szCs w:val="24"/>
+        </w:rPr>
+        <w:t>an</w:t>
+      </w:r>
+      <w:r>
+        <w:rPr>
+          <w:b w:val="0"/>
+          <w:sz w:val="24"/>
+          <w:szCs w:val="24"/>
+        </w:rPr>
+        <w:t xml:space="preserve"> indexer variable for selecting elements in the array for different purpose. </w:t>
+      </w:r>
+      <w:r>
+        <w:rPr>
+          <w:b w:val="0"/>
+          <w:sz w:val="24"/>
+          <w:szCs w:val="24"/>
+        </w:rPr>
+        <w:t>Indexer variable I is created and updated by the outer loop. In contrast, Indexer j is created and updated by the inner loop.</w:t>
+      </w:r>
+      <w:r>
+        <w:rPr>
+          <w:b w:val="0"/>
+          <w:sz w:val="24"/>
+          <w:szCs w:val="24"/>
+        </w:rPr>
+        <w:t xml:space="preserve"> The main purpose of the outer loop is to determine the array element selected by indexer i whether median or not. On the other hand, the purpose of the inner loop is to calculate how many elements are smaller and equals to the value selected by indexer </w:t>
+      </w:r>
+      <w:proofErr w:type="spellStart"/>
+      <w:r>
+        <w:rPr>
+          <w:b w:val="0"/>
+          <w:sz w:val="24"/>
+          <w:szCs w:val="24"/>
+        </w:rPr>
+        <w:t>i</w:t>
+      </w:r>
+      <w:proofErr w:type="spellEnd"/>
+      <w:r>
+        <w:rPr>
+          <w:b w:val="0"/>
+          <w:sz w:val="24"/>
+          <w:szCs w:val="24"/>
+        </w:rPr>
+        <w:t xml:space="preserve">. At the end of the outer loop,  </w:t>
+      </w:r>
+    </w:p>
+    <w:p>
+      <w:pPr>
+        <w:pStyle w:val="Heading1"/>
+        <w:numPr>
+          <w:ilvl w:val="0"/>
+          <w:numId w:val="1"/>
+        </w:numPr>
+      </w:pPr>
+      <w:bookmarkStart w:id="2" w:name="_Toc5355999"/>
+      <w:r>
+        <w:t>Implementation of the Algorithm</w:t>
       </w:r>
       <w:bookmarkEnd w:id="2"/>
     </w:p>
@@ -1013,9 +1359,9 @@
           <w:numId w:val="1"/>
         </w:numPr>
       </w:pPr>
-      <w:bookmarkStart w:id="3" w:name="_Toc5355999"/>
-      <w:r>
-        <w:t>Implementation of the Algorithm</w:t>
+      <w:bookmarkStart w:id="3" w:name="_Toc5356000"/>
+      <w:r>
+        <w:t>Experiment Design</w:t>
       </w:r>
       <w:bookmarkEnd w:id="3"/>
     </w:p>
@@ -1027,25 +1373,11 @@
           <w:numId w:val="1"/>
         </w:numPr>
       </w:pPr>
-      <w:bookmarkStart w:id="4" w:name="_Toc5356000"/>
-      <w:r>
-        <w:t>Experiment Design</w:t>
+      <w:bookmarkStart w:id="4" w:name="_Toc5356001"/>
+      <w:r>
+        <w:t>Analysis of Experiential results</w:t>
       </w:r>
       <w:bookmarkEnd w:id="4"/>
-    </w:p>
-    <w:p>
-      <w:pPr>
-        <w:pStyle w:val="Heading1"/>
-        <w:numPr>
-          <w:ilvl w:val="0"/>
-          <w:numId w:val="1"/>
-        </w:numPr>
-      </w:pPr>
-      <w:bookmarkStart w:id="5" w:name="_Toc5356001"/>
-      <w:r>
-        <w:t>Analysis of Experiential results</w:t>
-      </w:r>
-      <w:bookmarkEnd w:id="5"/>
     </w:p>
     <w:sectPr>
       <w:pgSz w:w="11900" w:h="16840"/>
@@ -1860,6 +2192,20 @@
       <w:szCs w:val="18"/>
     </w:rPr>
   </w:style>
+  <w:style w:type="paragraph" w:customStyle="1" w:styleId="Default">
+    <w:name w:val="Default"/>
+    <w:rsid w:val="00AE20BD"/>
+    <w:pPr>
+      <w:autoSpaceDE w:val="0"/>
+      <w:autoSpaceDN w:val="0"/>
+      <w:adjustRightInd w:val="0"/>
+    </w:pPr>
+    <w:rPr>
+      <w:rFonts w:ascii="Calibri" w:hAnsi="Calibri" w:cs="Calibri"/>
+      <w:color w:val="000000"/>
+      <w:lang w:val="en-US"/>
+    </w:rPr>
+  </w:style>
 </w:styles>
 </file>
 
@@ -2163,7 +2509,7 @@
 </file>
 
 <file path=customXml/itemProps1.xml><?xml version="1.0" encoding="utf-8"?>
-<ds:datastoreItem xmlns:ds="http://schemas.openxmlformats.org/officeDocument/2006/customXml" ds:itemID="{F8346635-8A82-5A49-930C-445F6BA6F4F7}">
+<ds:datastoreItem xmlns:ds="http://schemas.openxmlformats.org/officeDocument/2006/customXml" ds:itemID="{5165416A-7879-2441-BD7A-7C8B2DBDECE0}">
   <ds:schemaRefs>
     <ds:schemaRef ds:uri="http://schemas.openxmlformats.org/officeDocument/2006/bibliography"/>
   </ds:schemaRefs>

</xml_diff>

<commit_message>
Functional Testing part finished
</commit_message>
<xml_diff>
--- a/documents/report.docx
+++ b/documents/report.docx
@@ -1985,17 +1985,7 @@
         <w:t>.</w:t>
       </w:r>
       <w:r>
-        <w:t xml:space="preserve"> This algorithm only takes one parameter which only accept </w:t>
-      </w:r>
-      <w:proofErr w:type="spellStart"/>
-      <w:proofErr w:type="gramStart"/>
-      <w:r>
-        <w:t>a</w:t>
-      </w:r>
-      <w:proofErr w:type="spellEnd"/>
-      <w:proofErr w:type="gramEnd"/>
-      <w:r>
-        <w:t xml:space="preserve"> array of integers. </w:t>
+        <w:t xml:space="preserve"> This algorithm only takes one parameter which only accept a array of integers. </w:t>
       </w:r>
       <w:r>
         <w:t xml:space="preserve">Considering the different condition that the </w:t>
@@ -2113,19 +2103,9 @@
           <w:lang w:val="en-US"/>
         </w:rPr>
       </w:pPr>
-      <w:proofErr w:type="spellStart"/>
-      <w:r>
-        <w:t>Discusss</w:t>
-      </w:r>
-      <w:proofErr w:type="spellEnd"/>
-      <w:r>
-        <w:t xml:space="preserve"> more the </w:t>
-      </w:r>
-      <w:proofErr w:type="spellStart"/>
-      <w:r>
-        <w:t>effiency</w:t>
-      </w:r>
-      <w:proofErr w:type="spellEnd"/>
+      <w:r>
+        <w:t>Discusss more the effiency</w:t>
+      </w:r>
     </w:p>
     <w:p>
       <w:pPr>
@@ -2289,15 +2269,7 @@
         <w:t xml:space="preserve"> in Appendix A</w:t>
       </w:r>
       <w:r>
-        <w:t xml:space="preserve"> is saved in </w:t>
-      </w:r>
-      <w:proofErr w:type="spellStart"/>
-      <w:r>
-        <w:t>program.cs</w:t>
-      </w:r>
-      <w:proofErr w:type="spellEnd"/>
-      <w:r>
-        <w:t xml:space="preserve"> file.</w:t>
+        <w:t xml:space="preserve"> is saved in program.cs file.</w:t>
       </w:r>
       <w:r>
         <w:t xml:space="preserve"> </w:t>
@@ -2309,7 +2281,7 @@
         <w:t xml:space="preserve"> </w:t>
       </w:r>
       <w:r>
-        <w:t xml:space="preserve">takes only one parameter which is an array contains one or more integer numbers and assigned to the variable named as A. First of all, the algorithm creates one local variable named as k. It is for calculating and storing the median position of the input array. There are two steps for calculating the median position of the array. Firstly, dividing the length of the array by two. Secondly, ceiling the previous result to the highest integer value it can be. If the length of the array is an odd number, ceiling the result can help us pointing to the median position accurately. In contrast, we assume that dividing the length of the array by two is the median position for even number. Because it has no correct way to define the median position for even number of the array length. Finally, the result will be assigned to the k variable. If the input array was already sorted before it passed to this algorithm, the median value of the array must be located at the k position. </w:t>
+        <w:t xml:space="preserve">takes only one parameter which is an array contains one or more integer numbers and assigned to the variable named as A. First of all, the algorithm creates one local variable named as k. It is for calculating and storing the median position of the input array. There are two steps for calculating the median position of the array. Firstly, dividing the length of the array by two. Secondly, ceiling the previous result to the highest integer value it can be. </w:t>
       </w:r>
     </w:p>
     <w:p>
@@ -2322,7 +2294,43 @@
         <w:ind w:firstLine="360"/>
       </w:pPr>
       <w:r>
-        <w:t>The algorithm then creates a nested for loop which will repeat the operations inside the block according to how many integer numbers exists in the input array. There are total two for loops in this case. Both loops create an indexer variable for selecting elements in the array for different purpose inside the loop. These indexers start from 0 to the number of the array length. The main purpose of the outer loop is to determine the array element selected by the indexer of the outer loop whether median or not. On the other hand, the purpose of the inner loop is for calculating how many elements are smaller and equals to the element which selected by the indexer in the outer loop.</w:t>
+        <w:t xml:space="preserve">If the length of the array is an odd number, ceiling the result can help us pointing to the median position accurately. In contrast, we assume that dividing the length of the array by two is the median position for </w:t>
+      </w:r>
+      <w:r>
+        <w:t xml:space="preserve">an array of </w:t>
+      </w:r>
+      <w:r>
+        <w:t xml:space="preserve">even </w:t>
+      </w:r>
+      <w:r>
+        <w:t>length</w:t>
+      </w:r>
+      <w:r>
+        <w:t xml:space="preserve">. Because </w:t>
+      </w:r>
+      <w:r>
+        <w:t>it doesn’t exist a</w:t>
+      </w:r>
+      <w:r>
+        <w:t xml:space="preserve"> correct way to define the median position for</w:t>
+      </w:r>
+      <w:r>
+        <w:t xml:space="preserve"> </w:t>
+      </w:r>
+      <w:r>
+        <w:t xml:space="preserve">an </w:t>
+      </w:r>
+      <w:r>
+        <w:t xml:space="preserve">even </w:t>
+      </w:r>
+      <w:r>
+        <w:t>length</w:t>
+      </w:r>
+      <w:r>
+        <w:t xml:space="preserve"> array</w:t>
+      </w:r>
+      <w:r>
+        <w:t xml:space="preserve">. Finally, the result will be assigned to the k variable. If the input array was already sorted before it passed to this algorithm, the median value of the array must be located at the k position. </w:t>
       </w:r>
     </w:p>
     <w:p>
@@ -2335,55 +2343,40 @@
         <w:ind w:firstLine="360"/>
       </w:pPr>
       <w:r>
-        <w:t xml:space="preserve">In the outer loop, it creates an Indexer variable denoted as </w:t>
-      </w:r>
-      <w:proofErr w:type="spellStart"/>
-      <w:r>
-        <w:t>i</w:t>
-      </w:r>
-      <w:proofErr w:type="spellEnd"/>
-      <w:r>
-        <w:t xml:space="preserve">. This indexer only allowed to update inside the outer loop. There are two local variables inside this loop. The first variable is named as </w:t>
-      </w:r>
-      <w:proofErr w:type="spellStart"/>
-      <w:r>
-        <w:t>numsmall</w:t>
-      </w:r>
-      <w:proofErr w:type="spellEnd"/>
-      <w:r>
-        <w:t xml:space="preserve"> which is responsible to record how many elements in the input array are smaller than the selected element by indexer </w:t>
-      </w:r>
-      <w:proofErr w:type="spellStart"/>
-      <w:r>
-        <w:t>i</w:t>
-      </w:r>
-      <w:proofErr w:type="spellEnd"/>
-      <w:r>
-        <w:t xml:space="preserve"> which is denoted as A[</w:t>
-      </w:r>
-      <w:proofErr w:type="spellStart"/>
-      <w:r>
-        <w:t>i</w:t>
-      </w:r>
-      <w:proofErr w:type="spellEnd"/>
-      <w:r>
-        <w:t xml:space="preserve">]. The second variable is named as </w:t>
-      </w:r>
-      <w:proofErr w:type="spellStart"/>
-      <w:r>
-        <w:t>numequal</w:t>
-      </w:r>
-      <w:proofErr w:type="spellEnd"/>
-      <w:r>
-        <w:t xml:space="preserve"> which records how many elements are same as A[</w:t>
-      </w:r>
-      <w:proofErr w:type="spellStart"/>
-      <w:r>
-        <w:t>i</w:t>
-      </w:r>
-      <w:proofErr w:type="spellEnd"/>
-      <w:r>
-        <w:t>].</w:t>
+        <w:t xml:space="preserve">The algorithm then creates a nested for loop which will repeat the operations inside the block according to </w:t>
+      </w:r>
+      <w:r>
+        <w:t>the</w:t>
+      </w:r>
+      <w:r>
+        <w:t xml:space="preserve"> numbers exists in the input array. There are total two for loops in </w:t>
+      </w:r>
+      <w:r>
+        <w:t>the nested loop</w:t>
+      </w:r>
+      <w:r>
+        <w:t xml:space="preserve">. Both loops create an indexer variable for selecting elements in the array for different purpose inside </w:t>
+      </w:r>
+      <w:r>
+        <w:t>each</w:t>
+      </w:r>
+      <w:r>
+        <w:t xml:space="preserve"> loop. These indexers start from 0 to the </w:t>
+      </w:r>
+      <w:r>
+        <w:t>length</w:t>
+      </w:r>
+      <w:r>
+        <w:t xml:space="preserve"> of the array. The main purpose of the outer loop is to determine the array element selected by the indexer of the outer loop whether median or not. On the other hand, the purpose of the inner loop is for calculating how many elements are smaller and equals to the element selected by the</w:t>
+      </w:r>
+      <w:r>
+        <w:t xml:space="preserve"> indexer of</w:t>
+      </w:r>
+      <w:r>
+        <w:t xml:space="preserve"> the</w:t>
+      </w:r>
+      <w:r>
+        <w:t xml:space="preserve"> outer loop.</w:t>
       </w:r>
     </w:p>
     <w:p>
@@ -2396,71 +2389,34 @@
         <w:ind w:firstLine="360"/>
       </w:pPr>
       <w:r>
-        <w:t>In the inner loop, Indexer j is created and updated only inside the inner loop. It loops through all the elements in the array to compare with A[</w:t>
-      </w:r>
-      <w:proofErr w:type="spellStart"/>
-      <w:r>
-        <w:t>i</w:t>
-      </w:r>
-      <w:proofErr w:type="spellEnd"/>
-      <w:r>
-        <w:t>] the element. If A[j] which is the selected element by indexer j is smaller than A[</w:t>
-      </w:r>
-      <w:proofErr w:type="spellStart"/>
-      <w:r>
-        <w:t>i</w:t>
-      </w:r>
-      <w:proofErr w:type="spellEnd"/>
-      <w:r>
-        <w:t xml:space="preserve">], </w:t>
-      </w:r>
-      <w:proofErr w:type="spellStart"/>
-      <w:r>
-        <w:t>numsmall</w:t>
-      </w:r>
-      <w:proofErr w:type="spellEnd"/>
-      <w:r>
-        <w:t xml:space="preserve"> variable will increase one. On the other hand, </w:t>
-      </w:r>
-      <w:proofErr w:type="spellStart"/>
-      <w:r>
-        <w:t>numequal</w:t>
-      </w:r>
-      <w:proofErr w:type="spellEnd"/>
-      <w:r>
-        <w:t xml:space="preserve"> variable will increase one when A[</w:t>
-      </w:r>
-      <w:proofErr w:type="spellStart"/>
-      <w:r>
-        <w:t>i</w:t>
-      </w:r>
-      <w:proofErr w:type="spellEnd"/>
-      <w:r>
-        <w:t xml:space="preserve">] equals A[j]. It is significant to note that the basic operation </w:t>
-      </w:r>
-      <w:proofErr w:type="spellStart"/>
-      <w:r>
-        <w:t>numsmall</w:t>
-      </w:r>
-      <w:proofErr w:type="spellEnd"/>
-      <w:r>
-        <w:t xml:space="preserve"> variable or </w:t>
-      </w:r>
-      <w:proofErr w:type="spellStart"/>
-      <w:r>
-        <w:t>numequall</w:t>
-      </w:r>
-      <w:proofErr w:type="spellEnd"/>
-      <w:r>
-        <w:t xml:space="preserve"> variable increasing one might not be run when A[j] is bigger than A[</w:t>
-      </w:r>
-      <w:proofErr w:type="spellStart"/>
-      <w:r>
-        <w:t>i</w:t>
-      </w:r>
-      <w:proofErr w:type="spellEnd"/>
-      <w:r>
-        <w:t xml:space="preserve">]. </w:t>
+        <w:t xml:space="preserve">In the outer loop, it creates an Indexer variable denoted as i. This indexer only allowed to </w:t>
+      </w:r>
+      <w:r>
+        <w:t>increase</w:t>
+      </w:r>
+      <w:r>
+        <w:t xml:space="preserve"> </w:t>
+      </w:r>
+      <w:r>
+        <w:t>once</w:t>
+      </w:r>
+      <w:r>
+        <w:t xml:space="preserve"> when</w:t>
+      </w:r>
+      <w:r>
+        <w:t xml:space="preserve"> the outer loop</w:t>
+      </w:r>
+      <w:r>
+        <w:t xml:space="preserve"> finished</w:t>
+      </w:r>
+      <w:r>
+        <w:t>. There are two local variables inside this loop. The first variable is named as numsmall which record</w:t>
+      </w:r>
+      <w:r>
+        <w:t>s</w:t>
+      </w:r>
+      <w:r>
+        <w:t xml:space="preserve"> how many elements in the input array are smaller than the selected element by indexer i which is denoted as A[i]. The second variable is named as numequal which records how many elements are same as A[i].</w:t>
       </w:r>
     </w:p>
     <w:p>
@@ -2473,15 +2429,28 @@
         <w:ind w:firstLine="360"/>
       </w:pPr>
       <w:r>
-        <w:t xml:space="preserve">At the end of the outer loop, if </w:t>
-      </w:r>
-      <w:proofErr w:type="spellStart"/>
-      <w:r>
-        <w:t>numsmall</w:t>
-      </w:r>
-      <w:proofErr w:type="spellEnd"/>
-      <w:r>
-        <w:t xml:space="preserve"> variable </w:t>
+        <w:t xml:space="preserve">In the inner loop, Indexer j is created and updated only inside the inner loop. It </w:t>
+      </w:r>
+      <w:r>
+        <w:t>checks</w:t>
+      </w:r>
+      <w:bookmarkStart w:id="2" w:name="_GoBack"/>
+      <w:bookmarkEnd w:id="2"/>
+      <w:r>
+        <w:t xml:space="preserve"> all the elements in the array to compare with A[i] the element. If A[j] which is the selected element by indexer j is smaller than A[i], numsmall variable will increase one. On the other hand, numequal variable will increase one when A[i] equals A[j]. It is significant to note that the basic operation numsmall variable or numequall variable increasing one might not be run when A[j] is bigger than A[i]. </w:t>
+      </w:r>
+    </w:p>
+    <w:p>
+      <w:pPr>
+        <w:ind w:firstLine="360"/>
+      </w:pPr>
+    </w:p>
+    <w:p>
+      <w:pPr>
+        <w:ind w:firstLine="360"/>
+      </w:pPr>
+      <w:r>
+        <w:t xml:space="preserve">At the end of the outer loop, if numsmall variable </w:t>
       </w:r>
       <w:r>
         <w:rPr>
@@ -2496,62 +2465,25 @@
         <w:t>meanwhile</w:t>
       </w:r>
       <w:r>
-        <w:t xml:space="preserve"> </w:t>
-      </w:r>
-      <w:proofErr w:type="spellStart"/>
-      <w:r>
-        <w:t>numsmall</w:t>
-      </w:r>
-      <w:proofErr w:type="spellEnd"/>
-      <w:r>
-        <w:t xml:space="preserve"> </w:t>
+        <w:t xml:space="preserve"> numsmall </w:t>
       </w:r>
       <w:r>
         <w:t xml:space="preserve">plus </w:t>
       </w:r>
-      <w:proofErr w:type="spellStart"/>
-      <w:r>
-        <w:t>numequal</w:t>
-      </w:r>
-      <w:proofErr w:type="spellEnd"/>
-      <w:r>
-        <w:t xml:space="preserve"> </w:t>
+      <w:r>
+        <w:t xml:space="preserve">numequal </w:t>
       </w:r>
       <w:r>
         <w:t>is larger or equals to</w:t>
       </w:r>
       <w:r>
-        <w:t xml:space="preserve"> k, it means that </w:t>
-      </w:r>
-      <w:proofErr w:type="spellStart"/>
-      <w:r>
-        <w:t>i</w:t>
-      </w:r>
-      <w:proofErr w:type="spellEnd"/>
-      <w:r>
-        <w:t xml:space="preserve"> is at the median position. Therefore, </w:t>
+        <w:t xml:space="preserve"> k, it means that i is at the median position. Therefore, </w:t>
       </w:r>
       <w:r>
         <w:t>the program</w:t>
       </w:r>
       <w:r>
-        <w:t xml:space="preserve"> will return A[</w:t>
-      </w:r>
-      <w:proofErr w:type="spellStart"/>
-      <w:r>
-        <w:t>i</w:t>
-      </w:r>
-      <w:proofErr w:type="spellEnd"/>
-      <w:r>
-        <w:t xml:space="preserve">] the element which selected by indexer </w:t>
-      </w:r>
-      <w:proofErr w:type="spellStart"/>
-      <w:r>
-        <w:t>i</w:t>
-      </w:r>
-      <w:proofErr w:type="spellEnd"/>
-      <w:r>
-        <w:t xml:space="preserve"> to the user. On the other hand, the invalid output is passed as the parameter. Such as an empty array. The algorithm will return -1 to the user.</w:t>
+        <w:t xml:space="preserve"> will return A[i] the element which selected by indexer i to the user. On the other hand, the invalid output is passed as the parameter. Such as an empty array. The algorithm will return -1 to the user.</w:t>
       </w:r>
     </w:p>
     <w:p>
@@ -2581,16 +2513,16 @@
         <w:tblLook w:val="04A0" w:firstRow="1" w:lastRow="0" w:firstColumn="1" w:lastColumn="0" w:noHBand="0" w:noVBand="1"/>
       </w:tblPr>
       <w:tblGrid>
-        <w:gridCol w:w="3246"/>
-        <w:gridCol w:w="2055"/>
-        <w:gridCol w:w="1220"/>
-        <w:gridCol w:w="1091"/>
-        <w:gridCol w:w="1602"/>
+        <w:gridCol w:w="3686"/>
+        <w:gridCol w:w="2545"/>
+        <w:gridCol w:w="1109"/>
+        <w:gridCol w:w="885"/>
+        <w:gridCol w:w="989"/>
       </w:tblGrid>
       <w:tr>
         <w:tc>
           <w:tcPr>
-            <w:tcW w:w="3246" w:type="dxa"/>
+            <w:tcW w:w="3686" w:type="dxa"/>
           </w:tcPr>
           <w:p>
             <w:pPr>
@@ -2603,7 +2535,7 @@
         </w:tc>
         <w:tc>
           <w:tcPr>
-            <w:tcW w:w="2055" w:type="dxa"/>
+            <w:tcW w:w="2545" w:type="dxa"/>
           </w:tcPr>
           <w:p>
             <w:pPr>
@@ -2616,7 +2548,7 @@
         </w:tc>
         <w:tc>
           <w:tcPr>
-            <w:tcW w:w="1220" w:type="dxa"/>
+            <w:tcW w:w="1109" w:type="dxa"/>
           </w:tcPr>
           <w:p>
             <w:pPr>
@@ -2629,7 +2561,7 @@
         </w:tc>
         <w:tc>
           <w:tcPr>
-            <w:tcW w:w="1091" w:type="dxa"/>
+            <w:tcW w:w="885" w:type="dxa"/>
           </w:tcPr>
           <w:p>
             <w:pPr>
@@ -2642,7 +2574,7 @@
         </w:tc>
         <w:tc>
           <w:tcPr>
-            <w:tcW w:w="1602" w:type="dxa"/>
+            <w:tcW w:w="989" w:type="dxa"/>
           </w:tcPr>
           <w:p>
             <w:pPr>
@@ -2657,9 +2589,12 @@
       <w:tr>
         <w:tc>
           <w:tcPr>
-            <w:tcW w:w="3246" w:type="dxa"/>
+            <w:tcW w:w="3686" w:type="dxa"/>
           </w:tcPr>
           <w:p>
+            <w:pPr>
+              <w:spacing w:line="276" w:lineRule="auto"/>
+            </w:pPr>
             <w:r>
               <w:t xml:space="preserve">Return </w:t>
             </w:r>
@@ -2673,10 +2608,11 @@
         </w:tc>
         <w:tc>
           <w:tcPr>
-            <w:tcW w:w="2055" w:type="dxa"/>
+            <w:tcW w:w="2545" w:type="dxa"/>
           </w:tcPr>
           <w:p>
             <w:pPr>
+              <w:spacing w:line="276" w:lineRule="auto"/>
               <w:jc w:val="center"/>
             </w:pPr>
             <w:r>
@@ -2686,10 +2622,11 @@
         </w:tc>
         <w:tc>
           <w:tcPr>
-            <w:tcW w:w="1220" w:type="dxa"/>
+            <w:tcW w:w="1109" w:type="dxa"/>
           </w:tcPr>
           <w:p>
             <w:pPr>
+              <w:spacing w:line="276" w:lineRule="auto"/>
               <w:jc w:val="center"/>
             </w:pPr>
             <w:r>
@@ -2699,10 +2636,11 @@
         </w:tc>
         <w:tc>
           <w:tcPr>
-            <w:tcW w:w="1091" w:type="dxa"/>
+            <w:tcW w:w="885" w:type="dxa"/>
           </w:tcPr>
           <w:p>
             <w:pPr>
+              <w:spacing w:line="276" w:lineRule="auto"/>
               <w:jc w:val="center"/>
             </w:pPr>
             <w:r>
@@ -2712,10 +2650,11 @@
         </w:tc>
         <w:tc>
           <w:tcPr>
-            <w:tcW w:w="1602" w:type="dxa"/>
+            <w:tcW w:w="989" w:type="dxa"/>
           </w:tcPr>
           <w:p>
             <w:pPr>
+              <w:spacing w:line="276" w:lineRule="auto"/>
               <w:jc w:val="center"/>
             </w:pPr>
             <w:r>
@@ -2727,9 +2666,12 @@
       <w:tr>
         <w:tc>
           <w:tcPr>
-            <w:tcW w:w="3246" w:type="dxa"/>
+            <w:tcW w:w="3686" w:type="dxa"/>
           </w:tcPr>
           <w:p>
+            <w:pPr>
+              <w:spacing w:line="276" w:lineRule="auto"/>
+            </w:pPr>
             <w:r>
               <w:t xml:space="preserve">Return </w:t>
             </w:r>
@@ -2743,10 +2685,11 @@
         </w:tc>
         <w:tc>
           <w:tcPr>
-            <w:tcW w:w="2055" w:type="dxa"/>
+            <w:tcW w:w="2545" w:type="dxa"/>
           </w:tcPr>
           <w:p>
             <w:pPr>
+              <w:spacing w:line="276" w:lineRule="auto"/>
               <w:jc w:val="center"/>
             </w:pPr>
             <w:r>
@@ -2756,10 +2699,11 @@
         </w:tc>
         <w:tc>
           <w:tcPr>
-            <w:tcW w:w="1220" w:type="dxa"/>
+            <w:tcW w:w="1109" w:type="dxa"/>
           </w:tcPr>
           <w:p>
             <w:pPr>
+              <w:spacing w:line="276" w:lineRule="auto"/>
               <w:jc w:val="center"/>
             </w:pPr>
             <w:r>
@@ -2769,10 +2713,11 @@
         </w:tc>
         <w:tc>
           <w:tcPr>
-            <w:tcW w:w="1091" w:type="dxa"/>
+            <w:tcW w:w="885" w:type="dxa"/>
           </w:tcPr>
           <w:p>
             <w:pPr>
+              <w:spacing w:line="276" w:lineRule="auto"/>
               <w:jc w:val="center"/>
             </w:pPr>
             <w:r>
@@ -2782,10 +2727,11 @@
         </w:tc>
         <w:tc>
           <w:tcPr>
-            <w:tcW w:w="1602" w:type="dxa"/>
+            <w:tcW w:w="989" w:type="dxa"/>
           </w:tcPr>
           <w:p>
             <w:pPr>
+              <w:spacing w:line="276" w:lineRule="auto"/>
               <w:jc w:val="center"/>
             </w:pPr>
             <w:r>
@@ -2797,9 +2743,12 @@
       <w:tr>
         <w:tc>
           <w:tcPr>
-            <w:tcW w:w="3246" w:type="dxa"/>
+            <w:tcW w:w="3686" w:type="dxa"/>
           </w:tcPr>
           <w:p>
+            <w:pPr>
+              <w:spacing w:line="276" w:lineRule="auto"/>
+            </w:pPr>
             <w:r>
               <w:t xml:space="preserve">Return </w:t>
             </w:r>
@@ -2819,10 +2768,11 @@
         </w:tc>
         <w:tc>
           <w:tcPr>
-            <w:tcW w:w="2055" w:type="dxa"/>
+            <w:tcW w:w="2545" w:type="dxa"/>
           </w:tcPr>
           <w:p>
             <w:pPr>
+              <w:spacing w:line="276" w:lineRule="auto"/>
               <w:jc w:val="center"/>
             </w:pPr>
             <w:r>
@@ -2832,10 +2782,11 @@
         </w:tc>
         <w:tc>
           <w:tcPr>
-            <w:tcW w:w="1220" w:type="dxa"/>
+            <w:tcW w:w="1109" w:type="dxa"/>
           </w:tcPr>
           <w:p>
             <w:pPr>
+              <w:spacing w:line="276" w:lineRule="auto"/>
               <w:jc w:val="center"/>
             </w:pPr>
             <w:r>
@@ -2845,10 +2796,11 @@
         </w:tc>
         <w:tc>
           <w:tcPr>
-            <w:tcW w:w="1091" w:type="dxa"/>
+            <w:tcW w:w="885" w:type="dxa"/>
           </w:tcPr>
           <w:p>
             <w:pPr>
+              <w:spacing w:line="276" w:lineRule="auto"/>
               <w:jc w:val="center"/>
             </w:pPr>
             <w:r>
@@ -2858,10 +2810,11 @@
         </w:tc>
         <w:tc>
           <w:tcPr>
-            <w:tcW w:w="1602" w:type="dxa"/>
+            <w:tcW w:w="989" w:type="dxa"/>
           </w:tcPr>
           <w:p>
             <w:pPr>
+              <w:spacing w:line="276" w:lineRule="auto"/>
               <w:jc w:val="center"/>
             </w:pPr>
             <w:r>
@@ -2873,86 +2826,77 @@
       <w:tr>
         <w:tc>
           <w:tcPr>
-            <w:tcW w:w="3246" w:type="dxa"/>
-          </w:tcPr>
-          <w:p>
-            <w:r>
-              <w:t xml:space="preserve">Return </w:t>
-            </w:r>
-            <w:r>
-              <w:t>m</w:t>
-            </w:r>
-            <w:r>
-              <w:t xml:space="preserve">edian from </w:t>
-            </w:r>
-            <w:r>
-              <w:t>a r</w:t>
-            </w:r>
-            <w:r>
-              <w:rPr>
-                <w:color w:val="000000" w:themeColor="text1"/>
-              </w:rPr>
-              <w:t>everse</w:t>
-            </w:r>
-            <w:r>
-              <w:rPr>
-                <w:color w:val="000000" w:themeColor="text1"/>
-              </w:rPr>
-              <w:t xml:space="preserve"> </w:t>
-            </w:r>
-            <w:r>
-              <w:rPr>
-                <w:color w:val="000000" w:themeColor="text1"/>
-              </w:rPr>
-              <w:t>o</w:t>
-            </w:r>
-            <w:r>
-              <w:rPr>
-                <w:color w:val="000000" w:themeColor="text1"/>
-              </w:rPr>
-              <w:t xml:space="preserve">rder </w:t>
-            </w:r>
-            <w:r>
-              <w:rPr>
-                <w:color w:val="000000" w:themeColor="text1"/>
-              </w:rPr>
-              <w:t>array</w:t>
-            </w:r>
-          </w:p>
-          <w:p/>
-        </w:tc>
-        <w:tc>
-          <w:tcPr>
-            <w:tcW w:w="2055" w:type="dxa"/>
+            <w:tcW w:w="3686" w:type="dxa"/>
           </w:tcPr>
           <w:p>
             <w:pPr>
-              <w:jc w:val="center"/>
+              <w:spacing w:line="276" w:lineRule="auto"/>
             </w:pPr>
             <w:r>
-              <w:t>A = [9,8,7,6,5,4,3]</w:t>
+              <w:t xml:space="preserve">Return </w:t>
+            </w:r>
+            <w:r>
+              <w:t>m</w:t>
+            </w:r>
+            <w:r>
+              <w:t xml:space="preserve">edian from </w:t>
+            </w:r>
+            <w:r>
+              <w:t>a r</w:t>
+            </w:r>
+            <w:r>
+              <w:rPr>
+                <w:color w:val="000000" w:themeColor="text1"/>
+              </w:rPr>
+              <w:t>everse</w:t>
+            </w:r>
+            <w:r>
+              <w:rPr>
+                <w:color w:val="000000" w:themeColor="text1"/>
+              </w:rPr>
+              <w:t xml:space="preserve"> </w:t>
+            </w:r>
+            <w:r>
+              <w:rPr>
+                <w:color w:val="000000" w:themeColor="text1"/>
+              </w:rPr>
+              <w:t>o</w:t>
+            </w:r>
+            <w:r>
+              <w:rPr>
+                <w:color w:val="000000" w:themeColor="text1"/>
+              </w:rPr>
+              <w:t xml:space="preserve">rder </w:t>
+            </w:r>
+            <w:r>
+              <w:rPr>
+                <w:color w:val="000000" w:themeColor="text1"/>
+              </w:rPr>
+              <w:t>array</w:t>
             </w:r>
           </w:p>
         </w:tc>
         <w:tc>
           <w:tcPr>
-            <w:tcW w:w="1220" w:type="dxa"/>
+            <w:tcW w:w="2545" w:type="dxa"/>
           </w:tcPr>
           <w:p>
             <w:pPr>
+              <w:spacing w:line="276" w:lineRule="auto"/>
               <w:jc w:val="center"/>
             </w:pPr>
             <w:r>
-              <w:t>6</w:t>
+              <w:t>A = [9,8,7,6,5,4,3]</w:t>
             </w:r>
           </w:p>
         </w:tc>
         <w:tc>
           <w:tcPr>
-            <w:tcW w:w="1091" w:type="dxa"/>
+            <w:tcW w:w="1109" w:type="dxa"/>
           </w:tcPr>
           <w:p>
             <w:pPr>
+              <w:spacing w:line="276" w:lineRule="auto"/>
               <w:jc w:val="center"/>
             </w:pPr>
             <w:r>
@@ -2962,10 +2906,25 @@
         </w:tc>
         <w:tc>
           <w:tcPr>
-            <w:tcW w:w="1602" w:type="dxa"/>
+            <w:tcW w:w="885" w:type="dxa"/>
           </w:tcPr>
           <w:p>
             <w:pPr>
+              <w:spacing w:line="276" w:lineRule="auto"/>
+              <w:jc w:val="center"/>
+            </w:pPr>
+            <w:r>
+              <w:t>6</w:t>
+            </w:r>
+          </w:p>
+        </w:tc>
+        <w:tc>
+          <w:tcPr>
+            <w:tcW w:w="989" w:type="dxa"/>
+          </w:tcPr>
+          <w:p>
+            <w:pPr>
+              <w:spacing w:line="276" w:lineRule="auto"/>
               <w:jc w:val="center"/>
             </w:pPr>
             <w:r>
@@ -2977,68 +2936,59 @@
       <w:tr>
         <w:tc>
           <w:tcPr>
-            <w:tcW w:w="3246" w:type="dxa"/>
-          </w:tcPr>
-          <w:p>
-            <w:r>
-              <w:t xml:space="preserve">Return </w:t>
-            </w:r>
-            <w:r>
-              <w:t>m</w:t>
-            </w:r>
-            <w:r>
-              <w:t>edian from a</w:t>
-            </w:r>
-            <w:r>
-              <w:t xml:space="preserve">n </w:t>
-            </w:r>
-            <w:r>
-              <w:rPr>
-                <w:color w:val="000000" w:themeColor="text1"/>
-              </w:rPr>
-              <w:t>array</w:t>
-            </w:r>
-            <w:r>
-              <w:rPr>
-                <w:color w:val="000000" w:themeColor="text1"/>
-              </w:rPr>
-              <w:t xml:space="preserve"> which contains negative numbers</w:t>
-            </w:r>
-          </w:p>
-          <w:p/>
-        </w:tc>
-        <w:tc>
-          <w:tcPr>
-            <w:tcW w:w="2055" w:type="dxa"/>
+            <w:tcW w:w="3686" w:type="dxa"/>
           </w:tcPr>
           <w:p>
             <w:pPr>
-              <w:jc w:val="center"/>
+              <w:spacing w:line="276" w:lineRule="auto"/>
             </w:pPr>
             <w:r>
-              <w:t>A = [-5, -3, 5, 4, -2]</w:t>
+              <w:t xml:space="preserve">Return </w:t>
+            </w:r>
+            <w:r>
+              <w:t>m</w:t>
+            </w:r>
+            <w:r>
+              <w:t>edian from a</w:t>
+            </w:r>
+            <w:r>
+              <w:t xml:space="preserve">n </w:t>
+            </w:r>
+            <w:r>
+              <w:rPr>
+                <w:color w:val="000000" w:themeColor="text1"/>
+              </w:rPr>
+              <w:t>array</w:t>
+            </w:r>
+            <w:r>
+              <w:rPr>
+                <w:color w:val="000000" w:themeColor="text1"/>
+              </w:rPr>
+              <w:t xml:space="preserve"> which contains negative numbers</w:t>
             </w:r>
           </w:p>
         </w:tc>
         <w:tc>
           <w:tcPr>
-            <w:tcW w:w="1220" w:type="dxa"/>
+            <w:tcW w:w="2545" w:type="dxa"/>
           </w:tcPr>
           <w:p>
             <w:pPr>
+              <w:spacing w:line="276" w:lineRule="auto"/>
               <w:jc w:val="center"/>
             </w:pPr>
             <w:r>
-              <w:t>-2</w:t>
+              <w:t>A = [-5, -3, 5, 4, -2]</w:t>
             </w:r>
           </w:p>
         </w:tc>
         <w:tc>
           <w:tcPr>
-            <w:tcW w:w="1091" w:type="dxa"/>
+            <w:tcW w:w="1109" w:type="dxa"/>
           </w:tcPr>
           <w:p>
             <w:pPr>
+              <w:spacing w:line="276" w:lineRule="auto"/>
               <w:jc w:val="center"/>
             </w:pPr>
             <w:r>
@@ -3048,10 +2998,25 @@
         </w:tc>
         <w:tc>
           <w:tcPr>
-            <w:tcW w:w="1602" w:type="dxa"/>
+            <w:tcW w:w="885" w:type="dxa"/>
           </w:tcPr>
           <w:p>
             <w:pPr>
+              <w:spacing w:line="276" w:lineRule="auto"/>
+              <w:jc w:val="center"/>
+            </w:pPr>
+            <w:r>
+              <w:t>-2</w:t>
+            </w:r>
+          </w:p>
+        </w:tc>
+        <w:tc>
+          <w:tcPr>
+            <w:tcW w:w="989" w:type="dxa"/>
+          </w:tcPr>
+          <w:p>
+            <w:pPr>
+              <w:spacing w:line="276" w:lineRule="auto"/>
               <w:jc w:val="center"/>
             </w:pPr>
             <w:r>
@@ -3063,77 +3028,68 @@
       <w:tr>
         <w:tc>
           <w:tcPr>
-            <w:tcW w:w="3246" w:type="dxa"/>
-          </w:tcPr>
-          <w:p>
-            <w:r>
-              <w:t xml:space="preserve">Return </w:t>
-            </w:r>
-            <w:r>
-              <w:t>m</w:t>
-            </w:r>
-            <w:r>
-              <w:t xml:space="preserve">edian from an </w:t>
-            </w:r>
-            <w:r>
-              <w:rPr>
-                <w:color w:val="000000" w:themeColor="text1"/>
-              </w:rPr>
-              <w:t>array</w:t>
-            </w:r>
-            <w:r>
-              <w:rPr>
-                <w:color w:val="000000" w:themeColor="text1"/>
-              </w:rPr>
-              <w:t xml:space="preserve"> which contains </w:t>
-            </w:r>
-            <w:r>
-              <w:rPr>
-                <w:color w:val="000000" w:themeColor="text1"/>
-              </w:rPr>
-              <w:t>duplicate</w:t>
-            </w:r>
-            <w:r>
-              <w:rPr>
-                <w:color w:val="000000" w:themeColor="text1"/>
-              </w:rPr>
-              <w:t xml:space="preserve"> numbers</w:t>
-            </w:r>
-          </w:p>
-          <w:p/>
-        </w:tc>
-        <w:tc>
-          <w:tcPr>
-            <w:tcW w:w="2055" w:type="dxa"/>
+            <w:tcW w:w="3686" w:type="dxa"/>
           </w:tcPr>
           <w:p>
             <w:pPr>
-              <w:jc w:val="center"/>
+              <w:spacing w:line="276" w:lineRule="auto"/>
             </w:pPr>
             <w:r>
-              <w:t>A = [1,2,2,2,4,5,6,6,7]</w:t>
+              <w:t xml:space="preserve">Return </w:t>
+            </w:r>
+            <w:r>
+              <w:t>m</w:t>
+            </w:r>
+            <w:r>
+              <w:t xml:space="preserve">edian from an </w:t>
+            </w:r>
+            <w:r>
+              <w:rPr>
+                <w:color w:val="000000" w:themeColor="text1"/>
+              </w:rPr>
+              <w:t>array</w:t>
+            </w:r>
+            <w:r>
+              <w:rPr>
+                <w:color w:val="000000" w:themeColor="text1"/>
+              </w:rPr>
+              <w:t xml:space="preserve"> which contains </w:t>
+            </w:r>
+            <w:r>
+              <w:rPr>
+                <w:color w:val="000000" w:themeColor="text1"/>
+              </w:rPr>
+              <w:t>duplicate</w:t>
+            </w:r>
+            <w:r>
+              <w:rPr>
+                <w:color w:val="000000" w:themeColor="text1"/>
+              </w:rPr>
+              <w:t xml:space="preserve"> numbers</w:t>
             </w:r>
           </w:p>
         </w:tc>
         <w:tc>
           <w:tcPr>
-            <w:tcW w:w="1220" w:type="dxa"/>
+            <w:tcW w:w="2545" w:type="dxa"/>
           </w:tcPr>
           <w:p>
             <w:pPr>
+              <w:spacing w:line="276" w:lineRule="auto"/>
               <w:jc w:val="center"/>
             </w:pPr>
             <w:r>
-              <w:t>4</w:t>
+              <w:t>A = [1,2,2,2,4,5,6,6,7]</w:t>
             </w:r>
           </w:p>
         </w:tc>
         <w:tc>
           <w:tcPr>
-            <w:tcW w:w="1091" w:type="dxa"/>
+            <w:tcW w:w="1109" w:type="dxa"/>
           </w:tcPr>
           <w:p>
             <w:pPr>
+              <w:spacing w:line="276" w:lineRule="auto"/>
               <w:jc w:val="center"/>
             </w:pPr>
             <w:r>
@@ -3143,10 +3099,25 @@
         </w:tc>
         <w:tc>
           <w:tcPr>
-            <w:tcW w:w="1602" w:type="dxa"/>
+            <w:tcW w:w="885" w:type="dxa"/>
           </w:tcPr>
           <w:p>
             <w:pPr>
+              <w:spacing w:line="276" w:lineRule="auto"/>
+              <w:jc w:val="center"/>
+            </w:pPr>
+            <w:r>
+              <w:t>4</w:t>
+            </w:r>
+          </w:p>
+        </w:tc>
+        <w:tc>
+          <w:tcPr>
+            <w:tcW w:w="989" w:type="dxa"/>
+          </w:tcPr>
+          <w:p>
+            <w:pPr>
+              <w:spacing w:line="276" w:lineRule="auto"/>
               <w:jc w:val="center"/>
             </w:pPr>
             <w:r>
@@ -3158,83 +3129,74 @@
       <w:tr>
         <w:tc>
           <w:tcPr>
-            <w:tcW w:w="3246" w:type="dxa"/>
-          </w:tcPr>
-          <w:p>
-            <w:r>
-              <w:t xml:space="preserve">Return Median from an </w:t>
-            </w:r>
-            <w:r>
-              <w:rPr>
-                <w:color w:val="000000" w:themeColor="text1"/>
-              </w:rPr>
-              <w:t>array</w:t>
-            </w:r>
-            <w:r>
-              <w:rPr>
-                <w:color w:val="000000" w:themeColor="text1"/>
-              </w:rPr>
-              <w:t xml:space="preserve"> which</w:t>
-            </w:r>
-            <w:r>
-              <w:rPr>
-                <w:color w:val="000000" w:themeColor="text1"/>
-              </w:rPr>
-              <w:t xml:space="preserve"> only</w:t>
-            </w:r>
-            <w:r>
-              <w:rPr>
-                <w:color w:val="000000" w:themeColor="text1"/>
-              </w:rPr>
-              <w:t xml:space="preserve"> contains </w:t>
-            </w:r>
-            <w:r>
-              <w:rPr>
-                <w:color w:val="000000" w:themeColor="text1"/>
-              </w:rPr>
-              <w:t>one</w:t>
-            </w:r>
-            <w:r>
-              <w:rPr>
-                <w:color w:val="000000" w:themeColor="text1"/>
-              </w:rPr>
-              <w:t xml:space="preserve"> number</w:t>
-            </w:r>
-          </w:p>
-          <w:p/>
-        </w:tc>
-        <w:tc>
-          <w:tcPr>
-            <w:tcW w:w="2055" w:type="dxa"/>
+            <w:tcW w:w="3686" w:type="dxa"/>
           </w:tcPr>
           <w:p>
             <w:pPr>
-              <w:jc w:val="center"/>
+              <w:spacing w:line="276" w:lineRule="auto"/>
             </w:pPr>
             <w:r>
-              <w:t>A = [4]</w:t>
+              <w:t xml:space="preserve">Return Median from an </w:t>
+            </w:r>
+            <w:r>
+              <w:rPr>
+                <w:color w:val="000000" w:themeColor="text1"/>
+              </w:rPr>
+              <w:t>array</w:t>
+            </w:r>
+            <w:r>
+              <w:rPr>
+                <w:color w:val="000000" w:themeColor="text1"/>
+              </w:rPr>
+              <w:t xml:space="preserve"> which</w:t>
+            </w:r>
+            <w:r>
+              <w:rPr>
+                <w:color w:val="000000" w:themeColor="text1"/>
+              </w:rPr>
+              <w:t xml:space="preserve"> only</w:t>
+            </w:r>
+            <w:r>
+              <w:rPr>
+                <w:color w:val="000000" w:themeColor="text1"/>
+              </w:rPr>
+              <w:t xml:space="preserve"> contains </w:t>
+            </w:r>
+            <w:r>
+              <w:rPr>
+                <w:color w:val="000000" w:themeColor="text1"/>
+              </w:rPr>
+              <w:t>one</w:t>
+            </w:r>
+            <w:r>
+              <w:rPr>
+                <w:color w:val="000000" w:themeColor="text1"/>
+              </w:rPr>
+              <w:t xml:space="preserve"> number</w:t>
             </w:r>
           </w:p>
         </w:tc>
         <w:tc>
           <w:tcPr>
-            <w:tcW w:w="1220" w:type="dxa"/>
+            <w:tcW w:w="2545" w:type="dxa"/>
           </w:tcPr>
           <w:p>
             <w:pPr>
+              <w:spacing w:line="276" w:lineRule="auto"/>
               <w:jc w:val="center"/>
             </w:pPr>
             <w:r>
-              <w:t>4</w:t>
+              <w:t>A = [4]</w:t>
             </w:r>
           </w:p>
         </w:tc>
         <w:tc>
           <w:tcPr>
-            <w:tcW w:w="1091" w:type="dxa"/>
+            <w:tcW w:w="1109" w:type="dxa"/>
           </w:tcPr>
           <w:p>
             <w:pPr>
+              <w:spacing w:line="276" w:lineRule="auto"/>
               <w:jc w:val="center"/>
             </w:pPr>
             <w:r>
@@ -3244,10 +3206,25 @@
         </w:tc>
         <w:tc>
           <w:tcPr>
-            <w:tcW w:w="1602" w:type="dxa"/>
+            <w:tcW w:w="885" w:type="dxa"/>
           </w:tcPr>
           <w:p>
             <w:pPr>
+              <w:spacing w:line="276" w:lineRule="auto"/>
+              <w:jc w:val="center"/>
+            </w:pPr>
+            <w:r>
+              <w:t>4</w:t>
+            </w:r>
+          </w:p>
+        </w:tc>
+        <w:tc>
+          <w:tcPr>
+            <w:tcW w:w="989" w:type="dxa"/>
+          </w:tcPr>
+          <w:p>
+            <w:pPr>
+              <w:spacing w:line="276" w:lineRule="auto"/>
               <w:jc w:val="center"/>
             </w:pPr>
             <w:r>
@@ -3259,9 +3236,12 @@
       <w:tr>
         <w:tc>
           <w:tcPr>
-            <w:tcW w:w="3246" w:type="dxa"/>
+            <w:tcW w:w="3686" w:type="dxa"/>
           </w:tcPr>
           <w:p>
+            <w:pPr>
+              <w:spacing w:line="276" w:lineRule="auto"/>
+            </w:pPr>
             <w:r>
               <w:t xml:space="preserve">Return -1 </w:t>
             </w:r>
@@ -3272,10 +3252,11 @@
         </w:tc>
         <w:tc>
           <w:tcPr>
-            <w:tcW w:w="2055" w:type="dxa"/>
+            <w:tcW w:w="2545" w:type="dxa"/>
           </w:tcPr>
           <w:p>
             <w:pPr>
+              <w:spacing w:line="276" w:lineRule="auto"/>
               <w:jc w:val="center"/>
             </w:pPr>
             <w:r>
@@ -3285,10 +3266,11 @@
         </w:tc>
         <w:tc>
           <w:tcPr>
-            <w:tcW w:w="1220" w:type="dxa"/>
+            <w:tcW w:w="1109" w:type="dxa"/>
           </w:tcPr>
           <w:p>
             <w:pPr>
+              <w:spacing w:line="276" w:lineRule="auto"/>
               <w:jc w:val="center"/>
             </w:pPr>
             <w:r>
@@ -3298,10 +3280,11 @@
         </w:tc>
         <w:tc>
           <w:tcPr>
-            <w:tcW w:w="1091" w:type="dxa"/>
+            <w:tcW w:w="885" w:type="dxa"/>
           </w:tcPr>
           <w:p>
             <w:pPr>
+              <w:spacing w:line="276" w:lineRule="auto"/>
               <w:jc w:val="center"/>
             </w:pPr>
             <w:r>
@@ -3311,10 +3294,11 @@
         </w:tc>
         <w:tc>
           <w:tcPr>
-            <w:tcW w:w="1602" w:type="dxa"/>
+            <w:tcW w:w="989" w:type="dxa"/>
           </w:tcPr>
           <w:p>
             <w:pPr>
+              <w:spacing w:line="276" w:lineRule="auto"/>
               <w:jc w:val="center"/>
             </w:pPr>
             <w:r>
@@ -3324,11 +3308,143 @@
         </w:tc>
       </w:tr>
     </w:tbl>
+    <w:p>
+      <w:pPr>
+        <w:jc w:val="center"/>
+        <w:rPr>
+          <w:u w:val="single"/>
+        </w:rPr>
+      </w:pPr>
+      <w:r>
+        <w:rPr>
+          <w:u w:val="single"/>
+        </w:rPr>
+        <w:t>Table 1. Functional Test Case Result</w:t>
+      </w:r>
+    </w:p>
+    <w:p>
+      <w:pPr>
+        <w:rPr>
+          <w:u w:val="single"/>
+        </w:rPr>
+      </w:pPr>
+    </w:p>
+    <w:p>
+      <w:r>
+        <w:tab/>
+        <w:t xml:space="preserve">The Implementation of the algorithm in C# Programming language is displayed in </w:t>
+      </w:r>
+      <w:r>
+        <w:rPr>
+          <w:u w:val="single"/>
+        </w:rPr>
+        <w:t>Appendix A.</w:t>
+      </w:r>
+      <w:r>
+        <w:t xml:space="preserve"> The functional correctness of the algorithm was tested by using test function which defined in TestCast.cs file</w:t>
+      </w:r>
+      <w:r>
+        <w:t xml:space="preserve">. </w:t>
+      </w:r>
+      <w:r>
+        <w:rPr>
+          <w:u w:val="single"/>
+        </w:rPr>
+        <w:t>Appendix B-1</w:t>
+      </w:r>
+      <w:r>
+        <w:t xml:space="preserve"> shows</w:t>
+      </w:r>
+      <w:r>
+        <w:t xml:space="preserve"> the unit test code for the b</w:t>
+      </w:r>
+      <w:r>
+        <w:t xml:space="preserve">rute </w:t>
+      </w:r>
+      <w:r>
+        <w:t>f</w:t>
+      </w:r>
+      <w:r>
+        <w:t xml:space="preserve">orce </w:t>
+      </w:r>
+      <w:r>
+        <w:t>m</w:t>
+      </w:r>
+      <w:r>
+        <w:t>edian algorithm</w:t>
+      </w:r>
+      <w:r>
+        <w:t xml:space="preserve">. There are </w:t>
+      </w:r>
+      <w:r>
+        <w:t xml:space="preserve">eight test function in total to test out the algorithm </w:t>
+      </w:r>
+      <w:r>
+        <w:t>should return the median value in the array in different condition</w:t>
+      </w:r>
+      <w:r>
+        <w:t>.</w:t>
+      </w:r>
+      <w:r>
+        <w:t xml:space="preserve"> </w:t>
+      </w:r>
+      <w:r>
+        <w:t>These conditions</w:t>
+      </w:r>
+      <w:r>
+        <w:t xml:space="preserve"> </w:t>
+      </w:r>
+      <w:r>
+        <w:t>include</w:t>
+      </w:r>
+      <w:r>
+        <w:t xml:space="preserve"> sorted, reverse, random, duplicate, single length, invalid length, odd length and even length array.</w:t>
+      </w:r>
+      <w:r>
+        <w:t xml:space="preserve"> </w:t>
+      </w:r>
+    </w:p>
     <w:p/>
     <w:p>
       <w:pPr>
         <w:ind w:firstLine="360"/>
       </w:pPr>
+      <w:r>
+        <w:t xml:space="preserve">The table above </w:t>
+      </w:r>
+      <w:r>
+        <w:t>recorded</w:t>
+      </w:r>
+      <w:r>
+        <w:t xml:space="preserve"> each test </w:t>
+      </w:r>
+      <w:r>
+        <w:t>array, expected and actual</w:t>
+      </w:r>
+      <w:r>
+        <w:t xml:space="preserve"> output</w:t>
+      </w:r>
+      <w:r>
+        <w:t xml:space="preserve"> for each test case</w:t>
+      </w:r>
+      <w:r>
+        <w:t>.</w:t>
+      </w:r>
+      <w:r>
+        <w:t xml:space="preserve"> </w:t>
+      </w:r>
+      <w:r>
+        <w:rPr>
+          <w:u w:val="single"/>
+        </w:rPr>
+        <w:t>Appendix B-2</w:t>
+      </w:r>
+      <w:r>
+        <w:t xml:space="preserve"> also displayed that all the unit test case run correctly in the Visual Studio IDE. </w:t>
+      </w:r>
+      <w:r>
+        <w:t>These unit test confirm that the implementation of the algorithm returning the median value successfully in every different condition.</w:t>
+      </w:r>
     </w:p>
     <w:p>
       <w:pPr>
@@ -3338,7 +3454,7 @@
           <w:numId w:val="1"/>
         </w:numPr>
       </w:pPr>
-      <w:bookmarkStart w:id="2" w:name="_Toc5389912"/>
+      <w:bookmarkStart w:id="3" w:name="_Toc5389912"/>
       <w:r>
         <w:t>Design</w:t>
       </w:r>
@@ -3348,7 +3464,7 @@
       <w:r>
         <w:t xml:space="preserve"> (2 Pages)</w:t>
       </w:r>
-      <w:bookmarkEnd w:id="2"/>
+      <w:bookmarkEnd w:id="3"/>
     </w:p>
     <w:p>
       <w:pPr>
@@ -3358,11 +3474,11 @@
           <w:numId w:val="1"/>
         </w:numPr>
       </w:pPr>
-      <w:bookmarkStart w:id="3" w:name="_Toc5389913"/>
+      <w:bookmarkStart w:id="4" w:name="_Toc5389913"/>
       <w:r>
         <w:t>Methodology, tools and techniques</w:t>
       </w:r>
-      <w:bookmarkEnd w:id="3"/>
+      <w:bookmarkEnd w:id="4"/>
     </w:p>
     <w:p>
       <w:pPr>
@@ -3624,14 +3740,7 @@
         <w:rPr>
           <w:rFonts w:ascii="Times New Roman" w:hAnsi="Times New Roman" w:cs="Times New Roman"/>
         </w:rPr>
-        <w:t xml:space="preserve"> </w:t>
-      </w:r>
-      <w:r>
-        <w:rPr>
-          <w:rFonts w:ascii="Times New Roman" w:hAnsi="Times New Roman" w:cs="Times New Roman"/>
-        </w:rPr>
-        <w:lastRenderedPageBreak/>
-        <w:t>in a solid-state disk (SSD)</w:t>
+        <w:t xml:space="preserve"> in a solid-state disk (SSD)</w:t>
       </w:r>
       <w:r>
         <w:rPr>
@@ -3720,39 +3829,7 @@
           <w:rFonts w:ascii="Times New Roman" w:hAnsi="Times New Roman" w:cs="Times New Roman"/>
           <w:highlight w:val="yellow"/>
         </w:rPr>
-        <w:t xml:space="preserve">The results were recorded on two </w:t>
-      </w:r>
-      <w:proofErr w:type="gramStart"/>
-      <w:r>
-        <w:rPr>
-          <w:rFonts w:ascii="Times New Roman" w:hAnsi="Times New Roman" w:cs="Times New Roman"/>
-          <w:highlight w:val="yellow"/>
-        </w:rPr>
-        <w:t>separate</w:t>
-      </w:r>
-      <w:proofErr w:type="gramEnd"/>
-      <w:r>
-        <w:rPr>
-          <w:rFonts w:ascii="Times New Roman" w:hAnsi="Times New Roman" w:cs="Times New Roman"/>
-          <w:highlight w:val="yellow"/>
-        </w:rPr>
-        <w:t xml:space="preserve"> excel spreadsheets to record fifty tests of the basic operations and the execution times. Using the results, we were able to produce graphs using the built-in line graph function to view and </w:t>
-      </w:r>
-      <w:proofErr w:type="spellStart"/>
-      <w:r>
-        <w:rPr>
-          <w:rFonts w:ascii="Times New Roman" w:hAnsi="Times New Roman" w:cs="Times New Roman"/>
-          <w:highlight w:val="yellow"/>
-        </w:rPr>
-        <w:t>analyse</w:t>
-      </w:r>
-      <w:proofErr w:type="spellEnd"/>
-      <w:r>
-        <w:rPr>
-          <w:rFonts w:ascii="Times New Roman" w:hAnsi="Times New Roman" w:cs="Times New Roman"/>
-          <w:highlight w:val="yellow"/>
-        </w:rPr>
-        <w:t xml:space="preserve"> the results. </w:t>
+        <w:t xml:space="preserve">The results were recorded on two separate excel spreadsheets to record fifty tests of the basic operations and the execution times. Using the results, we were able to produce graphs using the built-in line graph function to view and analyse the results. </w:t>
       </w:r>
     </w:p>
     <w:p>
@@ -3768,11 +3845,11 @@
           <w:numId w:val="1"/>
         </w:numPr>
       </w:pPr>
-      <w:bookmarkStart w:id="4" w:name="_Toc5389914"/>
+      <w:bookmarkStart w:id="5" w:name="_Toc5389914"/>
       <w:r>
         <w:t>Data sizes, Test Data set</w:t>
       </w:r>
-      <w:bookmarkEnd w:id="4"/>
+      <w:bookmarkEnd w:id="5"/>
     </w:p>
     <w:p/>
     <w:p>
@@ -3783,14 +3860,14 @@
           <w:numId w:val="1"/>
         </w:numPr>
       </w:pPr>
-      <w:bookmarkStart w:id="5" w:name="_Toc5389915"/>
+      <w:bookmarkStart w:id="6" w:name="_Toc5389915"/>
       <w:r>
         <w:t>Experiential results</w:t>
       </w:r>
       <w:r>
         <w:t xml:space="preserve"> (4 Pages)</w:t>
       </w:r>
-      <w:bookmarkEnd w:id="5"/>
+      <w:bookmarkEnd w:id="6"/>
     </w:p>
     <w:p>
       <w:pPr>
@@ -3800,11 +3877,11 @@
           <w:numId w:val="1"/>
         </w:numPr>
       </w:pPr>
-      <w:bookmarkStart w:id="6" w:name="_Toc5389916"/>
+      <w:bookmarkStart w:id="7" w:name="_Toc5389916"/>
       <w:r>
         <w:t>Basic Operation identified</w:t>
       </w:r>
-      <w:bookmarkEnd w:id="6"/>
+      <w:bookmarkEnd w:id="7"/>
     </w:p>
     <w:p>
       <w:pPr>
@@ -3814,11 +3891,11 @@
           <w:numId w:val="1"/>
         </w:numPr>
       </w:pPr>
-      <w:bookmarkStart w:id="7" w:name="_Toc5389917"/>
+      <w:bookmarkStart w:id="8" w:name="_Toc5389917"/>
       <w:r>
         <w:t>Average execution time</w:t>
       </w:r>
-      <w:bookmarkEnd w:id="7"/>
+      <w:bookmarkEnd w:id="8"/>
     </w:p>
     <w:p>
       <w:pPr>
@@ -3828,11 +3905,11 @@
           <w:numId w:val="1"/>
         </w:numPr>
       </w:pPr>
-      <w:bookmarkStart w:id="8" w:name="_Toc5389918"/>
+      <w:bookmarkStart w:id="9" w:name="_Toc5389918"/>
       <w:r>
         <w:t>Experience to measure the program execution times</w:t>
       </w:r>
-      <w:bookmarkEnd w:id="8"/>
+      <w:bookmarkEnd w:id="9"/>
     </w:p>
     <w:p>
       <w:pPr>
@@ -3842,14 +3919,14 @@
           <w:numId w:val="1"/>
         </w:numPr>
       </w:pPr>
-      <w:bookmarkStart w:id="9" w:name="_Toc5389919"/>
+      <w:bookmarkStart w:id="10" w:name="_Toc5389919"/>
       <w:r>
         <w:t>Analysis of Experiential results</w:t>
       </w:r>
       <w:r>
         <w:t xml:space="preserve"> (4 Pages)</w:t>
       </w:r>
-      <w:bookmarkEnd w:id="9"/>
+      <w:bookmarkEnd w:id="10"/>
     </w:p>
     <w:p>
       <w:pPr>
@@ -3859,7 +3936,7 @@
           <w:numId w:val="1"/>
         </w:numPr>
       </w:pPr>
-      <w:bookmarkStart w:id="10" w:name="_Toc5389920"/>
+      <w:bookmarkStart w:id="11" w:name="_Toc5389920"/>
       <w:r>
         <w:rPr>
           <w:sz w:val="28"/>
@@ -3867,7 +3944,7 @@
         </w:rPr>
         <w:t>Experimental results</w:t>
       </w:r>
-      <w:bookmarkEnd w:id="10"/>
+      <w:bookmarkEnd w:id="11"/>
     </w:p>
     <w:p>
       <w:pPr>
@@ -3877,7 +3954,7 @@
           <w:numId w:val="1"/>
         </w:numPr>
       </w:pPr>
-      <w:bookmarkStart w:id="11" w:name="_Toc5389921"/>
+      <w:bookmarkStart w:id="12" w:name="_Toc5389921"/>
       <w:r>
         <w:rPr>
           <w:sz w:val="28"/>
@@ -3885,7 +3962,7 @@
         </w:rPr>
         <w:t>Comparing against the theoretical efficiency prediction</w:t>
       </w:r>
-      <w:bookmarkEnd w:id="11"/>
+      <w:bookmarkEnd w:id="12"/>
     </w:p>
     <w:p>
       <w:pPr>
@@ -3895,14 +3972,14 @@
           <w:numId w:val="1"/>
         </w:numPr>
       </w:pPr>
-      <w:bookmarkStart w:id="12" w:name="_Toc5389922"/>
+      <w:bookmarkStart w:id="13" w:name="_Toc5389922"/>
       <w:r>
         <w:t>Reference</w:t>
       </w:r>
       <w:r>
         <w:t xml:space="preserve"> (1 Pages)</w:t>
       </w:r>
-      <w:bookmarkEnd w:id="12"/>
+      <w:bookmarkEnd w:id="13"/>
     </w:p>
     <w:p>
       <w:r>
@@ -3917,12 +3994,12 @@
           <w:numId w:val="1"/>
         </w:numPr>
       </w:pPr>
-      <w:bookmarkStart w:id="13" w:name="_Toc5389923"/>
+      <w:bookmarkStart w:id="14" w:name="_Toc5389923"/>
       <w:r>
         <w:lastRenderedPageBreak/>
         <w:t>Appendices (4Pages)</w:t>
       </w:r>
-      <w:bookmarkEnd w:id="13"/>
+      <w:bookmarkEnd w:id="14"/>
     </w:p>
     <w:p/>
     <w:p>
@@ -4080,8 +4157,13 @@
           </wp:inline>
         </w:drawing>
       </w:r>
-      <w:bookmarkStart w:id="14" w:name="_GoBack"/>
-      <w:bookmarkEnd w:id="14"/>
+      <w:r>
+        <w:rPr>
+          <w:sz w:val="28"/>
+          <w:szCs w:val="28"/>
+        </w:rPr>
+        <w:t>x</w:t>
+      </w:r>
     </w:p>
     <w:p>
       <w:pPr>
@@ -4820,7 +4902,7 @@
   <w:style w:type="paragraph" w:default="1" w:styleId="Normal">
     <w:name w:val="Normal"/>
     <w:qFormat/>
-    <w:rsid w:val="00C934E2"/>
+    <w:rsid w:val="006F6F48"/>
     <w:rPr>
       <w:rFonts w:ascii="Times New Roman" w:eastAsia="Times New Roman" w:hAnsi="Times New Roman" w:cs="Times New Roman"/>
     </w:rPr>
@@ -4919,7 +5001,6 @@
       <w:spacing w:before="120"/>
     </w:pPr>
     <w:rPr>
-      <w:rFonts w:asciiTheme="minorHAnsi" w:eastAsiaTheme="minorEastAsia" w:hAnsiTheme="minorHAnsi" w:cstheme="minorBidi"/>
       <w:b/>
       <w:bCs/>
       <w:i/>
@@ -5086,9 +5167,6 @@
       <w:ind w:left="720"/>
       <w:contextualSpacing/>
     </w:pPr>
-    <w:rPr>
-      <w:rFonts w:asciiTheme="minorHAnsi" w:eastAsiaTheme="minorEastAsia" w:hAnsiTheme="minorHAnsi" w:cstheme="minorBidi"/>
-    </w:rPr>
   </w:style>
   <w:style w:type="paragraph" w:styleId="NoSpacing">
     <w:name w:val="No Spacing"/>
@@ -5123,7 +5201,6 @@
     <w:unhideWhenUsed/>
     <w:rsid w:val="00EE4E5E"/>
     <w:rPr>
-      <w:rFonts w:eastAsiaTheme="minorEastAsia"/>
       <w:sz w:val="18"/>
       <w:szCs w:val="18"/>
     </w:rPr>
@@ -5474,7 +5551,7 @@
 </file>
 
 <file path=customXml/itemProps1.xml><?xml version="1.0" encoding="utf-8"?>
-<ds:datastoreItem xmlns:ds="http://schemas.openxmlformats.org/officeDocument/2006/customXml" ds:itemID="{6884D88B-C480-5145-91D3-823D609966F3}">
+<ds:datastoreItem xmlns:ds="http://schemas.openxmlformats.org/officeDocument/2006/customXml" ds:itemID="{7234643E-1A3B-9B43-AAD7-A842BBFA9343}">
   <ds:schemaRefs>
     <ds:schemaRef ds:uri="http://schemas.openxmlformats.org/officeDocument/2006/bibliography"/>
   </ds:schemaRefs>

</xml_diff>

<commit_message>
Helper function and Excution Test and Basic Operation test
</commit_message>
<xml_diff>
--- a/documents/report.docx
+++ b/documents/report.docx
@@ -505,10 +505,25 @@
         </w:p>
       </w:sdtContent>
     </w:sdt>
+    <w:p>
+      <w:pPr>
+        <w:rPr>
+          <w:sz w:val="32"/>
+          <w:szCs w:val="32"/>
+        </w:rPr>
+      </w:pPr>
+      <w:r>
+        <w:rPr>
+          <w:sz w:val="32"/>
+          <w:szCs w:val="32"/>
+        </w:rPr>
+        <w:br w:type="page"/>
+      </w:r>
+    </w:p>
     <w:sdt>
       <w:sdtPr>
         <w:rPr>
-          <w:rFonts w:asciiTheme="minorHAnsi" w:eastAsiaTheme="minorEastAsia" w:hAnsiTheme="minorHAnsi" w:cstheme="minorBidi"/>
+          <w:rFonts w:ascii="Times New Roman" w:eastAsia="Times New Roman" w:hAnsi="Times New Roman" w:cs="Times New Roman"/>
           <w:b w:val="0"/>
           <w:bCs w:val="0"/>
           <w:color w:val="auto"/>
@@ -516,7 +531,7 @@
           <w:szCs w:val="24"/>
           <w:lang w:val="en-AU" w:eastAsia="zh-CN"/>
         </w:rPr>
-        <w:id w:val="1451203156"/>
+        <w:id w:val="1513028425"/>
         <w:docPartObj>
           <w:docPartGallery w:val="Table of Contents"/>
           <w:docPartUnique/>
@@ -524,7 +539,6 @@
       </w:sdtPr>
       <w:sdtEndPr>
         <w:rPr>
-          <w:rFonts w:ascii="Times New Roman" w:eastAsia="Times New Roman" w:hAnsi="Times New Roman" w:cs="Times New Roman"/>
           <w:noProof/>
         </w:rPr>
       </w:sdtEndPr>
@@ -532,6 +546,26 @@
         <w:p>
           <w:pPr>
             <w:pStyle w:val="TOCHeading"/>
+          </w:pPr>
+          <w:r>
+            <w:t>Table of Contents</w:t>
+          </w:r>
+        </w:p>
+        <w:p>
+          <w:pPr>
+            <w:pStyle w:val="TOC1"/>
+            <w:tabs>
+              <w:tab w:val="left" w:pos="480"/>
+              <w:tab w:val="right" w:leader="dot" w:pos="9010"/>
+            </w:tabs>
+            <w:rPr>
+              <w:rFonts w:eastAsiaTheme="minorEastAsia" w:cstheme="minorBidi"/>
+              <w:b w:val="0"/>
+              <w:bCs w:val="0"/>
+              <w:i w:val="0"/>
+              <w:iCs w:val="0"/>
+              <w:noProof/>
+            </w:rPr>
           </w:pPr>
           <w:r>
             <w:rPr>
@@ -550,7 +584,7 @@
             </w:rPr>
             <w:fldChar w:fldCharType="separate"/>
           </w:r>
-          <w:hyperlink w:anchor="_Toc5389909" w:history="1">
+          <w:hyperlink w:anchor="_Toc5495446" w:history="1">
             <w:r>
               <w:rPr>
                 <w:rStyle w:val="Hyperlink"/>
@@ -560,10 +594,11 @@
             </w:r>
             <w:r>
               <w:rPr>
+                <w:rFonts w:eastAsiaTheme="minorEastAsia" w:cstheme="minorBidi"/>
                 <w:b w:val="0"/>
                 <w:bCs w:val="0"/>
-                <w:i/>
-                <w:iCs/>
+                <w:i w:val="0"/>
+                <w:iCs w:val="0"/>
                 <w:noProof/>
               </w:rPr>
               <w:tab/>
@@ -573,7 +608,7 @@
                 <w:rStyle w:val="Hyperlink"/>
                 <w:noProof/>
               </w:rPr>
-              <w:t>Description of Algorithm (1 Page)</w:t>
+              <w:t>Summary</w:t>
             </w:r>
             <w:r>
               <w:rPr>
@@ -594,7 +629,7 @@
                 <w:noProof/>
                 <w:webHidden/>
               </w:rPr>
-              <w:instrText xml:space="preserve"> PAGEREF _Toc5389909 \h </w:instrText>
+              <w:instrText xml:space="preserve"> PAGEREF _Toc5495446 \h </w:instrText>
             </w:r>
             <w:r>
               <w:rPr>
@@ -633,6 +668,7 @@
               <w:tab w:val="right" w:leader="dot" w:pos="9010"/>
             </w:tabs>
             <w:rPr>
+              <w:rFonts w:eastAsiaTheme="minorEastAsia" w:cstheme="minorBidi"/>
               <w:b w:val="0"/>
               <w:bCs w:val="0"/>
               <w:i w:val="0"/>
@@ -640,7 +676,7 @@
               <w:noProof/>
             </w:rPr>
           </w:pPr>
-          <w:hyperlink w:anchor="_Toc5389910" w:history="1">
+          <w:hyperlink w:anchor="_Toc5495447" w:history="1">
             <w:r>
               <w:rPr>
                 <w:rStyle w:val="Hyperlink"/>
@@ -650,6 +686,7 @@
             </w:r>
             <w:r>
               <w:rPr>
+                <w:rFonts w:eastAsiaTheme="minorEastAsia" w:cstheme="minorBidi"/>
                 <w:b w:val="0"/>
                 <w:bCs w:val="0"/>
                 <w:i w:val="0"/>
@@ -663,7 +700,7 @@
                 <w:rStyle w:val="Hyperlink"/>
                 <w:noProof/>
               </w:rPr>
-              <w:t>Implementation of the Algorithm (2 Pages)</w:t>
+              <w:t>Description of Algorithm</w:t>
             </w:r>
             <w:r>
               <w:rPr>
@@ -684,7 +721,7 @@
                 <w:noProof/>
                 <w:webHidden/>
               </w:rPr>
-              <w:instrText xml:space="preserve"> PAGEREF _Toc5389910 \h </w:instrText>
+              <w:instrText xml:space="preserve"> PAGEREF _Toc5495447 \h </w:instrText>
             </w:r>
             <w:r>
               <w:rPr>
@@ -705,6 +742,98 @@
                 <w:webHidden/>
               </w:rPr>
               <w:t>2</w:t>
+            </w:r>
+            <w:r>
+              <w:rPr>
+                <w:noProof/>
+                <w:webHidden/>
+              </w:rPr>
+              <w:fldChar w:fldCharType="end"/>
+            </w:r>
+          </w:hyperlink>
+        </w:p>
+        <w:p>
+          <w:pPr>
+            <w:pStyle w:val="TOC1"/>
+            <w:tabs>
+              <w:tab w:val="left" w:pos="480"/>
+              <w:tab w:val="right" w:leader="dot" w:pos="9010"/>
+            </w:tabs>
+            <w:rPr>
+              <w:rFonts w:eastAsiaTheme="minorEastAsia" w:cstheme="minorBidi"/>
+              <w:b w:val="0"/>
+              <w:bCs w:val="0"/>
+              <w:i w:val="0"/>
+              <w:iCs w:val="0"/>
+              <w:noProof/>
+            </w:rPr>
+          </w:pPr>
+          <w:hyperlink w:anchor="_Toc5495448" w:history="1">
+            <w:r>
+              <w:rPr>
+                <w:rStyle w:val="Hyperlink"/>
+                <w:noProof/>
+              </w:rPr>
+              <w:t>3.</w:t>
+            </w:r>
+            <w:r>
+              <w:rPr>
+                <w:rFonts w:eastAsiaTheme="minorEastAsia" w:cstheme="minorBidi"/>
+                <w:b w:val="0"/>
+                <w:bCs w:val="0"/>
+                <w:i w:val="0"/>
+                <w:iCs w:val="0"/>
+                <w:noProof/>
+              </w:rPr>
+              <w:tab/>
+            </w:r>
+            <w:r>
+              <w:rPr>
+                <w:rStyle w:val="Hyperlink"/>
+                <w:noProof/>
+              </w:rPr>
+              <w:t>Implementation of the Algorithm</w:t>
+            </w:r>
+            <w:r>
+              <w:rPr>
+                <w:noProof/>
+                <w:webHidden/>
+              </w:rPr>
+              <w:tab/>
+            </w:r>
+            <w:r>
+              <w:rPr>
+                <w:noProof/>
+                <w:webHidden/>
+              </w:rPr>
+              <w:fldChar w:fldCharType="begin"/>
+            </w:r>
+            <w:r>
+              <w:rPr>
+                <w:noProof/>
+                <w:webHidden/>
+              </w:rPr>
+              <w:instrText xml:space="preserve"> PAGEREF _Toc5495448 \h </w:instrText>
+            </w:r>
+            <w:r>
+              <w:rPr>
+                <w:noProof/>
+                <w:webHidden/>
+              </w:rPr>
+            </w:r>
+            <w:r>
+              <w:rPr>
+                <w:noProof/>
+                <w:webHidden/>
+              </w:rPr>
+              <w:fldChar w:fldCharType="separate"/>
+            </w:r>
+            <w:r>
+              <w:rPr>
+                <w:noProof/>
+                <w:webHidden/>
+              </w:rPr>
+              <w:t>3</w:t>
             </w:r>
             <w:r>
               <w:rPr>
@@ -723,6 +852,7 @@
               <w:tab w:val="right" w:leader="dot" w:pos="9010"/>
             </w:tabs>
             <w:rPr>
+              <w:rFonts w:eastAsiaTheme="minorEastAsia" w:cstheme="minorBidi"/>
               <w:b w:val="0"/>
               <w:bCs w:val="0"/>
               <w:i w:val="0"/>
@@ -730,16 +860,17 @@
               <w:noProof/>
             </w:rPr>
           </w:pPr>
-          <w:hyperlink w:anchor="_Toc5389911" w:history="1">
+          <w:hyperlink w:anchor="_Toc5495449" w:history="1">
             <w:r>
               <w:rPr>
                 <w:rStyle w:val="Hyperlink"/>
                 <w:noProof/>
               </w:rPr>
-              <w:t>2.1.</w:t>
-            </w:r>
-            <w:r>
-              <w:rPr>
+              <w:t>3.1.</w:t>
+            </w:r>
+            <w:r>
+              <w:rPr>
+                <w:rFonts w:eastAsiaTheme="minorEastAsia" w:cstheme="minorBidi"/>
                 <w:b w:val="0"/>
                 <w:bCs w:val="0"/>
                 <w:i w:val="0"/>
@@ -753,7 +884,7 @@
                 <w:rStyle w:val="Hyperlink"/>
                 <w:noProof/>
               </w:rPr>
-              <w:t>Functional correctness</w:t>
+              <w:t>Program Implementation</w:t>
             </w:r>
             <w:r>
               <w:rPr>
@@ -774,7 +905,7 @@
                 <w:noProof/>
                 <w:webHidden/>
               </w:rPr>
-              <w:instrText xml:space="preserve"> PAGEREF _Toc5389911 \h </w:instrText>
+              <w:instrText xml:space="preserve"> PAGEREF _Toc5495449 \h </w:instrText>
             </w:r>
             <w:r>
               <w:rPr>
@@ -794,7 +925,99 @@
                 <w:noProof/>
                 <w:webHidden/>
               </w:rPr>
-              <w:t>2</w:t>
+              <w:t>3</w:t>
+            </w:r>
+            <w:r>
+              <w:rPr>
+                <w:noProof/>
+                <w:webHidden/>
+              </w:rPr>
+              <w:fldChar w:fldCharType="end"/>
+            </w:r>
+          </w:hyperlink>
+        </w:p>
+        <w:p>
+          <w:pPr>
+            <w:pStyle w:val="TOC1"/>
+            <w:tabs>
+              <w:tab w:val="left" w:pos="720"/>
+              <w:tab w:val="right" w:leader="dot" w:pos="9010"/>
+            </w:tabs>
+            <w:rPr>
+              <w:rFonts w:eastAsiaTheme="minorEastAsia" w:cstheme="minorBidi"/>
+              <w:b w:val="0"/>
+              <w:bCs w:val="0"/>
+              <w:i w:val="0"/>
+              <w:iCs w:val="0"/>
+              <w:noProof/>
+            </w:rPr>
+          </w:pPr>
+          <w:hyperlink w:anchor="_Toc5495450" w:history="1">
+            <w:r>
+              <w:rPr>
+                <w:rStyle w:val="Hyperlink"/>
+                <w:noProof/>
+              </w:rPr>
+              <w:t>3.2.</w:t>
+            </w:r>
+            <w:r>
+              <w:rPr>
+                <w:rFonts w:eastAsiaTheme="minorEastAsia" w:cstheme="minorBidi"/>
+                <w:b w:val="0"/>
+                <w:bCs w:val="0"/>
+                <w:i w:val="0"/>
+                <w:iCs w:val="0"/>
+                <w:noProof/>
+              </w:rPr>
+              <w:tab/>
+            </w:r>
+            <w:r>
+              <w:rPr>
+                <w:rStyle w:val="Hyperlink"/>
+                <w:noProof/>
+              </w:rPr>
+              <w:t>Functional Testing</w:t>
+            </w:r>
+            <w:r>
+              <w:rPr>
+                <w:noProof/>
+                <w:webHidden/>
+              </w:rPr>
+              <w:tab/>
+            </w:r>
+            <w:r>
+              <w:rPr>
+                <w:noProof/>
+                <w:webHidden/>
+              </w:rPr>
+              <w:fldChar w:fldCharType="begin"/>
+            </w:r>
+            <w:r>
+              <w:rPr>
+                <w:noProof/>
+                <w:webHidden/>
+              </w:rPr>
+              <w:instrText xml:space="preserve"> PAGEREF _Toc5495450 \h </w:instrText>
+            </w:r>
+            <w:r>
+              <w:rPr>
+                <w:noProof/>
+                <w:webHidden/>
+              </w:rPr>
+            </w:r>
+            <w:r>
+              <w:rPr>
+                <w:noProof/>
+                <w:webHidden/>
+              </w:rPr>
+              <w:fldChar w:fldCharType="separate"/>
+            </w:r>
+            <w:r>
+              <w:rPr>
+                <w:noProof/>
+                <w:webHidden/>
+              </w:rPr>
+              <w:t>4</w:t>
             </w:r>
             <w:r>
               <w:rPr>
@@ -813,6 +1036,7 @@
               <w:tab w:val="right" w:leader="dot" w:pos="9010"/>
             </w:tabs>
             <w:rPr>
+              <w:rFonts w:eastAsiaTheme="minorEastAsia" w:cstheme="minorBidi"/>
               <w:b w:val="0"/>
               <w:bCs w:val="0"/>
               <w:i w:val="0"/>
@@ -820,16 +1044,17 @@
               <w:noProof/>
             </w:rPr>
           </w:pPr>
-          <w:hyperlink w:anchor="_Toc5389912" w:history="1">
+          <w:hyperlink w:anchor="_Toc5495451" w:history="1">
             <w:r>
               <w:rPr>
                 <w:rStyle w:val="Hyperlink"/>
                 <w:noProof/>
               </w:rPr>
-              <w:t>3.</w:t>
-            </w:r>
-            <w:r>
-              <w:rPr>
+              <w:t>4.</w:t>
+            </w:r>
+            <w:r>
+              <w:rPr>
+                <w:rFonts w:eastAsiaTheme="minorEastAsia" w:cstheme="minorBidi"/>
                 <w:b w:val="0"/>
                 <w:bCs w:val="0"/>
                 <w:i w:val="0"/>
@@ -843,7 +1068,7 @@
                 <w:rStyle w:val="Hyperlink"/>
                 <w:noProof/>
               </w:rPr>
-              <w:t>Experiment Design (2 Pages)</w:t>
+              <w:t>Design of Experiments (2 Pages)</w:t>
             </w:r>
             <w:r>
               <w:rPr>
@@ -864,7 +1089,7 @@
                 <w:noProof/>
                 <w:webHidden/>
               </w:rPr>
-              <w:instrText xml:space="preserve"> PAGEREF _Toc5389912 \h </w:instrText>
+              <w:instrText xml:space="preserve"> PAGEREF _Toc5495451 \h </w:instrText>
             </w:r>
             <w:r>
               <w:rPr>
@@ -884,7 +1109,7 @@
                 <w:noProof/>
                 <w:webHidden/>
               </w:rPr>
-              <w:t>3</w:t>
+              <w:t>5</w:t>
             </w:r>
             <w:r>
               <w:rPr>
@@ -903,6 +1128,7 @@
               <w:tab w:val="right" w:leader="dot" w:pos="9010"/>
             </w:tabs>
             <w:rPr>
+              <w:rFonts w:eastAsiaTheme="minorEastAsia" w:cstheme="minorBidi"/>
               <w:b w:val="0"/>
               <w:bCs w:val="0"/>
               <w:i w:val="0"/>
@@ -910,16 +1136,17 @@
               <w:noProof/>
             </w:rPr>
           </w:pPr>
-          <w:hyperlink w:anchor="_Toc5389913" w:history="1">
+          <w:hyperlink w:anchor="_Toc5495452" w:history="1">
             <w:r>
               <w:rPr>
                 <w:rStyle w:val="Hyperlink"/>
                 <w:noProof/>
               </w:rPr>
-              <w:t>3.1.</w:t>
-            </w:r>
-            <w:r>
-              <w:rPr>
+              <w:t>4.1.</w:t>
+            </w:r>
+            <w:r>
+              <w:rPr>
+                <w:rFonts w:eastAsiaTheme="minorEastAsia" w:cstheme="minorBidi"/>
                 <w:b w:val="0"/>
                 <w:bCs w:val="0"/>
                 <w:i w:val="0"/>
@@ -954,7 +1181,7 @@
                 <w:noProof/>
                 <w:webHidden/>
               </w:rPr>
-              <w:instrText xml:space="preserve"> PAGEREF _Toc5389913 \h </w:instrText>
+              <w:instrText xml:space="preserve"> PAGEREF _Toc5495452 \h </w:instrText>
             </w:r>
             <w:r>
               <w:rPr>
@@ -974,7 +1201,7 @@
                 <w:noProof/>
                 <w:webHidden/>
               </w:rPr>
-              <w:t>3</w:t>
+              <w:t>5</w:t>
             </w:r>
             <w:r>
               <w:rPr>
@@ -993,6 +1220,7 @@
               <w:tab w:val="right" w:leader="dot" w:pos="9010"/>
             </w:tabs>
             <w:rPr>
+              <w:rFonts w:eastAsiaTheme="minorEastAsia" w:cstheme="minorBidi"/>
               <w:b w:val="0"/>
               <w:bCs w:val="0"/>
               <w:i w:val="0"/>
@@ -1000,16 +1228,17 @@
               <w:noProof/>
             </w:rPr>
           </w:pPr>
-          <w:hyperlink w:anchor="_Toc5389914" w:history="1">
+          <w:hyperlink w:anchor="_Toc5495453" w:history="1">
             <w:r>
               <w:rPr>
                 <w:rStyle w:val="Hyperlink"/>
                 <w:noProof/>
               </w:rPr>
-              <w:t>3.2.</w:t>
-            </w:r>
-            <w:r>
-              <w:rPr>
+              <w:t>4.2.</w:t>
+            </w:r>
+            <w:r>
+              <w:rPr>
+                <w:rFonts w:eastAsiaTheme="minorEastAsia" w:cstheme="minorBidi"/>
                 <w:b w:val="0"/>
                 <w:bCs w:val="0"/>
                 <w:i w:val="0"/>
@@ -1044,7 +1273,7 @@
                 <w:noProof/>
                 <w:webHidden/>
               </w:rPr>
-              <w:instrText xml:space="preserve"> PAGEREF _Toc5389914 \h </w:instrText>
+              <w:instrText xml:space="preserve"> PAGEREF _Toc5495453 \h </w:instrText>
             </w:r>
             <w:r>
               <w:rPr>
@@ -1064,7 +1293,7 @@
                 <w:noProof/>
                 <w:webHidden/>
               </w:rPr>
-              <w:t>3</w:t>
+              <w:t>5</w:t>
             </w:r>
             <w:r>
               <w:rPr>
@@ -1083,6 +1312,7 @@
               <w:tab w:val="right" w:leader="dot" w:pos="9010"/>
             </w:tabs>
             <w:rPr>
+              <w:rFonts w:eastAsiaTheme="minorEastAsia" w:cstheme="minorBidi"/>
               <w:b w:val="0"/>
               <w:bCs w:val="0"/>
               <w:i w:val="0"/>
@@ -1090,16 +1320,17 @@
               <w:noProof/>
             </w:rPr>
           </w:pPr>
-          <w:hyperlink w:anchor="_Toc5389915" w:history="1">
+          <w:hyperlink w:anchor="_Toc5495454" w:history="1">
             <w:r>
               <w:rPr>
                 <w:rStyle w:val="Hyperlink"/>
                 <w:noProof/>
               </w:rPr>
-              <w:t>4.</w:t>
-            </w:r>
-            <w:r>
-              <w:rPr>
+              <w:t>5.</w:t>
+            </w:r>
+            <w:r>
+              <w:rPr>
+                <w:rFonts w:eastAsiaTheme="minorEastAsia" w:cstheme="minorBidi"/>
                 <w:b w:val="0"/>
                 <w:bCs w:val="0"/>
                 <w:i w:val="0"/>
@@ -1134,7 +1365,7 @@
                 <w:noProof/>
                 <w:webHidden/>
               </w:rPr>
-              <w:instrText xml:space="preserve"> PAGEREF _Toc5389915 \h </w:instrText>
+              <w:instrText xml:space="preserve"> PAGEREF _Toc5495454 \h </w:instrText>
             </w:r>
             <w:r>
               <w:rPr>
@@ -1154,7 +1385,7 @@
                 <w:noProof/>
                 <w:webHidden/>
               </w:rPr>
-              <w:t>3</w:t>
+              <w:t>6</w:t>
             </w:r>
             <w:r>
               <w:rPr>
@@ -1173,6 +1404,7 @@
               <w:tab w:val="right" w:leader="dot" w:pos="9010"/>
             </w:tabs>
             <w:rPr>
+              <w:rFonts w:eastAsiaTheme="minorEastAsia" w:cstheme="minorBidi"/>
               <w:b w:val="0"/>
               <w:bCs w:val="0"/>
               <w:i w:val="0"/>
@@ -1180,16 +1412,17 @@
               <w:noProof/>
             </w:rPr>
           </w:pPr>
-          <w:hyperlink w:anchor="_Toc5389916" w:history="1">
+          <w:hyperlink w:anchor="_Toc5495455" w:history="1">
             <w:r>
               <w:rPr>
                 <w:rStyle w:val="Hyperlink"/>
                 <w:noProof/>
               </w:rPr>
-              <w:t>4.1.</w:t>
-            </w:r>
-            <w:r>
-              <w:rPr>
+              <w:t>5.1.</w:t>
+            </w:r>
+            <w:r>
+              <w:rPr>
+                <w:rFonts w:eastAsiaTheme="minorEastAsia" w:cstheme="minorBidi"/>
                 <w:b w:val="0"/>
                 <w:bCs w:val="0"/>
                 <w:i w:val="0"/>
@@ -1224,7 +1457,7 @@
                 <w:noProof/>
                 <w:webHidden/>
               </w:rPr>
-              <w:instrText xml:space="preserve"> PAGEREF _Toc5389916 \h </w:instrText>
+              <w:instrText xml:space="preserve"> PAGEREF _Toc5495455 \h </w:instrText>
             </w:r>
             <w:r>
               <w:rPr>
@@ -1244,7 +1477,7 @@
                 <w:noProof/>
                 <w:webHidden/>
               </w:rPr>
-              <w:t>3</w:t>
+              <w:t>6</w:t>
             </w:r>
             <w:r>
               <w:rPr>
@@ -1263,6 +1496,7 @@
               <w:tab w:val="right" w:leader="dot" w:pos="9010"/>
             </w:tabs>
             <w:rPr>
+              <w:rFonts w:eastAsiaTheme="minorEastAsia" w:cstheme="minorBidi"/>
               <w:b w:val="0"/>
               <w:bCs w:val="0"/>
               <w:i w:val="0"/>
@@ -1270,16 +1504,17 @@
               <w:noProof/>
             </w:rPr>
           </w:pPr>
-          <w:hyperlink w:anchor="_Toc5389917" w:history="1">
+          <w:hyperlink w:anchor="_Toc5495456" w:history="1">
             <w:r>
               <w:rPr>
                 <w:rStyle w:val="Hyperlink"/>
                 <w:noProof/>
               </w:rPr>
-              <w:t>4.2.</w:t>
-            </w:r>
-            <w:r>
-              <w:rPr>
+              <w:t>5.2.</w:t>
+            </w:r>
+            <w:r>
+              <w:rPr>
+                <w:rFonts w:eastAsiaTheme="minorEastAsia" w:cstheme="minorBidi"/>
                 <w:b w:val="0"/>
                 <w:bCs w:val="0"/>
                 <w:i w:val="0"/>
@@ -1314,7 +1549,7 @@
                 <w:noProof/>
                 <w:webHidden/>
               </w:rPr>
-              <w:instrText xml:space="preserve"> PAGEREF _Toc5389917 \h </w:instrText>
+              <w:instrText xml:space="preserve"> PAGEREF _Toc5495456 \h </w:instrText>
             </w:r>
             <w:r>
               <w:rPr>
@@ -1334,7 +1569,7 @@
                 <w:noProof/>
                 <w:webHidden/>
               </w:rPr>
-              <w:t>3</w:t>
+              <w:t>6</w:t>
             </w:r>
             <w:r>
               <w:rPr>
@@ -1353,6 +1588,7 @@
               <w:tab w:val="right" w:leader="dot" w:pos="9010"/>
             </w:tabs>
             <w:rPr>
+              <w:rFonts w:eastAsiaTheme="minorEastAsia" w:cstheme="minorBidi"/>
               <w:b w:val="0"/>
               <w:bCs w:val="0"/>
               <w:i w:val="0"/>
@@ -1360,16 +1596,17 @@
               <w:noProof/>
             </w:rPr>
           </w:pPr>
-          <w:hyperlink w:anchor="_Toc5389918" w:history="1">
+          <w:hyperlink w:anchor="_Toc5495457" w:history="1">
             <w:r>
               <w:rPr>
                 <w:rStyle w:val="Hyperlink"/>
                 <w:noProof/>
               </w:rPr>
-              <w:t>4.3.</w:t>
-            </w:r>
-            <w:r>
-              <w:rPr>
+              <w:t>5.3.</w:t>
+            </w:r>
+            <w:r>
+              <w:rPr>
+                <w:rFonts w:eastAsiaTheme="minorEastAsia" w:cstheme="minorBidi"/>
                 <w:b w:val="0"/>
                 <w:bCs w:val="0"/>
                 <w:i w:val="0"/>
@@ -1404,7 +1641,7 @@
                 <w:noProof/>
                 <w:webHidden/>
               </w:rPr>
-              <w:instrText xml:space="preserve"> PAGEREF _Toc5389918 \h </w:instrText>
+              <w:instrText xml:space="preserve"> PAGEREF _Toc5495457 \h </w:instrText>
             </w:r>
             <w:r>
               <w:rPr>
@@ -1424,7 +1661,7 @@
                 <w:noProof/>
                 <w:webHidden/>
               </w:rPr>
-              <w:t>3</w:t>
+              <w:t>6</w:t>
             </w:r>
             <w:r>
               <w:rPr>
@@ -1443,6 +1680,7 @@
               <w:tab w:val="right" w:leader="dot" w:pos="9010"/>
             </w:tabs>
             <w:rPr>
+              <w:rFonts w:eastAsiaTheme="minorEastAsia" w:cstheme="minorBidi"/>
               <w:b w:val="0"/>
               <w:bCs w:val="0"/>
               <w:i w:val="0"/>
@@ -1450,16 +1688,17 @@
               <w:noProof/>
             </w:rPr>
           </w:pPr>
-          <w:hyperlink w:anchor="_Toc5389919" w:history="1">
+          <w:hyperlink w:anchor="_Toc5495458" w:history="1">
             <w:r>
               <w:rPr>
                 <w:rStyle w:val="Hyperlink"/>
                 <w:noProof/>
               </w:rPr>
-              <w:t>5.</w:t>
-            </w:r>
-            <w:r>
-              <w:rPr>
+              <w:t>6.</w:t>
+            </w:r>
+            <w:r>
+              <w:rPr>
+                <w:rFonts w:eastAsiaTheme="minorEastAsia" w:cstheme="minorBidi"/>
                 <w:b w:val="0"/>
                 <w:bCs w:val="0"/>
                 <w:i w:val="0"/>
@@ -1494,7 +1733,7 @@
                 <w:noProof/>
                 <w:webHidden/>
               </w:rPr>
-              <w:instrText xml:space="preserve"> PAGEREF _Toc5389919 \h </w:instrText>
+              <w:instrText xml:space="preserve"> PAGEREF _Toc5495458 \h </w:instrText>
             </w:r>
             <w:r>
               <w:rPr>
@@ -1514,7 +1753,7 @@
                 <w:noProof/>
                 <w:webHidden/>
               </w:rPr>
-              <w:t>3</w:t>
+              <w:t>6</w:t>
             </w:r>
             <w:r>
               <w:rPr>
@@ -1533,6 +1772,7 @@
               <w:tab w:val="right" w:leader="dot" w:pos="9010"/>
             </w:tabs>
             <w:rPr>
+              <w:rFonts w:eastAsiaTheme="minorEastAsia" w:cstheme="minorBidi"/>
               <w:b w:val="0"/>
               <w:bCs w:val="0"/>
               <w:i w:val="0"/>
@@ -1540,16 +1780,17 @@
               <w:noProof/>
             </w:rPr>
           </w:pPr>
-          <w:hyperlink w:anchor="_Toc5389920" w:history="1">
+          <w:hyperlink w:anchor="_Toc5495459" w:history="1">
             <w:r>
               <w:rPr>
                 <w:rStyle w:val="Hyperlink"/>
                 <w:noProof/>
               </w:rPr>
-              <w:t>5.1.</w:t>
-            </w:r>
-            <w:r>
-              <w:rPr>
+              <w:t>6.1.</w:t>
+            </w:r>
+            <w:r>
+              <w:rPr>
+                <w:rFonts w:eastAsiaTheme="minorEastAsia" w:cstheme="minorBidi"/>
                 <w:b w:val="0"/>
                 <w:bCs w:val="0"/>
                 <w:i w:val="0"/>
@@ -1584,7 +1825,7 @@
                 <w:noProof/>
                 <w:webHidden/>
               </w:rPr>
-              <w:instrText xml:space="preserve"> PAGEREF _Toc5389920 \h </w:instrText>
+              <w:instrText xml:space="preserve"> PAGEREF _Toc5495459 \h </w:instrText>
             </w:r>
             <w:r>
               <w:rPr>
@@ -1604,7 +1845,7 @@
                 <w:noProof/>
                 <w:webHidden/>
               </w:rPr>
-              <w:t>3</w:t>
+              <w:t>6</w:t>
             </w:r>
             <w:r>
               <w:rPr>
@@ -1623,6 +1864,7 @@
               <w:tab w:val="right" w:leader="dot" w:pos="9010"/>
             </w:tabs>
             <w:rPr>
+              <w:rFonts w:eastAsiaTheme="minorEastAsia" w:cstheme="minorBidi"/>
               <w:b w:val="0"/>
               <w:bCs w:val="0"/>
               <w:i w:val="0"/>
@@ -1630,16 +1872,17 @@
               <w:noProof/>
             </w:rPr>
           </w:pPr>
-          <w:hyperlink w:anchor="_Toc5389921" w:history="1">
+          <w:hyperlink w:anchor="_Toc5495460" w:history="1">
             <w:r>
               <w:rPr>
                 <w:rStyle w:val="Hyperlink"/>
                 <w:noProof/>
               </w:rPr>
-              <w:t>5.2.</w:t>
-            </w:r>
-            <w:r>
-              <w:rPr>
+              <w:t>6.2.</w:t>
+            </w:r>
+            <w:r>
+              <w:rPr>
+                <w:rFonts w:eastAsiaTheme="minorEastAsia" w:cstheme="minorBidi"/>
                 <w:b w:val="0"/>
                 <w:bCs w:val="0"/>
                 <w:i w:val="0"/>
@@ -1674,7 +1917,7 @@
                 <w:noProof/>
                 <w:webHidden/>
               </w:rPr>
-              <w:instrText xml:space="preserve"> PAGEREF _Toc5389921 \h </w:instrText>
+              <w:instrText xml:space="preserve"> PAGEREF _Toc5495460 \h </w:instrText>
             </w:r>
             <w:r>
               <w:rPr>
@@ -1694,7 +1937,7 @@
                 <w:noProof/>
                 <w:webHidden/>
               </w:rPr>
-              <w:t>3</w:t>
+              <w:t>6</w:t>
             </w:r>
             <w:r>
               <w:rPr>
@@ -1713,6 +1956,7 @@
               <w:tab w:val="right" w:leader="dot" w:pos="9010"/>
             </w:tabs>
             <w:rPr>
+              <w:rFonts w:eastAsiaTheme="minorEastAsia" w:cstheme="minorBidi"/>
               <w:b w:val="0"/>
               <w:bCs w:val="0"/>
               <w:i w:val="0"/>
@@ -1720,16 +1964,17 @@
               <w:noProof/>
             </w:rPr>
           </w:pPr>
-          <w:hyperlink w:anchor="_Toc5389922" w:history="1">
+          <w:hyperlink w:anchor="_Toc5495461" w:history="1">
             <w:r>
               <w:rPr>
                 <w:rStyle w:val="Hyperlink"/>
                 <w:noProof/>
               </w:rPr>
-              <w:t>6.</w:t>
-            </w:r>
-            <w:r>
-              <w:rPr>
+              <w:t>7.</w:t>
+            </w:r>
+            <w:r>
+              <w:rPr>
+                <w:rFonts w:eastAsiaTheme="minorEastAsia" w:cstheme="minorBidi"/>
                 <w:b w:val="0"/>
                 <w:bCs w:val="0"/>
                 <w:i w:val="0"/>
@@ -1764,7 +2009,7 @@
                 <w:noProof/>
                 <w:webHidden/>
               </w:rPr>
-              <w:instrText xml:space="preserve"> PAGEREF _Toc5389922 \h </w:instrText>
+              <w:instrText xml:space="preserve"> PAGEREF _Toc5495461 \h </w:instrText>
             </w:r>
             <w:r>
               <w:rPr>
@@ -1784,7 +2029,7 @@
                 <w:noProof/>
                 <w:webHidden/>
               </w:rPr>
-              <w:t>3</w:t>
+              <w:t>6</w:t>
             </w:r>
             <w:r>
               <w:rPr>
@@ -1803,6 +2048,7 @@
               <w:tab w:val="right" w:leader="dot" w:pos="9010"/>
             </w:tabs>
             <w:rPr>
+              <w:rFonts w:eastAsiaTheme="minorEastAsia" w:cstheme="minorBidi"/>
               <w:b w:val="0"/>
               <w:bCs w:val="0"/>
               <w:i w:val="0"/>
@@ -1810,16 +2056,17 @@
               <w:noProof/>
             </w:rPr>
           </w:pPr>
-          <w:hyperlink w:anchor="_Toc5389923" w:history="1">
+          <w:hyperlink w:anchor="_Toc5495462" w:history="1">
             <w:r>
               <w:rPr>
                 <w:rStyle w:val="Hyperlink"/>
                 <w:noProof/>
               </w:rPr>
-              <w:t>7.</w:t>
-            </w:r>
-            <w:r>
-              <w:rPr>
+              <w:t>8.</w:t>
+            </w:r>
+            <w:r>
+              <w:rPr>
+                <w:rFonts w:eastAsiaTheme="minorEastAsia" w:cstheme="minorBidi"/>
                 <w:b w:val="0"/>
                 <w:bCs w:val="0"/>
                 <w:i w:val="0"/>
@@ -1854,7 +2101,7 @@
                 <w:noProof/>
                 <w:webHidden/>
               </w:rPr>
-              <w:instrText xml:space="preserve"> PAGEREF _Toc5389923 \h </w:instrText>
+              <w:instrText xml:space="preserve"> PAGEREF _Toc5495462 \h </w:instrText>
             </w:r>
             <w:r>
               <w:rPr>
@@ -1874,7 +2121,7 @@
                 <w:noProof/>
                 <w:webHidden/>
               </w:rPr>
-              <w:t>3</w:t>
+              <w:t>7</w:t>
             </w:r>
             <w:r>
               <w:rPr>
@@ -1897,28 +2144,20 @@
         </w:p>
       </w:sdtContent>
     </w:sdt>
-    <w:p>
-      <w:pPr>
-        <w:rPr>
+    <w:p/>
+    <w:p>
+      <w:pPr>
+        <w:rPr>
+          <w:rFonts w:eastAsiaTheme="majorEastAsia" w:cstheme="majorBidi"/>
+          <w:b/>
+          <w:color w:val="000000" w:themeColor="text1"/>
           <w:sz w:val="32"/>
           <w:szCs w:val="32"/>
         </w:rPr>
       </w:pPr>
       <w:r>
-        <w:rPr>
-          <w:sz w:val="32"/>
-          <w:szCs w:val="32"/>
-        </w:rPr>
         <w:br w:type="page"/>
       </w:r>
-    </w:p>
-    <w:p>
-      <w:pPr>
-        <w:rPr>
-          <w:sz w:val="32"/>
-          <w:szCs w:val="32"/>
-        </w:rPr>
-      </w:pPr>
     </w:p>
     <w:p>
       <w:pPr>
@@ -1928,11 +2167,48 @@
           <w:numId w:val="1"/>
         </w:numPr>
       </w:pPr>
-      <w:bookmarkStart w:id="0" w:name="_Toc5389909"/>
-      <w:r>
+      <w:bookmarkStart w:id="0" w:name="_Toc5495446"/>
+      <w:r>
+        <w:lastRenderedPageBreak/>
         <w:t>Summary</w:t>
       </w:r>
-    </w:p>
+      <w:bookmarkEnd w:id="0"/>
+    </w:p>
+    <w:p>
+      <w:pPr>
+        <w:ind w:firstLine="360"/>
+      </w:pPr>
+      <w:r>
+        <w:t>This report</w:t>
+      </w:r>
+      <w:r>
+        <w:t xml:space="preserve"> is to</w:t>
+      </w:r>
+      <w:r>
+        <w:t xml:space="preserve"> </w:t>
+      </w:r>
+      <w:r>
+        <w:t xml:space="preserve">analysis the time complexity and the average case efficiency of the </w:t>
+      </w:r>
+      <w:r>
+        <w:t>Brute Force Median algorithm</w:t>
+      </w:r>
+      <w:r>
+        <w:t>. The Brute Force Median algorithm is implemented in C# 7.3. In this report, it analysed the relation between the number of basic operation and the input size how they influence the execution time of the algorithm.</w:t>
+      </w:r>
+      <w:r>
+        <w:t xml:space="preserve"> It is obvious that if there </w:t>
+      </w:r>
+      <w:proofErr w:type="gramStart"/>
+      <w:r>
+        <w:t>is</w:t>
+      </w:r>
+      <w:proofErr w:type="gramEnd"/>
+      <w:r>
+        <w:t xml:space="preserve"> more the numbers of integer in the array, the execution of time is longer it takes.</w:t>
+      </w:r>
+    </w:p>
+    <w:p/>
     <w:p>
       <w:pPr>
         <w:pStyle w:val="Heading1"/>
@@ -1941,13 +2217,14 @@
           <w:numId w:val="1"/>
         </w:numPr>
       </w:pPr>
+      <w:bookmarkStart w:id="1" w:name="_Toc5495447"/>
       <w:r>
         <w:t>Description of Algorithm</w:t>
       </w:r>
+      <w:bookmarkEnd w:id="1"/>
       <w:r>
         <w:t xml:space="preserve"> </w:t>
       </w:r>
-      <w:bookmarkEnd w:id="0"/>
     </w:p>
     <w:p/>
     <w:p>
@@ -1985,7 +2262,7 @@
         <w:t>.</w:t>
       </w:r>
       <w:r>
-        <w:t xml:space="preserve"> This algorithm only takes one parameter which only accept a array of integers. </w:t>
+        <w:t xml:space="preserve"> </w:t>
       </w:r>
       <w:r>
         <w:t xml:space="preserve">Considering the different condition that the </w:t>
@@ -2000,112 +2277,125 @@
         <w:t>is ordered by</w:t>
       </w:r>
       <w:r>
-        <w:t xml:space="preserve">, we cannot </w:t>
-      </w:r>
-      <w:r>
-        <w:t>simply take the value</w:t>
+        <w:t xml:space="preserve">. </w:t>
+      </w:r>
+      <w:r>
+        <w:t xml:space="preserve">Returning the value in </w:t>
+      </w:r>
+      <w:r>
+        <w:t xml:space="preserve">the </w:t>
+      </w:r>
+      <w:r>
+        <w:t xml:space="preserve">middle position of the array </w:t>
+      </w:r>
+      <w:r>
+        <w:t>is not the perfect way to find out the median value of an array</w:t>
+      </w:r>
+      <w:r>
+        <w:t xml:space="preserve">. Because the </w:t>
+      </w:r>
+      <w:r>
+        <w:t>array</w:t>
+      </w:r>
+      <w:r>
+        <w:t xml:space="preserve"> might be sorted randomly</w:t>
+      </w:r>
+      <w:r>
+        <w:t xml:space="preserve"> or exist duplicate number in </w:t>
+      </w:r>
+      <w:r>
+        <w:t>it</w:t>
+      </w:r>
+      <w:r>
+        <w:t>. That is the reason why we need to implement Brute Force Median algorithm to retrieve the median value in the array accurately</w:t>
+      </w:r>
+      <w:r>
+        <w:t xml:space="preserve"> in different condition</w:t>
+      </w:r>
+      <w:r>
+        <w:t>.</w:t>
+      </w:r>
+    </w:p>
+    <w:p>
+      <w:pPr>
+        <w:ind w:firstLine="360"/>
+      </w:pPr>
+    </w:p>
+    <w:p>
+      <w:pPr>
+        <w:ind w:firstLine="360"/>
+      </w:pPr>
+      <w:r>
+        <w:t>The Brute Force Median algorithm</w:t>
+      </w:r>
+      <w:r>
+        <w:t xml:space="preserve"> takes any array which contains integers and finds the median value of the array.</w:t>
       </w:r>
       <w:r>
         <w:t xml:space="preserve"> </w:t>
       </w:r>
       <w:r>
-        <w:t>in</w:t>
-      </w:r>
-      <w:r>
-        <w:t xml:space="preserve"> the </w:t>
-      </w:r>
-      <w:r>
-        <w:t xml:space="preserve">middle position of the array as the median value of the data set. Because the </w:t>
-      </w:r>
-      <w:r>
-        <w:t>array</w:t>
-      </w:r>
-      <w:r>
-        <w:t xml:space="preserve"> might be sorted randomly</w:t>
-      </w:r>
-      <w:r>
-        <w:t xml:space="preserve"> or exist duplicate number in </w:t>
-      </w:r>
-      <w:r>
-        <w:t>it</w:t>
+        <w:t>It selects</w:t>
+      </w:r>
+      <w:r>
+        <w:t xml:space="preserve"> all the element to compare it one by one in a nest</w:t>
+      </w:r>
+      <w:r>
+        <w:t>ed</w:t>
+      </w:r>
+      <w:r>
+        <w:t xml:space="preserve"> for loop. </w:t>
+      </w:r>
+      <w:r>
+        <w:t xml:space="preserve">At the end of each iteration, </w:t>
+      </w:r>
+      <w:r>
+        <w:t xml:space="preserve">it </w:t>
+      </w:r>
+      <w:r>
+        <w:t>checks</w:t>
+      </w:r>
+      <w:r>
+        <w:t xml:space="preserve"> the</w:t>
+      </w:r>
+      <w:r>
+        <w:t xml:space="preserve"> current selected item</w:t>
+      </w:r>
+      <w:r>
+        <w:t xml:space="preserve"> and return it to the user</w:t>
       </w:r>
       <w:r>
         <w:t xml:space="preserve"> </w:t>
       </w:r>
       <w:r>
-        <w:t>at</w:t>
-      </w:r>
-      <w:r>
-        <w:t xml:space="preserve"> random position</w:t>
-      </w:r>
-      <w:r>
-        <w:t>. That is the reason why we need to implement Brute Force Median algorithm to retrieve the median value in the array accurately.</w:t>
-      </w:r>
-    </w:p>
-    <w:p>
-      <w:pPr>
-        <w:ind w:firstLine="360"/>
-      </w:pPr>
-    </w:p>
-    <w:p>
-      <w:pPr>
-        <w:ind w:firstLine="360"/>
-      </w:pPr>
-      <w:r>
-        <w:t>The Brute Force Median algorithm</w:t>
-      </w:r>
-      <w:r>
-        <w:t xml:space="preserve"> takes any array which contains integers and finds the median value of the array.</w:t>
-      </w:r>
-      <w:r>
-        <w:t xml:space="preserve"> </w:t>
-      </w:r>
-      <w:r>
-        <w:t>It selects</w:t>
-      </w:r>
-      <w:r>
-        <w:t xml:space="preserve"> all the element to compare it one by one in a nest</w:t>
-      </w:r>
-      <w:r>
-        <w:t>ed</w:t>
-      </w:r>
-      <w:r>
-        <w:t xml:space="preserve"> for loop. </w:t>
-      </w:r>
-      <w:r>
-        <w:t xml:space="preserve">At the end of each iteration, </w:t>
-      </w:r>
-      <w:r>
-        <w:t>it returns</w:t>
-      </w:r>
-      <w:r>
-        <w:t xml:space="preserve"> the</w:t>
-      </w:r>
-      <w:r>
-        <w:t xml:space="preserve"> current selected item</w:t>
-      </w:r>
-      <w:r>
-        <w:t xml:space="preserve"> value</w:t>
-      </w:r>
-      <w:r>
-        <w:t xml:space="preserve"> if it finds the value is the median. </w:t>
-      </w:r>
-    </w:p>
-    <w:p>
-      <w:pPr>
-        <w:ind w:firstLine="360"/>
-      </w:pPr>
-    </w:p>
-    <w:p>
-      <w:pPr>
-        <w:ind w:firstLine="360"/>
+        <w:t>if the value</w:t>
+      </w:r>
+      <w:r>
+        <w:t xml:space="preserve"> of the selected item</w:t>
+      </w:r>
+      <w:r>
+        <w:t xml:space="preserve"> is median. </w:t>
+      </w:r>
+      <w:r>
+        <w:t xml:space="preserve">However, it will keep iterating until the median found in the array or return -1 to the user when the input array is in </w:t>
+      </w:r>
+      <w:proofErr w:type="spellStart"/>
+      <w:proofErr w:type="gramStart"/>
+      <w:r>
+        <w:t>a</w:t>
+      </w:r>
+      <w:proofErr w:type="spellEnd"/>
+      <w:proofErr w:type="gramEnd"/>
+      <w:r>
+        <w:t xml:space="preserve"> invalid format such as empty array.</w:t>
+      </w:r>
+    </w:p>
+    <w:p>
+      <w:pPr>
         <w:rPr>
           <w:lang w:val="en-US"/>
         </w:rPr>
       </w:pPr>
-      <w:r>
-        <w:t>Discusss more the effiency</w:t>
-      </w:r>
     </w:p>
     <w:p>
       <w:pPr>
@@ -2208,14 +2498,14 @@
           <w:numId w:val="1"/>
         </w:numPr>
       </w:pPr>
-      <w:bookmarkStart w:id="1" w:name="_Toc5389910"/>
+      <w:bookmarkStart w:id="2" w:name="_Toc5495448"/>
       <w:r>
         <w:t>Implementation of the Algorithm</w:t>
       </w:r>
+      <w:bookmarkEnd w:id="2"/>
       <w:r>
         <w:t xml:space="preserve"> </w:t>
       </w:r>
-      <w:bookmarkEnd w:id="1"/>
     </w:p>
     <w:p>
       <w:pPr>
@@ -2224,10 +2514,27 @@
           <w:ilvl w:val="1"/>
           <w:numId w:val="1"/>
         </w:numPr>
-      </w:pPr>
-      <w:r>
+        <w:rPr>
+          <w:sz w:val="28"/>
+          <w:szCs w:val="28"/>
+        </w:rPr>
+      </w:pPr>
+      <w:bookmarkStart w:id="3" w:name="_Toc5495449"/>
+      <w:r>
+        <w:rPr>
+          <w:sz w:val="28"/>
+          <w:szCs w:val="28"/>
+        </w:rPr>
+        <w:t xml:space="preserve"> </w:t>
+      </w:r>
+      <w:r>
+        <w:rPr>
+          <w:sz w:val="28"/>
+          <w:szCs w:val="28"/>
+        </w:rPr>
         <w:t>Program Implementation</w:t>
       </w:r>
+      <w:bookmarkEnd w:id="3"/>
     </w:p>
     <w:p>
       <w:pPr>
@@ -2269,7 +2576,15 @@
         <w:t xml:space="preserve"> in Appendix A</w:t>
       </w:r>
       <w:r>
-        <w:t xml:space="preserve"> is saved in program.cs file.</w:t>
+        <w:t xml:space="preserve"> is saved in </w:t>
+      </w:r>
+      <w:proofErr w:type="spellStart"/>
+      <w:r>
+        <w:t>program.cs</w:t>
+      </w:r>
+      <w:proofErr w:type="spellEnd"/>
+      <w:r>
+        <w:t xml:space="preserve"> file.</w:t>
       </w:r>
       <w:r>
         <w:t xml:space="preserve"> </w:t>
@@ -2315,22 +2630,153 @@
         <w:t xml:space="preserve"> correct way to define the median position for</w:t>
       </w:r>
       <w:r>
+        <w:t xml:space="preserve"> an </w:t>
+      </w:r>
+      <w:r>
+        <w:t xml:space="preserve">even </w:t>
+      </w:r>
+      <w:r>
+        <w:t>length</w:t>
+      </w:r>
+      <w:r>
+        <w:t xml:space="preserve"> array</w:t>
+      </w:r>
+      <w:r>
+        <w:t xml:space="preserve">. Finally, the result will be assigned to the k variable. If the input array was already sorted before it passed to this algorithm, the median value of the array must be located at the k position. </w:t>
+      </w:r>
+    </w:p>
+    <w:p>
+      <w:pPr>
+        <w:ind w:firstLine="360"/>
+      </w:pPr>
+    </w:p>
+    <w:p>
+      <w:pPr>
+        <w:ind w:firstLine="360"/>
+      </w:pPr>
+      <w:r>
+        <w:t xml:space="preserve">The algorithm then creates a nested for loop which will repeat the operations inside the block according to </w:t>
+      </w:r>
+      <w:r>
+        <w:t>the</w:t>
+      </w:r>
+      <w:r>
+        <w:t xml:space="preserve"> numbers exists in the input array. There are total two for loops in </w:t>
+      </w:r>
+      <w:r>
+        <w:t>the nested loop</w:t>
+      </w:r>
+      <w:r>
+        <w:t xml:space="preserve">. Both loops create an indexer variable for selecting elements in the array for different purpose inside </w:t>
+      </w:r>
+      <w:r>
+        <w:t>each</w:t>
+      </w:r>
+      <w:r>
+        <w:t xml:space="preserve"> loop. These indexers start from 0 to the </w:t>
+      </w:r>
+      <w:r>
+        <w:t>length</w:t>
+      </w:r>
+      <w:r>
+        <w:t xml:space="preserve"> of the array. The main purpose of the outer loop is to determine the array element selected by the indexer of the outer loop whether median or not. On the other hand, the purpose of the inner loop is for calculating how many elements are smaller and equals to the element selected by the</w:t>
+      </w:r>
+      <w:r>
+        <w:t xml:space="preserve"> indexer of</w:t>
+      </w:r>
+      <w:r>
+        <w:t xml:space="preserve"> the</w:t>
+      </w:r>
+      <w:r>
+        <w:t xml:space="preserve"> outer loop.</w:t>
+      </w:r>
+    </w:p>
+    <w:p>
+      <w:pPr>
+        <w:ind w:firstLine="360"/>
+      </w:pPr>
+    </w:p>
+    <w:p>
+      <w:pPr>
+        <w:ind w:firstLine="360"/>
+      </w:pPr>
+      <w:r>
+        <w:t xml:space="preserve">In the outer loop, it creates an Indexer variable denoted as </w:t>
+      </w:r>
+      <w:proofErr w:type="spellStart"/>
+      <w:r>
+        <w:t>i</w:t>
+      </w:r>
+      <w:proofErr w:type="spellEnd"/>
+      <w:r>
+        <w:t xml:space="preserve">. This indexer only allowed to </w:t>
+      </w:r>
+      <w:r>
+        <w:t>increase</w:t>
+      </w:r>
+      <w:r>
         <w:t xml:space="preserve"> </w:t>
       </w:r>
       <w:r>
-        <w:t xml:space="preserve">an </w:t>
-      </w:r>
-      <w:r>
-        <w:t xml:space="preserve">even </w:t>
-      </w:r>
-      <w:r>
-        <w:t>length</w:t>
-      </w:r>
-      <w:r>
-        <w:t xml:space="preserve"> array</w:t>
-      </w:r>
-      <w:r>
-        <w:t xml:space="preserve">. Finally, the result will be assigned to the k variable. If the input array was already sorted before it passed to this algorithm, the median value of the array must be located at the k position. </w:t>
+        <w:t>once</w:t>
+      </w:r>
+      <w:r>
+        <w:t xml:space="preserve"> when</w:t>
+      </w:r>
+      <w:r>
+        <w:t xml:space="preserve"> the outer loop</w:t>
+      </w:r>
+      <w:r>
+        <w:t xml:space="preserve"> finished</w:t>
+      </w:r>
+      <w:r>
+        <w:t xml:space="preserve">. There are two local variables inside this loop. The first variable is named as </w:t>
+      </w:r>
+      <w:proofErr w:type="spellStart"/>
+      <w:r>
+        <w:t>numsmall</w:t>
+      </w:r>
+      <w:proofErr w:type="spellEnd"/>
+      <w:r>
+        <w:t xml:space="preserve"> which record</w:t>
+      </w:r>
+      <w:r>
+        <w:t>s</w:t>
+      </w:r>
+      <w:r>
+        <w:t xml:space="preserve"> how many elements in the input array are smaller than the selected element by indexer </w:t>
+      </w:r>
+      <w:proofErr w:type="spellStart"/>
+      <w:r>
+        <w:t>i</w:t>
+      </w:r>
+      <w:proofErr w:type="spellEnd"/>
+      <w:r>
+        <w:t xml:space="preserve"> which is denoted as A[</w:t>
+      </w:r>
+      <w:proofErr w:type="spellStart"/>
+      <w:r>
+        <w:t>i</w:t>
+      </w:r>
+      <w:proofErr w:type="spellEnd"/>
+      <w:r>
+        <w:t xml:space="preserve">]. The second variable is named as </w:t>
+      </w:r>
+      <w:proofErr w:type="spellStart"/>
+      <w:r>
+        <w:t>numequal</w:t>
+      </w:r>
+      <w:proofErr w:type="spellEnd"/>
+      <w:r>
+        <w:t xml:space="preserve"> which records how many elements are same as A[</w:t>
+      </w:r>
+      <w:proofErr w:type="spellStart"/>
+      <w:r>
+        <w:t>i</w:t>
+      </w:r>
+      <w:proofErr w:type="spellEnd"/>
+      <w:r>
+        <w:t>].</w:t>
       </w:r>
     </w:p>
     <w:p>
@@ -2343,40 +2789,77 @@
         <w:ind w:firstLine="360"/>
       </w:pPr>
       <w:r>
-        <w:t xml:space="preserve">The algorithm then creates a nested for loop which will repeat the operations inside the block according to </w:t>
-      </w:r>
-      <w:r>
-        <w:t>the</w:t>
-      </w:r>
-      <w:r>
-        <w:t xml:space="preserve"> numbers exists in the input array. There are total two for loops in </w:t>
-      </w:r>
-      <w:r>
-        <w:t>the nested loop</w:t>
-      </w:r>
-      <w:r>
-        <w:t xml:space="preserve">. Both loops create an indexer variable for selecting elements in the array for different purpose inside </w:t>
-      </w:r>
-      <w:r>
-        <w:t>each</w:t>
-      </w:r>
-      <w:r>
-        <w:t xml:space="preserve"> loop. These indexers start from 0 to the </w:t>
-      </w:r>
-      <w:r>
-        <w:t>length</w:t>
-      </w:r>
-      <w:r>
-        <w:t xml:space="preserve"> of the array. The main purpose of the outer loop is to determine the array element selected by the indexer of the outer loop whether median or not. On the other hand, the purpose of the inner loop is for calculating how many elements are smaller and equals to the element selected by the</w:t>
-      </w:r>
-      <w:r>
-        <w:t xml:space="preserve"> indexer of</w:t>
-      </w:r>
-      <w:r>
-        <w:t xml:space="preserve"> the</w:t>
-      </w:r>
-      <w:r>
-        <w:t xml:space="preserve"> outer loop.</w:t>
+        <w:t xml:space="preserve">In the inner loop, Indexer j is created and updated only inside the inner loop. It </w:t>
+      </w:r>
+      <w:r>
+        <w:t>checks</w:t>
+      </w:r>
+      <w:r>
+        <w:t xml:space="preserve"> all the elements in the array to compare with A[</w:t>
+      </w:r>
+      <w:proofErr w:type="spellStart"/>
+      <w:r>
+        <w:t>i</w:t>
+      </w:r>
+      <w:proofErr w:type="spellEnd"/>
+      <w:r>
+        <w:t>] the element. If A[j] which is the selected element by indexer j is smaller than A[</w:t>
+      </w:r>
+      <w:proofErr w:type="spellStart"/>
+      <w:r>
+        <w:t>i</w:t>
+      </w:r>
+      <w:proofErr w:type="spellEnd"/>
+      <w:r>
+        <w:t xml:space="preserve">], </w:t>
+      </w:r>
+      <w:proofErr w:type="spellStart"/>
+      <w:r>
+        <w:t>numsmall</w:t>
+      </w:r>
+      <w:proofErr w:type="spellEnd"/>
+      <w:r>
+        <w:t xml:space="preserve"> variable will increase one. On the other hand, </w:t>
+      </w:r>
+      <w:proofErr w:type="spellStart"/>
+      <w:r>
+        <w:t>numequal</w:t>
+      </w:r>
+      <w:proofErr w:type="spellEnd"/>
+      <w:r>
+        <w:t xml:space="preserve"> variable will increase one when A[</w:t>
+      </w:r>
+      <w:proofErr w:type="spellStart"/>
+      <w:r>
+        <w:t>i</w:t>
+      </w:r>
+      <w:proofErr w:type="spellEnd"/>
+      <w:r>
+        <w:t xml:space="preserve">] equals A[j]. It is significant to note that the basic operation </w:t>
+      </w:r>
+      <w:proofErr w:type="spellStart"/>
+      <w:r>
+        <w:t>numsmall</w:t>
+      </w:r>
+      <w:proofErr w:type="spellEnd"/>
+      <w:r>
+        <w:t xml:space="preserve"> variable or </w:t>
+      </w:r>
+      <w:proofErr w:type="spellStart"/>
+      <w:r>
+        <w:t>numequall</w:t>
+      </w:r>
+      <w:proofErr w:type="spellEnd"/>
+      <w:r>
+        <w:t xml:space="preserve"> variable increasing one might not be run when A[j] is bigger than A[</w:t>
+      </w:r>
+      <w:proofErr w:type="spellStart"/>
+      <w:r>
+        <w:t>i</w:t>
+      </w:r>
+      <w:proofErr w:type="spellEnd"/>
+      <w:r>
+        <w:t xml:space="preserve">]. </w:t>
       </w:r>
     </w:p>
     <w:p>
@@ -2389,101 +2872,85 @@
         <w:ind w:firstLine="360"/>
       </w:pPr>
       <w:r>
-        <w:t xml:space="preserve">In the outer loop, it creates an Indexer variable denoted as i. This indexer only allowed to </w:t>
-      </w:r>
-      <w:r>
-        <w:t>increase</w:t>
+        <w:t xml:space="preserve">At the end of the outer loop, if </w:t>
+      </w:r>
+      <w:proofErr w:type="spellStart"/>
+      <w:r>
+        <w:t>numsmall</w:t>
+      </w:r>
+      <w:proofErr w:type="spellEnd"/>
+      <w:r>
+        <w:t xml:space="preserve"> variable </w:t>
+      </w:r>
+      <w:r>
+        <w:rPr>
+          <w:rFonts w:ascii="Cambria Math" w:hAnsi="Cambria Math"/>
+        </w:rPr>
+        <w:t>is smaller than</w:t>
+      </w:r>
+      <w:r>
+        <w:t xml:space="preserve"> k </w:t>
+      </w:r>
+      <w:r>
+        <w:t>meanwhile</w:t>
       </w:r>
       <w:r>
         <w:t xml:space="preserve"> </w:t>
       </w:r>
-      <w:r>
-        <w:t>once</w:t>
-      </w:r>
-      <w:r>
-        <w:t xml:space="preserve"> when</w:t>
-      </w:r>
-      <w:r>
-        <w:t xml:space="preserve"> the outer loop</w:t>
-      </w:r>
-      <w:r>
-        <w:t xml:space="preserve"> finished</w:t>
-      </w:r>
-      <w:r>
-        <w:t>. There are two local variables inside this loop. The first variable is named as numsmall which record</w:t>
-      </w:r>
-      <w:r>
-        <w:t>s</w:t>
-      </w:r>
-      <w:r>
-        <w:t xml:space="preserve"> how many elements in the input array are smaller than the selected element by indexer i which is denoted as A[i]. The second variable is named as numequal which records how many elements are same as A[i].</w:t>
-      </w:r>
-    </w:p>
-    <w:p>
-      <w:pPr>
-        <w:ind w:firstLine="360"/>
-      </w:pPr>
-    </w:p>
-    <w:p>
-      <w:pPr>
-        <w:ind w:firstLine="360"/>
-      </w:pPr>
-      <w:r>
-        <w:t xml:space="preserve">In the inner loop, Indexer j is created and updated only inside the inner loop. It </w:t>
-      </w:r>
-      <w:r>
-        <w:t>checks</w:t>
-      </w:r>
-      <w:bookmarkStart w:id="2" w:name="_GoBack"/>
-      <w:bookmarkEnd w:id="2"/>
-      <w:r>
-        <w:t xml:space="preserve"> all the elements in the array to compare with A[i] the element. If A[j] which is the selected element by indexer j is smaller than A[i], numsmall variable will increase one. On the other hand, numequal variable will increase one when A[i] equals A[j]. It is significant to note that the basic operation numsmall variable or numequall variable increasing one might not be run when A[j] is bigger than A[i]. </w:t>
-      </w:r>
-    </w:p>
-    <w:p>
-      <w:pPr>
-        <w:ind w:firstLine="360"/>
-      </w:pPr>
-    </w:p>
-    <w:p>
-      <w:pPr>
-        <w:ind w:firstLine="360"/>
-      </w:pPr>
-      <w:r>
-        <w:t xml:space="preserve">At the end of the outer loop, if numsmall variable </w:t>
-      </w:r>
-      <w:r>
-        <w:rPr>
-          <w:rFonts w:ascii="Cambria Math" w:hAnsi="Cambria Math"/>
-        </w:rPr>
-        <w:t>is smaller than</w:t>
-      </w:r>
-      <w:r>
-        <w:t xml:space="preserve"> k </w:t>
-      </w:r>
-      <w:r>
-        <w:t>meanwhile</w:t>
-      </w:r>
-      <w:r>
-        <w:t xml:space="preserve"> numsmall </w:t>
+      <w:proofErr w:type="spellStart"/>
+      <w:r>
+        <w:t>numsmall</w:t>
+      </w:r>
+      <w:proofErr w:type="spellEnd"/>
+      <w:r>
+        <w:t xml:space="preserve"> </w:t>
       </w:r>
       <w:r>
         <w:t xml:space="preserve">plus </w:t>
       </w:r>
-      <w:r>
-        <w:t xml:space="preserve">numequal </w:t>
+      <w:proofErr w:type="spellStart"/>
+      <w:r>
+        <w:t>numequal</w:t>
+      </w:r>
+      <w:proofErr w:type="spellEnd"/>
+      <w:r>
+        <w:t xml:space="preserve"> </w:t>
       </w:r>
       <w:r>
         <w:t>is larger or equals to</w:t>
       </w:r>
       <w:r>
-        <w:t xml:space="preserve"> k, it means that i is at the median position. Therefore, </w:t>
+        <w:t xml:space="preserve"> k, it means that </w:t>
+      </w:r>
+      <w:proofErr w:type="spellStart"/>
+      <w:r>
+        <w:t>i</w:t>
+      </w:r>
+      <w:proofErr w:type="spellEnd"/>
+      <w:r>
+        <w:t xml:space="preserve"> is at the median position. Therefore, </w:t>
       </w:r>
       <w:r>
         <w:t>the program</w:t>
       </w:r>
       <w:r>
-        <w:t xml:space="preserve"> will return A[i] the element which selected by indexer i to the user. On the other hand, the invalid output is passed as the parameter. Such as an empty array. The algorithm will return -1 to the user.</w:t>
+        <w:t xml:space="preserve"> will return A[</w:t>
+      </w:r>
+      <w:proofErr w:type="spellStart"/>
+      <w:r>
+        <w:t>i</w:t>
+      </w:r>
+      <w:proofErr w:type="spellEnd"/>
+      <w:r>
+        <w:t xml:space="preserve">] the element which selected by indexer </w:t>
+      </w:r>
+      <w:proofErr w:type="spellStart"/>
+      <w:r>
+        <w:t>i</w:t>
+      </w:r>
+      <w:proofErr w:type="spellEnd"/>
+      <w:r>
+        <w:t xml:space="preserve"> to the user. On the other hand, the invalid output is passed as the parameter. Such as an empty array. The algorithm will return -1 to the user.</w:t>
       </w:r>
     </w:p>
     <w:p>
@@ -2498,11 +2965,28 @@
           <w:ilvl w:val="1"/>
           <w:numId w:val="1"/>
         </w:numPr>
-      </w:pPr>
-      <w:r>
+        <w:rPr>
+          <w:sz w:val="28"/>
+          <w:szCs w:val="28"/>
+        </w:rPr>
+      </w:pPr>
+      <w:bookmarkStart w:id="4" w:name="_Toc5495450"/>
+      <w:r>
+        <w:rPr>
+          <w:sz w:val="28"/>
+          <w:szCs w:val="28"/>
+        </w:rPr>
         <w:lastRenderedPageBreak/>
+        <w:t xml:space="preserve"> </w:t>
+      </w:r>
+      <w:r>
+        <w:rPr>
+          <w:sz w:val="28"/>
+          <w:szCs w:val="28"/>
+        </w:rPr>
         <w:t>Functional Testing</w:t>
       </w:r>
+      <w:bookmarkEnd w:id="4"/>
     </w:p>
     <w:p/>
     <w:tbl>
@@ -2756,13 +3240,7 @@
               <w:t>m</w:t>
             </w:r>
             <w:r>
-              <w:t xml:space="preserve">edian from an array which the length is an </w:t>
-            </w:r>
-            <w:r>
-              <w:t>odd</w:t>
-            </w:r>
-            <w:r>
-              <w:t xml:space="preserve"> number and elements sorted randomly</w:t>
+              <w:t>edian from an array which the length is an odd number and elements sorted randomly</w:t>
             </w:r>
           </w:p>
         </w:tc>
@@ -2839,40 +3317,25 @@
               <w:t>m</w:t>
             </w:r>
             <w:r>
-              <w:t xml:space="preserve">edian from </w:t>
-            </w:r>
-            <w:r>
-              <w:t>a r</w:t>
+              <w:t>edian from a r</w:t>
             </w:r>
             <w:r>
               <w:rPr>
                 <w:color w:val="000000" w:themeColor="text1"/>
               </w:rPr>
-              <w:t>everse</w:t>
+              <w:t xml:space="preserve">everse </w:t>
             </w:r>
             <w:r>
               <w:rPr>
                 <w:color w:val="000000" w:themeColor="text1"/>
               </w:rPr>
-              <w:t xml:space="preserve"> </w:t>
+              <w:t>o</w:t>
             </w:r>
             <w:r>
               <w:rPr>
                 <w:color w:val="000000" w:themeColor="text1"/>
               </w:rPr>
-              <w:t>o</w:t>
-            </w:r>
-            <w:r>
-              <w:rPr>
-                <w:color w:val="000000" w:themeColor="text1"/>
-              </w:rPr>
-              <w:t xml:space="preserve">rder </w:t>
-            </w:r>
-            <w:r>
-              <w:rPr>
-                <w:color w:val="000000" w:themeColor="text1"/>
-              </w:rPr>
-              <w:t>array</w:t>
+              <w:t>rder array</w:t>
             </w:r>
           </w:p>
         </w:tc>
@@ -2949,10 +3412,7 @@
               <w:t>m</w:t>
             </w:r>
             <w:r>
-              <w:t>edian from a</w:t>
-            </w:r>
-            <w:r>
-              <w:t xml:space="preserve">n </w:t>
+              <w:t xml:space="preserve">edian from an </w:t>
             </w:r>
             <w:r>
               <w:rPr>
@@ -3053,19 +3513,7 @@
               <w:rPr>
                 <w:color w:val="000000" w:themeColor="text1"/>
               </w:rPr>
-              <w:t xml:space="preserve"> which contains </w:t>
-            </w:r>
-            <w:r>
-              <w:rPr>
-                <w:color w:val="000000" w:themeColor="text1"/>
-              </w:rPr>
-              <w:t>duplicate</w:t>
-            </w:r>
-            <w:r>
-              <w:rPr>
-                <w:color w:val="000000" w:themeColor="text1"/>
-              </w:rPr>
-              <w:t xml:space="preserve"> numbers</w:t>
+              <w:t xml:space="preserve"> which contains duplicate numbers</w:t>
             </w:r>
           </w:p>
         </w:tc>
@@ -3148,31 +3596,7 @@
               <w:rPr>
                 <w:color w:val="000000" w:themeColor="text1"/>
               </w:rPr>
-              <w:t xml:space="preserve"> which</w:t>
-            </w:r>
-            <w:r>
-              <w:rPr>
-                <w:color w:val="000000" w:themeColor="text1"/>
-              </w:rPr>
-              <w:t xml:space="preserve"> only</w:t>
-            </w:r>
-            <w:r>
-              <w:rPr>
-                <w:color w:val="000000" w:themeColor="text1"/>
-              </w:rPr>
-              <w:t xml:space="preserve"> contains </w:t>
-            </w:r>
-            <w:r>
-              <w:rPr>
-                <w:color w:val="000000" w:themeColor="text1"/>
-              </w:rPr>
-              <w:t>one</w:t>
-            </w:r>
-            <w:r>
-              <w:rPr>
-                <w:color w:val="000000" w:themeColor="text1"/>
-              </w:rPr>
-              <w:t xml:space="preserve"> number</w:t>
+              <w:t xml:space="preserve"> which only contains one number</w:t>
             </w:r>
           </w:p>
         </w:tc>
@@ -3341,7 +3765,15 @@
         <w:t>Appendix A.</w:t>
       </w:r>
       <w:r>
-        <w:t xml:space="preserve"> The functional correctness of the algorithm was tested by using test function which defined in TestCast.cs file</w:t>
+        <w:t xml:space="preserve"> The functional correctness of the algorithm was tested by using test function which defined in </w:t>
+      </w:r>
+      <w:proofErr w:type="spellStart"/>
+      <w:r>
+        <w:t>TestCast.cs</w:t>
+      </w:r>
+      <w:proofErr w:type="spellEnd"/>
+      <w:r>
+        <w:t xml:space="preserve"> file</w:t>
       </w:r>
       <w:r>
         <w:t xml:space="preserve">. </w:t>
@@ -3444,6 +3876,14 @@
       </w:r>
       <w:r>
         <w:t>These unit test confirm that the implementation of the algorithm returning the median value successfully in every different condition.</w:t>
+      </w:r>
+      <w:r>
+        <w:t xml:space="preserve"> However, if the input array is an empty array, it will return -1 to the user as the error code.</w:t>
+      </w:r>
+    </w:p>
+    <w:p>
+      <w:r>
+        <w:br w:type="page"/>
       </w:r>
     </w:p>
     <w:p>
@@ -3454,8 +3894,9 @@
           <w:numId w:val="1"/>
         </w:numPr>
       </w:pPr>
-      <w:bookmarkStart w:id="3" w:name="_Toc5389912"/>
-      <w:r>
+      <w:bookmarkStart w:id="5" w:name="_Toc5495451"/>
+      <w:r>
+        <w:lastRenderedPageBreak/>
         <w:t>Design</w:t>
       </w:r>
       <w:r>
@@ -3464,7 +3905,7 @@
       <w:r>
         <w:t xml:space="preserve"> (2 Pages)</w:t>
       </w:r>
-      <w:bookmarkEnd w:id="3"/>
+      <w:bookmarkEnd w:id="5"/>
     </w:p>
     <w:p>
       <w:pPr>
@@ -3473,12 +3914,20 @@
           <w:ilvl w:val="1"/>
           <w:numId w:val="1"/>
         </w:numPr>
-      </w:pPr>
-      <w:bookmarkStart w:id="4" w:name="_Toc5389913"/>
-      <w:r>
+        <w:rPr>
+          <w:sz w:val="28"/>
+          <w:szCs w:val="28"/>
+        </w:rPr>
+      </w:pPr>
+      <w:bookmarkStart w:id="6" w:name="_Toc5495452"/>
+      <w:r>
+        <w:rPr>
+          <w:sz w:val="28"/>
+          <w:szCs w:val="28"/>
+        </w:rPr>
         <w:t>Methodology, tools and techniques</w:t>
       </w:r>
-      <w:bookmarkEnd w:id="4"/>
+      <w:bookmarkEnd w:id="6"/>
     </w:p>
     <w:p>
       <w:pPr>
@@ -3490,7 +3939,7 @@
         <w:pStyle w:val="Default"/>
         <w:numPr>
           <w:ilvl w:val="0"/>
-          <w:numId w:val="2"/>
+          <w:numId w:val="3"/>
         </w:numPr>
         <w:spacing w:after="44"/>
         <w:rPr>
@@ -3597,7 +4046,7 @@
         <w:pStyle w:val="Default"/>
         <w:numPr>
           <w:ilvl w:val="0"/>
-          <w:numId w:val="2"/>
+          <w:numId w:val="3"/>
         </w:numPr>
         <w:spacing w:after="44"/>
         <w:rPr>
@@ -3776,65 +4225,230 @@
         <w:rPr>
           <w:rFonts w:ascii="Times New Roman" w:hAnsi="Times New Roman" w:cs="Times New Roman"/>
         </w:rPr>
-        <w:t xml:space="preserve">possible. The experimental </w:t>
-      </w:r>
-      <w:r>
-        <w:rPr>
-          <w:rFonts w:ascii="Times New Roman" w:hAnsi="Times New Roman" w:cs="Times New Roman"/>
-        </w:rPr>
-        <w:t xml:space="preserve">results </w:t>
-      </w:r>
-      <w:r>
-        <w:rPr>
-          <w:rFonts w:ascii="Times New Roman" w:hAnsi="Times New Roman" w:cs="Times New Roman"/>
-        </w:rPr>
-        <w:t xml:space="preserve">should be accurate </w:t>
-      </w:r>
-      <w:r>
-        <w:rPr>
-          <w:rFonts w:ascii="Times New Roman" w:hAnsi="Times New Roman" w:cs="Times New Roman"/>
-        </w:rPr>
-        <w:t>to compare with the theoretical predictions.</w:t>
+        <w:t xml:space="preserve">possible. </w:t>
       </w:r>
     </w:p>
     <w:p>
       <w:pPr>
         <w:pStyle w:val="Default"/>
         <w:spacing w:after="44"/>
-        <w:rPr>
-          <w:rFonts w:ascii="Times New Roman" w:hAnsi="Times New Roman" w:cs="Times New Roman"/>
-        </w:rPr>
-      </w:pPr>
-      <w:r>
-        <w:rPr>
-          <w:rFonts w:ascii="Times New Roman" w:hAnsi="Times New Roman" w:cs="Times New Roman"/>
-        </w:rPr>
-        <w:t xml:space="preserve"> </w:t>
-      </w:r>
+        <w:ind w:firstLine="60"/>
+        <w:rPr>
+          <w:rFonts w:ascii="Times New Roman" w:hAnsi="Times New Roman" w:cs="Times New Roman"/>
+        </w:rPr>
+      </w:pPr>
     </w:p>
     <w:p>
       <w:pPr>
         <w:pStyle w:val="Default"/>
         <w:numPr>
           <w:ilvl w:val="0"/>
-          <w:numId w:val="2"/>
+          <w:numId w:val="3"/>
         </w:numPr>
         <w:rPr>
           <w:rFonts w:ascii="Times New Roman" w:hAnsi="Times New Roman" w:cs="Times New Roman"/>
-          <w:highlight w:val="yellow"/>
-        </w:rPr>
-      </w:pPr>
-      <w:r>
-        <w:rPr>
-          <w:rFonts w:ascii="Times New Roman" w:hAnsi="Times New Roman" w:cs="Times New Roman"/>
-          <w:highlight w:val="yellow"/>
-        </w:rPr>
-        <w:t xml:space="preserve">The results were recorded on two separate excel spreadsheets to record fifty tests of the basic operations and the execution times. Using the results, we were able to produce graphs using the built-in line graph function to view and analyse the results. </w:t>
+        </w:rPr>
+      </w:pPr>
+      <w:r>
+        <w:rPr>
+          <w:rFonts w:ascii="Times New Roman" w:hAnsi="Times New Roman" w:cs="Times New Roman"/>
+        </w:rPr>
+        <w:t>The basic operations and the execution times</w:t>
+      </w:r>
+      <w:r>
+        <w:rPr>
+          <w:rFonts w:ascii="Times New Roman" w:hAnsi="Times New Roman" w:cs="Times New Roman"/>
+        </w:rPr>
+        <w:t xml:space="preserve"> results are recorded into two </w:t>
+      </w:r>
+      <w:r>
+        <w:rPr>
+          <w:rFonts w:ascii="Times New Roman" w:hAnsi="Times New Roman" w:cs="Times New Roman"/>
+        </w:rPr>
+        <w:t>csv</w:t>
+      </w:r>
+      <w:r>
+        <w:rPr>
+          <w:rFonts w:ascii="Times New Roman" w:hAnsi="Times New Roman" w:cs="Times New Roman"/>
+        </w:rPr>
+        <w:t xml:space="preserve"> file</w:t>
+      </w:r>
+      <w:r>
+        <w:rPr>
+          <w:rFonts w:ascii="Times New Roman" w:hAnsi="Times New Roman" w:cs="Times New Roman"/>
+        </w:rPr>
+        <w:t>s</w:t>
+      </w:r>
+      <w:r>
+        <w:rPr>
+          <w:rFonts w:ascii="Times New Roman" w:hAnsi="Times New Roman" w:cs="Times New Roman"/>
+        </w:rPr>
+        <w:t>.</w:t>
+      </w:r>
+      <w:r>
+        <w:rPr>
+          <w:rFonts w:ascii="Times New Roman" w:hAnsi="Times New Roman" w:cs="Times New Roman"/>
+        </w:rPr>
+        <w:t xml:space="preserve"> It is a Microsoft Excel file than contains table of the record.</w:t>
+      </w:r>
+      <w:r>
+        <w:rPr>
+          <w:rFonts w:ascii="Times New Roman" w:hAnsi="Times New Roman" w:cs="Times New Roman"/>
+        </w:rPr>
+        <w:t xml:space="preserve"> Using </w:t>
+      </w:r>
+      <w:r>
+        <w:rPr>
+          <w:rFonts w:ascii="Times New Roman" w:hAnsi="Times New Roman" w:cs="Times New Roman"/>
+        </w:rPr>
+        <w:t>these</w:t>
+      </w:r>
+      <w:r>
+        <w:rPr>
+          <w:rFonts w:ascii="Times New Roman" w:hAnsi="Times New Roman" w:cs="Times New Roman"/>
+        </w:rPr>
+        <w:t xml:space="preserve"> results, we were able to produce </w:t>
+      </w:r>
+      <w:r>
+        <w:rPr>
+          <w:rFonts w:ascii="Times New Roman" w:hAnsi="Times New Roman" w:cs="Times New Roman"/>
+        </w:rPr>
+        <w:t xml:space="preserve">line </w:t>
+      </w:r>
+      <w:r>
+        <w:rPr>
+          <w:rFonts w:ascii="Times New Roman" w:hAnsi="Times New Roman" w:cs="Times New Roman"/>
+        </w:rPr>
+        <w:t>graphs</w:t>
+      </w:r>
+      <w:r>
+        <w:rPr>
+          <w:rFonts w:ascii="Times New Roman" w:hAnsi="Times New Roman" w:cs="Times New Roman"/>
+        </w:rPr>
+        <w:t xml:space="preserve"> in Microsoft Excel</w:t>
+      </w:r>
+      <w:r>
+        <w:rPr>
+          <w:rFonts w:ascii="Times New Roman" w:hAnsi="Times New Roman" w:cs="Times New Roman"/>
+        </w:rPr>
+        <w:t xml:space="preserve"> </w:t>
+      </w:r>
+      <w:r>
+        <w:rPr>
+          <w:rFonts w:ascii="Times New Roman" w:hAnsi="Times New Roman" w:cs="Times New Roman"/>
+        </w:rPr>
+        <w:t>to</w:t>
+      </w:r>
+      <w:r>
+        <w:rPr>
+          <w:rFonts w:ascii="Times New Roman" w:hAnsi="Times New Roman" w:cs="Times New Roman"/>
+        </w:rPr>
+        <w:t xml:space="preserve"> </w:t>
+      </w:r>
+      <w:r>
+        <w:rPr>
+          <w:rFonts w:ascii="Times New Roman" w:hAnsi="Times New Roman" w:cs="Times New Roman"/>
+        </w:rPr>
+        <w:t>analyze</w:t>
+      </w:r>
+      <w:r>
+        <w:rPr>
+          <w:rFonts w:ascii="Times New Roman" w:hAnsi="Times New Roman" w:cs="Times New Roman"/>
+        </w:rPr>
+        <w:t xml:space="preserve"> the results. </w:t>
+      </w:r>
+    </w:p>
+    <w:p>
+      <w:pPr>
+        <w:pStyle w:val="ListParagraph"/>
+      </w:pPr>
+    </w:p>
+    <w:p>
+      <w:pPr>
+        <w:pStyle w:val="Default"/>
+        <w:numPr>
+          <w:ilvl w:val="0"/>
+          <w:numId w:val="3"/>
+        </w:numPr>
+        <w:rPr>
+          <w:rFonts w:ascii="Times New Roman" w:hAnsi="Times New Roman" w:cs="Times New Roman"/>
+        </w:rPr>
+      </w:pPr>
+      <w:r>
+        <w:rPr>
+          <w:rFonts w:ascii="Times New Roman" w:hAnsi="Times New Roman" w:cs="Times New Roman"/>
+        </w:rPr>
+        <w:t>The</w:t>
+      </w:r>
+      <w:r>
+        <w:rPr>
+          <w:rFonts w:ascii="Times New Roman" w:hAnsi="Times New Roman" w:cs="Times New Roman"/>
+        </w:rPr>
+        <w:t xml:space="preserve"> external</w:t>
+      </w:r>
+      <w:r>
+        <w:rPr>
+          <w:rFonts w:ascii="Times New Roman" w:hAnsi="Times New Roman" w:cs="Times New Roman"/>
+        </w:rPr>
+        <w:t xml:space="preserve"> library</w:t>
+      </w:r>
+      <w:r>
+        <w:rPr>
+          <w:rFonts w:ascii="Times New Roman" w:hAnsi="Times New Roman" w:cs="Times New Roman"/>
+        </w:rPr>
+        <w:t xml:space="preserve"> </w:t>
+      </w:r>
+      <w:proofErr w:type="spellStart"/>
+      <w:r>
+        <w:rPr>
+          <w:rFonts w:ascii="Times New Roman" w:hAnsi="Times New Roman" w:cs="Times New Roman"/>
+        </w:rPr>
+        <w:t>CsvHelper</w:t>
+      </w:r>
+      <w:proofErr w:type="spellEnd"/>
+      <w:r>
+        <w:rPr>
+          <w:rFonts w:ascii="Times New Roman" w:hAnsi="Times New Roman" w:cs="Times New Roman"/>
+        </w:rPr>
+        <w:t xml:space="preserve"> was used to write</w:t>
+      </w:r>
+      <w:r>
+        <w:rPr>
+          <w:rFonts w:ascii="Times New Roman" w:hAnsi="Times New Roman" w:cs="Times New Roman"/>
+        </w:rPr>
+        <w:t xml:space="preserve"> </w:t>
+      </w:r>
+      <w:r>
+        <w:rPr>
+          <w:rFonts w:ascii="Times New Roman" w:hAnsi="Times New Roman" w:cs="Times New Roman"/>
+        </w:rPr>
+        <w:t>the</w:t>
+      </w:r>
+      <w:r>
+        <w:rPr>
+          <w:rFonts w:ascii="Times New Roman" w:hAnsi="Times New Roman" w:cs="Times New Roman"/>
+        </w:rPr>
+        <w:t xml:space="preserve"> basic operations and the execution times</w:t>
+      </w:r>
+      <w:r>
+        <w:rPr>
+          <w:rFonts w:ascii="Times New Roman" w:hAnsi="Times New Roman" w:cs="Times New Roman"/>
+        </w:rPr>
+        <w:t xml:space="preserve"> results</w:t>
+      </w:r>
+      <w:r>
+        <w:rPr>
+          <w:rFonts w:ascii="Times New Roman" w:hAnsi="Times New Roman" w:cs="Times New Roman"/>
+        </w:rPr>
+        <w:t xml:space="preserve"> into a CSV file.</w:t>
       </w:r>
     </w:p>
     <w:p>
       <w:pPr>
         <w:ind w:firstLine="360"/>
+        <w:rPr>
+          <w:lang w:val="en-US"/>
+        </w:rPr>
       </w:pPr>
     </w:p>
     <w:p>
@@ -3844,12 +4458,113 @@
           <w:ilvl w:val="1"/>
           <w:numId w:val="1"/>
         </w:numPr>
-      </w:pPr>
-      <w:bookmarkStart w:id="5" w:name="_Toc5389914"/>
-      <w:r>
+        <w:rPr>
+          <w:sz w:val="28"/>
+          <w:szCs w:val="28"/>
+        </w:rPr>
+      </w:pPr>
+      <w:bookmarkStart w:id="7" w:name="_Toc5495453"/>
+      <w:r>
+        <w:rPr>
+          <w:sz w:val="28"/>
+          <w:szCs w:val="28"/>
+        </w:rPr>
         <w:t>Data sizes, Test Data set</w:t>
       </w:r>
-      <w:bookmarkEnd w:id="5"/>
+      <w:bookmarkEnd w:id="7"/>
+    </w:p>
+    <w:p/>
+    <w:p>
+      <w:pPr>
+        <w:pStyle w:val="ListParagraph"/>
+        <w:numPr>
+          <w:ilvl w:val="0"/>
+          <w:numId w:val="4"/>
+        </w:numPr>
+        <w:rPr>
+          <w:lang w:val="en-US"/>
+        </w:rPr>
+      </w:pPr>
+      <w:r>
+        <w:rPr>
+          <w:lang w:val="en-US"/>
+        </w:rPr>
+        <w:t xml:space="preserve">The Test Data set is generated randomly by the </w:t>
+      </w:r>
+      <w:r>
+        <w:rPr>
+          <w:lang w:val="en-US"/>
+        </w:rPr>
+        <w:t>program</w:t>
+      </w:r>
+      <w:r>
+        <w:rPr>
+          <w:lang w:val="en-US"/>
+        </w:rPr>
+        <w:t xml:space="preserve">. The array length of the data starts from 1000 to </w:t>
+      </w:r>
+      <w:r>
+        <w:rPr>
+          <w:lang w:val="en-US"/>
+        </w:rPr>
+        <w:t>2</w:t>
+      </w:r>
+      <w:bookmarkStart w:id="8" w:name="_GoBack"/>
+      <w:bookmarkEnd w:id="8"/>
+      <w:r>
+        <w:rPr>
+          <w:lang w:val="en-US"/>
+        </w:rPr>
+        <w:t>0000, in increments of 1000.</w:t>
+      </w:r>
+    </w:p>
+    <w:p>
+      <w:pPr>
+        <w:pStyle w:val="ListParagraph"/>
+        <w:ind w:left="643"/>
+        <w:rPr>
+          <w:lang w:val="en-US"/>
+        </w:rPr>
+      </w:pPr>
+    </w:p>
+    <w:p>
+      <w:pPr>
+        <w:pStyle w:val="ListParagraph"/>
+        <w:numPr>
+          <w:ilvl w:val="0"/>
+          <w:numId w:val="4"/>
+        </w:numPr>
+        <w:rPr>
+          <w:lang w:val="en-US"/>
+        </w:rPr>
+      </w:pPr>
+      <w:r>
+        <w:rPr>
+          <w:lang w:val="en-US"/>
+        </w:rPr>
+        <w:t>The numbers in the array are generated randomly between 1 – 20000. The random number generator is used the real time as seed. It can ensure that the program will generate unique random number when the program runs at different time.</w:t>
+      </w:r>
+    </w:p>
+    <w:p>
+      <w:pPr>
+        <w:pStyle w:val="ListParagraph"/>
+        <w:ind w:left="1080"/>
+        <w:rPr>
+          <w:lang w:val="en-US"/>
+        </w:rPr>
+      </w:pPr>
+      <w:r>
+        <w:rPr>
+          <w:lang w:val="en-US"/>
+        </w:rPr>
+        <w:t xml:space="preserve"> </w:t>
+      </w:r>
+    </w:p>
+    <w:p/>
+    <w:p>
+      <w:r>
+        <w:br w:type="page"/>
+      </w:r>
     </w:p>
     <w:p/>
     <w:p>
@@ -3860,14 +4575,14 @@
           <w:numId w:val="1"/>
         </w:numPr>
       </w:pPr>
-      <w:bookmarkStart w:id="6" w:name="_Toc5389915"/>
+      <w:bookmarkStart w:id="9" w:name="_Toc5495454"/>
       <w:r>
         <w:t>Experiential results</w:t>
       </w:r>
       <w:r>
         <w:t xml:space="preserve"> (4 Pages)</w:t>
       </w:r>
-      <w:bookmarkEnd w:id="6"/>
+      <w:bookmarkEnd w:id="9"/>
     </w:p>
     <w:p>
       <w:pPr>
@@ -3876,12 +4591,49 @@
           <w:ilvl w:val="1"/>
           <w:numId w:val="1"/>
         </w:numPr>
-      </w:pPr>
-      <w:bookmarkStart w:id="7" w:name="_Toc5389916"/>
-      <w:r>
+        <w:rPr>
+          <w:sz w:val="28"/>
+          <w:szCs w:val="28"/>
+        </w:rPr>
+      </w:pPr>
+      <w:r>
+        <w:rPr>
+          <w:sz w:val="28"/>
+          <w:szCs w:val="28"/>
+        </w:rPr>
+        <w:t xml:space="preserve"> </w:t>
+      </w:r>
+      <w:bookmarkStart w:id="10" w:name="_Toc5495455"/>
+      <w:r>
+        <w:rPr>
+          <w:sz w:val="28"/>
+          <w:szCs w:val="28"/>
+        </w:rPr>
         <w:t>Basic Operation identified</w:t>
       </w:r>
-      <w:bookmarkEnd w:id="7"/>
+      <w:bookmarkEnd w:id="10"/>
+    </w:p>
+    <w:p/>
+    <w:p>
+      <w:r>
+        <w:t xml:space="preserve">It is significant that </w:t>
+      </w:r>
+      <w:proofErr w:type="gramStart"/>
+      <w:r>
+        <w:t>The</w:t>
+      </w:r>
+      <w:proofErr w:type="gramEnd"/>
+      <w:r>
+        <w:t xml:space="preserve"> </w:t>
+      </w:r>
+      <w:r>
+        <w:t>nested for loop</w:t>
+      </w:r>
+    </w:p>
+    <w:p>
+      <w:pPr>
+        <w:ind w:left="360"/>
+      </w:pPr>
     </w:p>
     <w:p>
       <w:pPr>
@@ -3890,12 +4642,27 @@
           <w:ilvl w:val="1"/>
           <w:numId w:val="1"/>
         </w:numPr>
-      </w:pPr>
-      <w:bookmarkStart w:id="8" w:name="_Toc5389917"/>
-      <w:r>
+        <w:rPr>
+          <w:sz w:val="28"/>
+          <w:szCs w:val="28"/>
+        </w:rPr>
+      </w:pPr>
+      <w:r>
+        <w:rPr>
+          <w:sz w:val="28"/>
+          <w:szCs w:val="28"/>
+        </w:rPr>
+        <w:t xml:space="preserve"> </w:t>
+      </w:r>
+      <w:bookmarkStart w:id="11" w:name="_Toc5495456"/>
+      <w:r>
+        <w:rPr>
+          <w:sz w:val="28"/>
+          <w:szCs w:val="28"/>
+        </w:rPr>
         <w:t>Average execution time</w:t>
       </w:r>
-      <w:bookmarkEnd w:id="8"/>
+      <w:bookmarkEnd w:id="11"/>
     </w:p>
     <w:p>
       <w:pPr>
@@ -3904,12 +4671,27 @@
           <w:ilvl w:val="1"/>
           <w:numId w:val="1"/>
         </w:numPr>
-      </w:pPr>
-      <w:bookmarkStart w:id="9" w:name="_Toc5389918"/>
-      <w:r>
+        <w:rPr>
+          <w:sz w:val="28"/>
+          <w:szCs w:val="28"/>
+        </w:rPr>
+      </w:pPr>
+      <w:r>
+        <w:rPr>
+          <w:sz w:val="28"/>
+          <w:szCs w:val="28"/>
+        </w:rPr>
+        <w:t xml:space="preserve"> </w:t>
+      </w:r>
+      <w:bookmarkStart w:id="12" w:name="_Toc5495457"/>
+      <w:r>
+        <w:rPr>
+          <w:sz w:val="28"/>
+          <w:szCs w:val="28"/>
+        </w:rPr>
         <w:t>Experience to measure the program execution times</w:t>
       </w:r>
-      <w:bookmarkEnd w:id="9"/>
+      <w:bookmarkEnd w:id="12"/>
     </w:p>
     <w:p>
       <w:pPr>
@@ -3919,14 +4701,14 @@
           <w:numId w:val="1"/>
         </w:numPr>
       </w:pPr>
-      <w:bookmarkStart w:id="10" w:name="_Toc5389919"/>
+      <w:bookmarkStart w:id="13" w:name="_Toc5495458"/>
       <w:r>
         <w:t>Analysis of Experiential results</w:t>
       </w:r>
       <w:r>
         <w:t xml:space="preserve"> (4 Pages)</w:t>
       </w:r>
-      <w:bookmarkEnd w:id="10"/>
+      <w:bookmarkEnd w:id="13"/>
     </w:p>
     <w:p>
       <w:pPr>
@@ -3935,16 +4717,27 @@
           <w:ilvl w:val="1"/>
           <w:numId w:val="1"/>
         </w:numPr>
-      </w:pPr>
-      <w:bookmarkStart w:id="11" w:name="_Toc5389920"/>
-      <w:r>
         <w:rPr>
           <w:sz w:val="28"/>
           <w:szCs w:val="28"/>
         </w:rPr>
+      </w:pPr>
+      <w:r>
+        <w:rPr>
+          <w:sz w:val="28"/>
+          <w:szCs w:val="28"/>
+        </w:rPr>
+        <w:t xml:space="preserve"> </w:t>
+      </w:r>
+      <w:bookmarkStart w:id="14" w:name="_Toc5495459"/>
+      <w:r>
+        <w:rPr>
+          <w:sz w:val="28"/>
+          <w:szCs w:val="28"/>
+        </w:rPr>
         <w:t>Experimental results</w:t>
       </w:r>
-      <w:bookmarkEnd w:id="11"/>
+      <w:bookmarkEnd w:id="14"/>
     </w:p>
     <w:p>
       <w:pPr>
@@ -3953,16 +4746,27 @@
           <w:ilvl w:val="1"/>
           <w:numId w:val="1"/>
         </w:numPr>
-      </w:pPr>
-      <w:bookmarkStart w:id="12" w:name="_Toc5389921"/>
-      <w:r>
         <w:rPr>
           <w:sz w:val="28"/>
           <w:szCs w:val="28"/>
         </w:rPr>
+      </w:pPr>
+      <w:r>
+        <w:rPr>
+          <w:sz w:val="28"/>
+          <w:szCs w:val="28"/>
+        </w:rPr>
+        <w:t xml:space="preserve"> </w:t>
+      </w:r>
+      <w:bookmarkStart w:id="15" w:name="_Toc5495460"/>
+      <w:r>
+        <w:rPr>
+          <w:sz w:val="28"/>
+          <w:szCs w:val="28"/>
+        </w:rPr>
         <w:t>Comparing against the theoretical efficiency prediction</w:t>
       </w:r>
-      <w:bookmarkEnd w:id="12"/>
+      <w:bookmarkEnd w:id="15"/>
     </w:p>
     <w:p>
       <w:pPr>
@@ -3972,14 +4776,14 @@
           <w:numId w:val="1"/>
         </w:numPr>
       </w:pPr>
-      <w:bookmarkStart w:id="13" w:name="_Toc5389922"/>
+      <w:bookmarkStart w:id="16" w:name="_Toc5495461"/>
       <w:r>
         <w:t>Reference</w:t>
       </w:r>
       <w:r>
         <w:t xml:space="preserve"> (1 Pages)</w:t>
       </w:r>
-      <w:bookmarkEnd w:id="13"/>
+      <w:bookmarkEnd w:id="16"/>
     </w:p>
     <w:p>
       <w:r>
@@ -3994,12 +4798,12 @@
           <w:numId w:val="1"/>
         </w:numPr>
       </w:pPr>
-      <w:bookmarkStart w:id="14" w:name="_Toc5389923"/>
+      <w:bookmarkStart w:id="17" w:name="_Toc5495462"/>
       <w:r>
         <w:lastRenderedPageBreak/>
         <w:t>Appendices (4Pages)</w:t>
       </w:r>
-      <w:bookmarkEnd w:id="14"/>
+      <w:bookmarkEnd w:id="17"/>
     </w:p>
     <w:p/>
     <w:p>
@@ -4194,56 +4998,7 @@
           <w:sz w:val="28"/>
           <w:szCs w:val="28"/>
         </w:rPr>
-        <w:t>Appendix B-</w:t>
-      </w:r>
-      <w:r>
-        <w:rPr>
-          <w:sz w:val="28"/>
-          <w:szCs w:val="28"/>
-        </w:rPr>
-        <w:t>2</w:t>
-      </w:r>
-      <w:r>
-        <w:rPr>
-          <w:sz w:val="28"/>
-          <w:szCs w:val="28"/>
-        </w:rPr>
-        <w:t xml:space="preserve"> –</w:t>
-      </w:r>
-      <w:r>
-        <w:rPr>
-          <w:sz w:val="28"/>
-          <w:szCs w:val="28"/>
-        </w:rPr>
-        <w:t xml:space="preserve"> </w:t>
-      </w:r>
-      <w:r>
-        <w:rPr>
-          <w:sz w:val="28"/>
-          <w:szCs w:val="28"/>
-        </w:rPr>
-        <w:t xml:space="preserve">Test </w:t>
-      </w:r>
-      <w:r>
-        <w:rPr>
-          <w:sz w:val="28"/>
-          <w:szCs w:val="28"/>
-        </w:rPr>
-        <w:t>result</w:t>
-      </w:r>
-      <w:r>
-        <w:rPr>
-          <w:sz w:val="28"/>
-          <w:szCs w:val="28"/>
-        </w:rPr>
-        <w:t xml:space="preserve"> for Brute Force Median Algorithm</w:t>
-      </w:r>
-      <w:r>
-        <w:rPr>
-          <w:sz w:val="28"/>
-          <w:szCs w:val="28"/>
-        </w:rPr>
-        <w:t xml:space="preserve"> </w:t>
+        <w:t xml:space="preserve">Appendix B-2 – Test result for Brute Force Median Algorithm </w:t>
       </w:r>
     </w:p>
     <w:p>
@@ -4414,6 +5169,178 @@
     </w:lvl>
   </w:abstractNum>
   <w:abstractNum w:abstractNumId="1" w15:restartNumberingAfterBreak="0">
+    <w:nsid w:val="344C08B6"/>
+    <w:multiLevelType w:val="hybridMultilevel"/>
+    <w:tmpl w:val="CABC01AC"/>
+    <w:lvl w:ilvl="0" w:tplc="0409000F">
+      <w:start w:val="1"/>
+      <w:numFmt w:val="decimal"/>
+      <w:lvlText w:val="%1."/>
+      <w:lvlJc w:val="left"/>
+      <w:pPr>
+        <w:ind w:left="720" w:hanging="360"/>
+      </w:pPr>
+    </w:lvl>
+    <w:lvl w:ilvl="1" w:tplc="04090019" w:tentative="1">
+      <w:start w:val="1"/>
+      <w:numFmt w:val="lowerLetter"/>
+      <w:lvlText w:val="%2."/>
+      <w:lvlJc w:val="left"/>
+      <w:pPr>
+        <w:ind w:left="1440" w:hanging="360"/>
+      </w:pPr>
+    </w:lvl>
+    <w:lvl w:ilvl="2" w:tplc="0409001B" w:tentative="1">
+      <w:start w:val="1"/>
+      <w:numFmt w:val="lowerRoman"/>
+      <w:lvlText w:val="%3."/>
+      <w:lvlJc w:val="right"/>
+      <w:pPr>
+        <w:ind w:left="2160" w:hanging="180"/>
+      </w:pPr>
+    </w:lvl>
+    <w:lvl w:ilvl="3" w:tplc="0409000F" w:tentative="1">
+      <w:start w:val="1"/>
+      <w:numFmt w:val="decimal"/>
+      <w:lvlText w:val="%4."/>
+      <w:lvlJc w:val="left"/>
+      <w:pPr>
+        <w:ind w:left="2880" w:hanging="360"/>
+      </w:pPr>
+    </w:lvl>
+    <w:lvl w:ilvl="4" w:tplc="04090019" w:tentative="1">
+      <w:start w:val="1"/>
+      <w:numFmt w:val="lowerLetter"/>
+      <w:lvlText w:val="%5."/>
+      <w:lvlJc w:val="left"/>
+      <w:pPr>
+        <w:ind w:left="3600" w:hanging="360"/>
+      </w:pPr>
+    </w:lvl>
+    <w:lvl w:ilvl="5" w:tplc="0409001B" w:tentative="1">
+      <w:start w:val="1"/>
+      <w:numFmt w:val="lowerRoman"/>
+      <w:lvlText w:val="%6."/>
+      <w:lvlJc w:val="right"/>
+      <w:pPr>
+        <w:ind w:left="4320" w:hanging="180"/>
+      </w:pPr>
+    </w:lvl>
+    <w:lvl w:ilvl="6" w:tplc="0409000F" w:tentative="1">
+      <w:start w:val="1"/>
+      <w:numFmt w:val="decimal"/>
+      <w:lvlText w:val="%7."/>
+      <w:lvlJc w:val="left"/>
+      <w:pPr>
+        <w:ind w:left="5040" w:hanging="360"/>
+      </w:pPr>
+    </w:lvl>
+    <w:lvl w:ilvl="7" w:tplc="04090019" w:tentative="1">
+      <w:start w:val="1"/>
+      <w:numFmt w:val="lowerLetter"/>
+      <w:lvlText w:val="%8."/>
+      <w:lvlJc w:val="left"/>
+      <w:pPr>
+        <w:ind w:left="5760" w:hanging="360"/>
+      </w:pPr>
+    </w:lvl>
+    <w:lvl w:ilvl="8" w:tplc="0409001B" w:tentative="1">
+      <w:start w:val="1"/>
+      <w:numFmt w:val="lowerRoman"/>
+      <w:lvlText w:val="%9."/>
+      <w:lvlJc w:val="right"/>
+      <w:pPr>
+        <w:ind w:left="6480" w:hanging="180"/>
+      </w:pPr>
+    </w:lvl>
+  </w:abstractNum>
+  <w:abstractNum w:abstractNumId="2" w15:restartNumberingAfterBreak="0">
+    <w:nsid w:val="6EF20A7A"/>
+    <w:multiLevelType w:val="hybridMultilevel"/>
+    <w:tmpl w:val="530AFF60"/>
+    <w:lvl w:ilvl="0" w:tplc="0409000F">
+      <w:start w:val="1"/>
+      <w:numFmt w:val="decimal"/>
+      <w:lvlText w:val="%1."/>
+      <w:lvlJc w:val="left"/>
+      <w:pPr>
+        <w:ind w:left="643" w:hanging="360"/>
+      </w:pPr>
+    </w:lvl>
+    <w:lvl w:ilvl="1" w:tplc="04090019" w:tentative="1">
+      <w:start w:val="1"/>
+      <w:numFmt w:val="lowerLetter"/>
+      <w:lvlText w:val="%2."/>
+      <w:lvlJc w:val="left"/>
+      <w:pPr>
+        <w:ind w:left="1363" w:hanging="360"/>
+      </w:pPr>
+    </w:lvl>
+    <w:lvl w:ilvl="2" w:tplc="0409001B" w:tentative="1">
+      <w:start w:val="1"/>
+      <w:numFmt w:val="lowerRoman"/>
+      <w:lvlText w:val="%3."/>
+      <w:lvlJc w:val="right"/>
+      <w:pPr>
+        <w:ind w:left="2083" w:hanging="180"/>
+      </w:pPr>
+    </w:lvl>
+    <w:lvl w:ilvl="3" w:tplc="0409000F" w:tentative="1">
+      <w:start w:val="1"/>
+      <w:numFmt w:val="decimal"/>
+      <w:lvlText w:val="%4."/>
+      <w:lvlJc w:val="left"/>
+      <w:pPr>
+        <w:ind w:left="2803" w:hanging="360"/>
+      </w:pPr>
+    </w:lvl>
+    <w:lvl w:ilvl="4" w:tplc="04090019" w:tentative="1">
+      <w:start w:val="1"/>
+      <w:numFmt w:val="lowerLetter"/>
+      <w:lvlText w:val="%5."/>
+      <w:lvlJc w:val="left"/>
+      <w:pPr>
+        <w:ind w:left="3523" w:hanging="360"/>
+      </w:pPr>
+    </w:lvl>
+    <w:lvl w:ilvl="5" w:tplc="0409001B" w:tentative="1">
+      <w:start w:val="1"/>
+      <w:numFmt w:val="lowerRoman"/>
+      <w:lvlText w:val="%6."/>
+      <w:lvlJc w:val="right"/>
+      <w:pPr>
+        <w:ind w:left="4243" w:hanging="180"/>
+      </w:pPr>
+    </w:lvl>
+    <w:lvl w:ilvl="6" w:tplc="0409000F" w:tentative="1">
+      <w:start w:val="1"/>
+      <w:numFmt w:val="decimal"/>
+      <w:lvlText w:val="%7."/>
+      <w:lvlJc w:val="left"/>
+      <w:pPr>
+        <w:ind w:left="4963" w:hanging="360"/>
+      </w:pPr>
+    </w:lvl>
+    <w:lvl w:ilvl="7" w:tplc="04090019" w:tentative="1">
+      <w:start w:val="1"/>
+      <w:numFmt w:val="lowerLetter"/>
+      <w:lvlText w:val="%8."/>
+      <w:lvlJc w:val="left"/>
+      <w:pPr>
+        <w:ind w:left="5683" w:hanging="360"/>
+      </w:pPr>
+    </w:lvl>
+    <w:lvl w:ilvl="8" w:tplc="0409001B" w:tentative="1">
+      <w:start w:val="1"/>
+      <w:numFmt w:val="lowerRoman"/>
+      <w:lvlText w:val="%9."/>
+      <w:lvlJc w:val="right"/>
+      <w:pPr>
+        <w:ind w:left="6403" w:hanging="180"/>
+      </w:pPr>
+    </w:lvl>
+  </w:abstractNum>
+  <w:abstractNum w:abstractNumId="3" w15:restartNumberingAfterBreak="0">
     <w:nsid w:val="7FC04024"/>
     <w:multiLevelType w:val="multilevel"/>
     <w:tmpl w:val="0409001F"/>
@@ -4500,10 +5427,16 @@
     </w:lvl>
   </w:abstractNum>
   <w:num w:numId="1">
-    <w:abstractNumId w:val="1"/>
+    <w:abstractNumId w:val="3"/>
   </w:num>
   <w:num w:numId="2">
     <w:abstractNumId w:val="0"/>
+  </w:num>
+  <w:num w:numId="3">
+    <w:abstractNumId w:val="1"/>
+  </w:num>
+  <w:num w:numId="4">
+    <w:abstractNumId w:val="2"/>
   </w:num>
 </w:numbering>
 </file>
@@ -4928,6 +5861,29 @@
       <w:szCs w:val="32"/>
     </w:rPr>
   </w:style>
+  <w:style w:type="paragraph" w:styleId="Heading2">
+    <w:name w:val="heading 2"/>
+    <w:basedOn w:val="Normal"/>
+    <w:next w:val="Normal"/>
+    <w:link w:val="Heading2Char"/>
+    <w:uiPriority w:val="9"/>
+    <w:semiHidden/>
+    <w:unhideWhenUsed/>
+    <w:qFormat/>
+    <w:rsid w:val="00224963"/>
+    <w:pPr>
+      <w:keepNext/>
+      <w:keepLines/>
+      <w:spacing w:before="40"/>
+      <w:outlineLvl w:val="1"/>
+    </w:pPr>
+    <w:rPr>
+      <w:rFonts w:asciiTheme="majorHAnsi" w:eastAsiaTheme="majorEastAsia" w:hAnsiTheme="majorHAnsi" w:cstheme="majorBidi"/>
+      <w:color w:val="2F5496" w:themeColor="accent1" w:themeShade="BF"/>
+      <w:sz w:val="26"/>
+      <w:szCs w:val="26"/>
+    </w:rPr>
+  </w:style>
   <w:style w:type="character" w:default="1" w:styleId="DefaultParagraphFont">
     <w:name w:val="Default Paragraph Font"/>
     <w:uiPriority w:val="1"/>
@@ -5001,6 +5957,7 @@
       <w:spacing w:before="120"/>
     </w:pPr>
     <w:rPr>
+      <w:rFonts w:asciiTheme="minorHAnsi" w:hAnsiTheme="minorHAnsi"/>
       <w:b/>
       <w:bCs/>
       <w:i/>
@@ -5032,6 +5989,7 @@
       <w:ind w:left="240"/>
     </w:pPr>
     <w:rPr>
+      <w:rFonts w:asciiTheme="minorHAnsi" w:hAnsiTheme="minorHAnsi"/>
       <w:b/>
       <w:bCs/>
       <w:sz w:val="22"/>
@@ -5051,6 +6009,7 @@
       <w:ind w:left="480"/>
     </w:pPr>
     <w:rPr>
+      <w:rFonts w:asciiTheme="minorHAnsi" w:hAnsiTheme="minorHAnsi"/>
       <w:sz w:val="20"/>
       <w:szCs w:val="20"/>
     </w:rPr>
@@ -5068,6 +6027,7 @@
       <w:ind w:left="720"/>
     </w:pPr>
     <w:rPr>
+      <w:rFonts w:asciiTheme="minorHAnsi" w:hAnsiTheme="minorHAnsi"/>
       <w:sz w:val="20"/>
       <w:szCs w:val="20"/>
     </w:rPr>
@@ -5085,6 +6045,7 @@
       <w:ind w:left="960"/>
     </w:pPr>
     <w:rPr>
+      <w:rFonts w:asciiTheme="minorHAnsi" w:hAnsiTheme="minorHAnsi"/>
       <w:sz w:val="20"/>
       <w:szCs w:val="20"/>
     </w:rPr>
@@ -5102,6 +6063,7 @@
       <w:ind w:left="1200"/>
     </w:pPr>
     <w:rPr>
+      <w:rFonts w:asciiTheme="minorHAnsi" w:hAnsiTheme="minorHAnsi"/>
       <w:sz w:val="20"/>
       <w:szCs w:val="20"/>
     </w:rPr>
@@ -5119,6 +6081,7 @@
       <w:ind w:left="1440"/>
     </w:pPr>
     <w:rPr>
+      <w:rFonts w:asciiTheme="minorHAnsi" w:hAnsiTheme="minorHAnsi"/>
       <w:sz w:val="20"/>
       <w:szCs w:val="20"/>
     </w:rPr>
@@ -5136,6 +6099,7 @@
       <w:ind w:left="1680"/>
     </w:pPr>
     <w:rPr>
+      <w:rFonts w:asciiTheme="minorHAnsi" w:hAnsiTheme="minorHAnsi"/>
       <w:sz w:val="20"/>
       <w:szCs w:val="20"/>
     </w:rPr>
@@ -5153,6 +6117,7 @@
       <w:ind w:left="1920"/>
     </w:pPr>
     <w:rPr>
+      <w:rFonts w:asciiTheme="minorHAnsi" w:hAnsiTheme="minorHAnsi"/>
       <w:sz w:val="20"/>
       <w:szCs w:val="20"/>
     </w:rPr>
@@ -5247,6 +6212,20 @@
         <w:insideV w:val="single" w:sz="4" w:space="0" w:color="auto"/>
       </w:tblBorders>
     </w:tblPr>
+  </w:style>
+  <w:style w:type="character" w:customStyle="1" w:styleId="Heading2Char">
+    <w:name w:val="Heading 2 Char"/>
+    <w:basedOn w:val="DefaultParagraphFont"/>
+    <w:link w:val="Heading2"/>
+    <w:uiPriority w:val="9"/>
+    <w:semiHidden/>
+    <w:rsid w:val="00224963"/>
+    <w:rPr>
+      <w:rFonts w:asciiTheme="majorHAnsi" w:eastAsiaTheme="majorEastAsia" w:hAnsiTheme="majorHAnsi" w:cstheme="majorBidi"/>
+      <w:color w:val="2F5496" w:themeColor="accent1" w:themeShade="BF"/>
+      <w:sz w:val="26"/>
+      <w:szCs w:val="26"/>
+    </w:rPr>
   </w:style>
 </w:styles>
 </file>
@@ -5551,7 +6530,7 @@
 </file>
 
 <file path=customXml/itemProps1.xml><?xml version="1.0" encoding="utf-8"?>
-<ds:datastoreItem xmlns:ds="http://schemas.openxmlformats.org/officeDocument/2006/customXml" ds:itemID="{7234643E-1A3B-9B43-AAD7-A842BBFA9343}">
+<ds:datastoreItem xmlns:ds="http://schemas.openxmlformats.org/officeDocument/2006/customXml" ds:itemID="{402EA905-37D3-AD46-A5F1-A6A9A0A87E59}">
   <ds:schemaRefs>
     <ds:schemaRef ds:uri="http://schemas.openxmlformats.org/officeDocument/2006/bibliography"/>
   </ds:schemaRefs>

</xml_diff>

<commit_message>
Section 5.2, code refactor
</commit_message>
<xml_diff>
--- a/documents/report.docx
+++ b/documents/report.docx
@@ -10,7 +10,6 @@
           <w:docPartUnique/>
         </w:docPartObj>
       </w:sdtPr>
-      <w:sdtEndPr/>
       <w:sdtContent>
         <w:p>
           <w:r>
@@ -117,7 +116,6 @@
                                         <w:dataBinding w:prefixMappings="xmlns:ns0='http://purl.org/dc/elements/1.1/' xmlns:ns1='http://schemas.openxmlformats.org/package/2006/metadata/core-properties' " w:xpath="/ns1:coreProperties[1]/ns0:title[1]" w:storeItemID="{6C3C8BC8-F283-45AE-878A-BAB7291924A1}"/>
                                         <w:text/>
                                       </w:sdtPr>
-                                      <w:sdtEndPr/>
                                       <w:sdtContent>
                                         <w:p>
                                           <w:pPr>
@@ -157,7 +155,6 @@
                                         <w:dataBinding w:prefixMappings="xmlns:ns0='http://purl.org/dc/elements/1.1/' xmlns:ns1='http://schemas.openxmlformats.org/package/2006/metadata/core-properties' " w:xpath="/ns1:coreProperties[1]/ns0:subject[1]" w:storeItemID="{6C3C8BC8-F283-45AE-878A-BAB7291924A1}"/>
                                         <w:text/>
                                       </w:sdtPr>
-                                      <w:sdtEndPr/>
                                       <w:sdtContent>
                                         <w:p>
                                           <w:pPr>
@@ -206,7 +203,6 @@
                                         <w:dataBinding w:prefixMappings="xmlns:ns0='http://purl.org/dc/elements/1.1/' xmlns:ns1='http://schemas.openxmlformats.org/package/2006/metadata/core-properties' " w:xpath="/ns1:coreProperties[1]/ns0:creator[1]" w:storeItemID="{6C3C8BC8-F283-45AE-878A-BAB7291924A1}"/>
                                         <w:text/>
                                       </w:sdtPr>
-                                      <w:sdtEndPr/>
                                       <w:sdtContent>
                                         <w:p>
                                           <w:pPr>
@@ -249,7 +245,6 @@
                                           <w:dataBinding w:prefixMappings="xmlns:ns0='http://purl.org/dc/elements/1.1/' xmlns:ns1='http://schemas.openxmlformats.org/package/2006/metadata/core-properties' " w:xpath="/ns1:coreProperties[1]/ns1:category[1]" w:storeItemID="{6C3C8BC8-F283-45AE-878A-BAB7291924A1}"/>
                                           <w:text/>
                                         </w:sdtPr>
-                                        <w:sdtEndPr/>
                                         <w:sdtContent>
                                           <w:r>
                                             <w:rPr>
@@ -344,7 +339,6 @@
                                   <w:dataBinding w:prefixMappings="xmlns:ns0='http://purl.org/dc/elements/1.1/' xmlns:ns1='http://schemas.openxmlformats.org/package/2006/metadata/core-properties' " w:xpath="/ns1:coreProperties[1]/ns0:title[1]" w:storeItemID="{6C3C8BC8-F283-45AE-878A-BAB7291924A1}"/>
                                   <w:text/>
                                 </w:sdtPr>
-                                <w:sdtEndPr/>
                                 <w:sdtContent>
                                   <w:p>
                                     <w:pPr>
@@ -384,7 +378,6 @@
                                   <w:dataBinding w:prefixMappings="xmlns:ns0='http://purl.org/dc/elements/1.1/' xmlns:ns1='http://schemas.openxmlformats.org/package/2006/metadata/core-properties' " w:xpath="/ns1:coreProperties[1]/ns0:subject[1]" w:storeItemID="{6C3C8BC8-F283-45AE-878A-BAB7291924A1}"/>
                                   <w:text/>
                                 </w:sdtPr>
-                                <w:sdtEndPr/>
                                 <w:sdtContent>
                                   <w:p>
                                     <w:pPr>
@@ -433,7 +426,6 @@
                                   <w:dataBinding w:prefixMappings="xmlns:ns0='http://purl.org/dc/elements/1.1/' xmlns:ns1='http://schemas.openxmlformats.org/package/2006/metadata/core-properties' " w:xpath="/ns1:coreProperties[1]/ns0:creator[1]" w:storeItemID="{6C3C8BC8-F283-45AE-878A-BAB7291924A1}"/>
                                   <w:text/>
                                 </w:sdtPr>
-                                <w:sdtEndPr/>
                                 <w:sdtContent>
                                   <w:p>
                                     <w:pPr>
@@ -476,7 +468,6 @@
                                     <w:dataBinding w:prefixMappings="xmlns:ns0='http://purl.org/dc/elements/1.1/' xmlns:ns1='http://schemas.openxmlformats.org/package/2006/metadata/core-properties' " w:xpath="/ns1:coreProperties[1]/ns1:category[1]" w:storeItemID="{6C3C8BC8-F283-45AE-878A-BAB7291924A1}"/>
                                     <w:text/>
                                   </w:sdtPr>
-                                  <w:sdtEndPr/>
                                   <w:sdtContent>
                                     <w:r>
                                       <w:rPr>
@@ -4304,13 +4295,7 @@
         <w:rPr>
           <w:rFonts w:ascii="Times New Roman" w:hAnsi="Times New Roman" w:cs="Times New Roman"/>
         </w:rPr>
-        <w:t xml:space="preserve"> results</w:t>
-      </w:r>
-      <w:r>
-        <w:rPr>
-          <w:rFonts w:ascii="Times New Roman" w:hAnsi="Times New Roman" w:cs="Times New Roman"/>
-        </w:rPr>
-        <w:t xml:space="preserve"> into a CSV file.</w:t>
+        <w:t xml:space="preserve"> results into a CSV file.</w:t>
       </w:r>
     </w:p>
     <w:p>
@@ -4646,7 +4631,13 @@
         <w:t>Appendix A</w:t>
       </w:r>
       <w:r>
-        <w:t>, it is significant that the block of code in the innermost for loop has the greatest influence on the execution time of the algorithm. It calculates how many elements in the array are smaller than or equal to A[</w:t>
+        <w:t xml:space="preserve">, it is significant that the block of code in the innermost for loop has the greatest influence on the execution time of the algorithm. It calculates </w:t>
+      </w:r>
+      <w:r>
+        <w:t>the number of</w:t>
+      </w:r>
+      <w:r>
+        <w:t xml:space="preserve"> elements in the array are smaller than or equal to A[</w:t>
       </w:r>
       <w:proofErr w:type="spellStart"/>
       <w:r>
@@ -4662,26 +4653,32 @@
       </w:r>
       <w:proofErr w:type="spellEnd"/>
       <w:r>
-        <w:t xml:space="preserve">] is not the median value of the array, it increases indexer </w:t>
+        <w:t xml:space="preserve">] is not the median value of the array, it </w:t>
+      </w:r>
+      <w:r>
+        <w:t>selects</w:t>
+      </w:r>
+      <w:r>
+        <w:t xml:space="preserve"> the next element</w:t>
+      </w:r>
+      <w:r>
+        <w:t xml:space="preserve"> and compare the others element again and so on. This block of code executes most frequently in the algorithm. According to </w:t>
       </w:r>
       <w:proofErr w:type="spellStart"/>
       <w:r>
-        <w:t>i</w:t>
+        <w:t>Maolin</w:t>
       </w:r>
       <w:proofErr w:type="spellEnd"/>
       <w:r>
-        <w:t xml:space="preserve"> and compare the others element again and so on. This block of code executes most frequently in the algorithm. According to </w:t>
-      </w:r>
-      <w:proofErr w:type="spellStart"/>
-      <w:r>
-        <w:t>Maolin</w:t>
-      </w:r>
-      <w:proofErr w:type="spellEnd"/>
-      <w:r>
         <w:t xml:space="preserve"> stated that “</w:t>
       </w:r>
       <w:r>
-        <w:t>For time analysis</w:t>
+        <w:t xml:space="preserve">For time </w:t>
+      </w:r>
+      <w:bookmarkStart w:id="10" w:name="_GoBack"/>
+      <w:bookmarkEnd w:id="10"/>
+      <w:r>
+        <w:t>analysis</w:t>
       </w:r>
       <w:r>
         <w:t>, basic operation</w:t>
@@ -4690,7 +4687,28 @@
         <w:t xml:space="preserve"> is the operation that we expect to have the most influence on the algorithm’s total running time</w:t>
       </w:r>
       <w:r>
-        <w:t xml:space="preserve">”. Therefore, the basic operation should be placed at the first line of the innermost for loop. This operation takes an exponential amount of time O(n^2) according to the length of the array. It takes most of the time for the execution of the algorithm. </w:t>
+        <w:t>”</w:t>
+      </w:r>
+      <w:r>
+        <w:t xml:space="preserve"> It is obvious that two comparison statement in the innermost loop execute most frequent in the algorithm. This</w:t>
+      </w:r>
+      <w:r>
+        <w:t xml:space="preserve"> operation takes an exponential amount of time O(n^2) according to the length of the array. It takes most of the time for the execution of the algorithm. </w:t>
+      </w:r>
+      <w:r>
+        <w:t>We can assume that the average value of the basic operation is less</w:t>
+      </w:r>
+      <w:r>
+        <w:t xml:space="preserve"> or equal</w:t>
+      </w:r>
+      <w:r>
+        <w:t xml:space="preserve"> than the exponent of the</w:t>
+      </w:r>
+      <w:r>
+        <w:t xml:space="preserve"> length of the</w:t>
+      </w:r>
+      <w:r>
+        <w:t xml:space="preserve"> input array.</w:t>
       </w:r>
     </w:p>
     <w:p/>
@@ -4699,10 +4717,15 @@
         <w:ind w:firstLine="360"/>
       </w:pPr>
       <w:r>
-        <w:t>The basic operation counter should not be placed inside the if-else statement block in the innermost for loop. The reason is that the block of code inside the if-else statement only execute when the condition of the if-else is true. It means that it is not the most frequent part that the algorithm executes comparing with the block inside the innermost for loop. Therefore, basic operation should not place inside the if-else block.</w:t>
-      </w:r>
-    </w:p>
-    <w:p/>
+        <w:t xml:space="preserve">The basic operation counter should not be placed inside the if-else statement block in the innermost for loop. The reason is that the block of code inside the if-else statement only execute when the condition of the if-else is true. It means that it is not the most frequent part that the algorithm executes comparing with the block inside the innermost for loop. Therefore, basic operation </w:t>
+      </w:r>
+      <w:r>
+        <w:t>is not</w:t>
+      </w:r>
+      <w:r>
+        <w:t xml:space="preserve"> inside the if-else block.</w:t>
+      </w:r>
+    </w:p>
     <w:p>
       <w:pPr>
         <w:pStyle w:val="Heading1"/>
@@ -4720,14 +4743,220 @@
           <w:sz w:val="28"/>
           <w:szCs w:val="28"/>
         </w:rPr>
-        <w:t xml:space="preserve"> Experiment on Counting Basic Operation</w:t>
+        <w:t xml:space="preserve"> Experiment on </w:t>
+      </w:r>
+      <w:r>
+        <w:rPr>
+          <w:sz w:val="28"/>
+          <w:szCs w:val="28"/>
+        </w:rPr>
+        <w:t>Calculating Average of</w:t>
+      </w:r>
+      <w:r>
+        <w:rPr>
+          <w:sz w:val="28"/>
+          <w:szCs w:val="28"/>
+        </w:rPr>
+        <w:t xml:space="preserve"> Basic Operation</w:t>
+      </w:r>
+    </w:p>
+    <w:p>
+      <w:pPr>
+        <w:ind w:firstLine="360"/>
+      </w:pPr>
+    </w:p>
+    <w:p>
+      <w:pPr>
+        <w:ind w:firstLine="360"/>
+      </w:pPr>
+      <w:r>
+        <w:t>In the experiment, we calculate the basic operation by increasing a counter in the algorithm.</w:t>
+      </w:r>
+      <w:r>
+        <w:t xml:space="preserve"> Appendix-C demonstrated that we modified the implemented algorithm to return the number of the basic operation for execute the brute force median algorithm.</w:t>
+      </w:r>
+      <w:r>
+        <w:t xml:space="preserve"> As mentioned in section 5.1, the basic operation are two comparisons in the innermost for loop. we implemented an integer variable named as </w:t>
+      </w:r>
+      <w:proofErr w:type="spellStart"/>
+      <w:r>
+        <w:t>basicOperation</w:t>
+      </w:r>
+      <w:proofErr w:type="spellEnd"/>
+      <w:r>
+        <w:t xml:space="preserve"> at the beginning of the algorithm</w:t>
+      </w:r>
+      <w:r>
+        <w:t xml:space="preserve">. Each time the innermost for loop was executed, the </w:t>
+      </w:r>
+      <w:proofErr w:type="spellStart"/>
+      <w:r>
+        <w:t>basicOperation</w:t>
+      </w:r>
+      <w:proofErr w:type="spellEnd"/>
+      <w:r>
+        <w:t xml:space="preserve"> counter will increase one.</w:t>
+      </w:r>
+    </w:p>
+    <w:p>
+      <w:pPr>
+        <w:ind w:firstLine="360"/>
+        <w:rPr>
+          <w:sz w:val="23"/>
+          <w:szCs w:val="23"/>
+        </w:rPr>
+      </w:pPr>
+      <w:r>
+        <w:rPr>
+          <w:sz w:val="23"/>
+          <w:szCs w:val="23"/>
+        </w:rPr>
+        <w:t xml:space="preserve">The experiment of the basic operation [Appendix-C] were performed </w:t>
+      </w:r>
+      <w:r>
+        <w:rPr>
+          <w:sz w:val="23"/>
+          <w:szCs w:val="23"/>
+        </w:rPr>
+        <w:t>thirty</w:t>
+      </w:r>
+      <w:r>
+        <w:rPr>
+          <w:sz w:val="23"/>
+          <w:szCs w:val="23"/>
+        </w:rPr>
+        <w:t xml:space="preserve"> times for calculating the average basic operations of the brute force median algorithm.</w:t>
+      </w:r>
+      <w:r>
+        <w:rPr>
+          <w:sz w:val="23"/>
+          <w:szCs w:val="23"/>
+        </w:rPr>
+        <w:t xml:space="preserve"> </w:t>
+      </w:r>
+      <w:r>
+        <w:rPr>
+          <w:sz w:val="23"/>
+          <w:szCs w:val="23"/>
+        </w:rPr>
+        <w:t>We generated the results from the random positioned array which the size starting from one</w:t>
+      </w:r>
+      <w:r>
+        <w:rPr>
+          <w:sz w:val="23"/>
+          <w:szCs w:val="23"/>
+        </w:rPr>
+        <w:t xml:space="preserve"> </w:t>
+      </w:r>
+      <w:r>
+        <w:rPr>
+          <w:sz w:val="23"/>
+          <w:szCs w:val="23"/>
+        </w:rPr>
+        <w:t>thousand</w:t>
+      </w:r>
+      <w:r>
+        <w:rPr>
+          <w:sz w:val="23"/>
+          <w:szCs w:val="23"/>
+        </w:rPr>
+        <w:t xml:space="preserve"> </w:t>
+      </w:r>
+      <w:r>
+        <w:rPr>
+          <w:sz w:val="23"/>
+          <w:szCs w:val="23"/>
+        </w:rPr>
+        <w:t xml:space="preserve">to twenty </w:t>
+      </w:r>
+      <w:r>
+        <w:rPr>
+          <w:sz w:val="23"/>
+          <w:szCs w:val="23"/>
+        </w:rPr>
+        <w:t xml:space="preserve">thousand, increasing each array size by one </w:t>
+      </w:r>
+      <w:r>
+        <w:rPr>
+          <w:sz w:val="23"/>
+          <w:szCs w:val="23"/>
+        </w:rPr>
+        <w:t>thousand</w:t>
+      </w:r>
+      <w:r>
+        <w:rPr>
+          <w:sz w:val="23"/>
+          <w:szCs w:val="23"/>
+        </w:rPr>
+        <w:t xml:space="preserve"> a time</w:t>
+      </w:r>
+      <w:r>
+        <w:rPr>
+          <w:sz w:val="23"/>
+          <w:szCs w:val="23"/>
+        </w:rPr>
+        <w:t>.</w:t>
+      </w:r>
+      <w:r>
+        <w:rPr>
+          <w:sz w:val="23"/>
+          <w:szCs w:val="23"/>
+        </w:rPr>
+        <w:t xml:space="preserve"> </w:t>
+      </w:r>
+      <w:r>
+        <w:rPr>
+          <w:sz w:val="23"/>
+          <w:szCs w:val="23"/>
+        </w:rPr>
+        <w:t>These results</w:t>
+      </w:r>
+      <w:r>
+        <w:rPr>
+          <w:sz w:val="23"/>
+          <w:szCs w:val="23"/>
+        </w:rPr>
+        <w:t xml:space="preserve"> will</w:t>
+      </w:r>
+      <w:r>
+        <w:rPr>
+          <w:sz w:val="23"/>
+          <w:szCs w:val="23"/>
+        </w:rPr>
+        <w:t xml:space="preserve"> then</w:t>
+      </w:r>
+      <w:r>
+        <w:rPr>
+          <w:sz w:val="23"/>
+          <w:szCs w:val="23"/>
+        </w:rPr>
+        <w:t xml:space="preserve"> be saved into a csv file. Finally, we use Microsoft Excel to </w:t>
+      </w:r>
+      <w:r>
+        <w:rPr>
+          <w:sz w:val="23"/>
+          <w:szCs w:val="23"/>
+        </w:rPr>
+        <w:t xml:space="preserve">calculate the average basic operation by thirty different case. The average basic operation </w:t>
+      </w:r>
+      <w:proofErr w:type="gramStart"/>
+      <w:r>
+        <w:rPr>
+          <w:sz w:val="23"/>
+          <w:szCs w:val="23"/>
+        </w:rPr>
+        <w:t>are</w:t>
+      </w:r>
+      <w:proofErr w:type="gramEnd"/>
+      <w:r>
+        <w:rPr>
+          <w:sz w:val="23"/>
+          <w:szCs w:val="23"/>
+        </w:rPr>
+        <w:t xml:space="preserve"> generated as a line graph in Appendix D and recorded to Table A below.</w:t>
       </w:r>
     </w:p>
     <w:p/>
-    <w:p>
-      <w:bookmarkStart w:id="10" w:name="_GoBack"/>
-      <w:bookmarkEnd w:id="10"/>
-    </w:p>
     <w:p>
       <w:pPr>
         <w:pStyle w:val="Heading1"/>
@@ -4745,6 +4974,7 @@
           <w:sz w:val="28"/>
           <w:szCs w:val="28"/>
         </w:rPr>
+        <w:lastRenderedPageBreak/>
         <w:t xml:space="preserve"> </w:t>
       </w:r>
       <w:bookmarkStart w:id="11" w:name="_Toc5495456"/>
@@ -5187,9 +5417,9 @@
           <w:szCs w:val="28"/>
         </w:rPr>
         <w:drawing>
-          <wp:inline distT="0" distB="0" distL="0" distR="0" wp14:anchorId="0CB2F7BA" wp14:editId="38ED3C8B">
-            <wp:extent cx="5727700" cy="4692650"/>
-            <wp:effectExtent l="0" t="0" r="0" b="6350"/>
+          <wp:inline distT="0" distB="0" distL="0" distR="0" wp14:anchorId="0CB2F7BA" wp14:editId="7E2A99DF">
+            <wp:extent cx="4475018" cy="3666340"/>
+            <wp:effectExtent l="0" t="0" r="2540" b="4445"/>
             <wp:docPr id="2" name="Picture 2"/>
             <wp:cNvGraphicFramePr>
               <a:graphicFrameLocks xmlns:a="http://schemas.openxmlformats.org/drawingml/2006/main" noChangeAspect="1"/>
@@ -5216,7 +5446,171 @@
                   <pic:spPr>
                     <a:xfrm>
                       <a:off x="0" y="0"/>
-                      <a:ext cx="5727700" cy="4692650"/>
+                      <a:ext cx="4475018" cy="3666340"/>
+                    </a:xfrm>
+                    <a:prstGeom prst="rect">
+                      <a:avLst/>
+                    </a:prstGeom>
+                  </pic:spPr>
+                </pic:pic>
+              </a:graphicData>
+            </a:graphic>
+          </wp:inline>
+        </w:drawing>
+      </w:r>
+    </w:p>
+    <w:p>
+      <w:pPr>
+        <w:rPr>
+          <w:sz w:val="28"/>
+          <w:szCs w:val="28"/>
+        </w:rPr>
+      </w:pPr>
+    </w:p>
+    <w:p>
+      <w:pPr>
+        <w:rPr>
+          <w:sz w:val="28"/>
+          <w:szCs w:val="28"/>
+        </w:rPr>
+      </w:pPr>
+      <w:r>
+        <w:rPr>
+          <w:sz w:val="28"/>
+          <w:szCs w:val="28"/>
+        </w:rPr>
+        <w:lastRenderedPageBreak/>
+        <w:t xml:space="preserve">Appendix D </w:t>
+      </w:r>
+      <w:r>
+        <w:rPr>
+          <w:sz w:val="28"/>
+          <w:szCs w:val="28"/>
+        </w:rPr>
+        <w:t>– Average</w:t>
+      </w:r>
+      <w:r>
+        <w:rPr>
+          <w:sz w:val="28"/>
+          <w:szCs w:val="28"/>
+        </w:rPr>
+        <w:t xml:space="preserve"> </w:t>
+      </w:r>
+      <w:r>
+        <w:rPr>
+          <w:sz w:val="28"/>
+          <w:szCs w:val="28"/>
+        </w:rPr>
+        <w:t>Basic Operation Graph</w:t>
+      </w:r>
+      <w:r>
+        <w:rPr>
+          <w:noProof/>
+          <w:sz w:val="28"/>
+          <w:szCs w:val="28"/>
+        </w:rPr>
+        <w:drawing>
+          <wp:inline distT="0" distB="0" distL="0" distR="0" wp14:anchorId="0759EF9F" wp14:editId="0D1660BC">
+            <wp:extent cx="4751635" cy="3325091"/>
+            <wp:effectExtent l="0" t="0" r="0" b="2540"/>
+            <wp:docPr id="3" name="Picture 3"/>
+            <wp:cNvGraphicFramePr>
+              <a:graphicFrameLocks xmlns:a="http://schemas.openxmlformats.org/drawingml/2006/main" noChangeAspect="1"/>
+            </wp:cNvGraphicFramePr>
+            <a:graphic xmlns:a="http://schemas.openxmlformats.org/drawingml/2006/main">
+              <a:graphicData uri="http://schemas.openxmlformats.org/drawingml/2006/picture">
+                <pic:pic xmlns:pic="http://schemas.openxmlformats.org/drawingml/2006/picture">
+                  <pic:nvPicPr>
+                    <pic:cNvPr id="3" name="BasicOperationGraph.png"/>
+                    <pic:cNvPicPr/>
+                  </pic:nvPicPr>
+                  <pic:blipFill>
+                    <a:blip r:embed="rId10">
+                      <a:extLst>
+                        <a:ext uri="{28A0092B-C50C-407E-A947-70E740481C1C}">
+                          <a14:useLocalDpi xmlns:a14="http://schemas.microsoft.com/office/drawing/2010/main" val="0"/>
+                        </a:ext>
+                      </a:extLst>
+                    </a:blip>
+                    <a:stretch>
+                      <a:fillRect/>
+                    </a:stretch>
+                  </pic:blipFill>
+                  <pic:spPr>
+                    <a:xfrm>
+                      <a:off x="0" y="0"/>
+                      <a:ext cx="4757553" cy="3329232"/>
+                    </a:xfrm>
+                    <a:prstGeom prst="rect">
+                      <a:avLst/>
+                    </a:prstGeom>
+                  </pic:spPr>
+                </pic:pic>
+              </a:graphicData>
+            </a:graphic>
+          </wp:inline>
+        </w:drawing>
+      </w:r>
+    </w:p>
+    <w:p>
+      <w:pPr>
+        <w:rPr>
+          <w:sz w:val="28"/>
+          <w:szCs w:val="28"/>
+        </w:rPr>
+      </w:pPr>
+      <w:r>
+        <w:rPr>
+          <w:sz w:val="28"/>
+          <w:szCs w:val="28"/>
+        </w:rPr>
+        <w:t>Appendix E – Average Execution Time Graph</w:t>
+      </w:r>
+    </w:p>
+    <w:p>
+      <w:pPr>
+        <w:rPr>
+          <w:sz w:val="28"/>
+          <w:szCs w:val="28"/>
+        </w:rPr>
+      </w:pPr>
+      <w:r>
+        <w:rPr>
+          <w:noProof/>
+          <w:sz w:val="28"/>
+          <w:szCs w:val="28"/>
+        </w:rPr>
+        <w:drawing>
+          <wp:inline distT="0" distB="0" distL="0" distR="0" wp14:anchorId="1D71E06B" wp14:editId="7ADD650B">
+            <wp:extent cx="4652942" cy="2826327"/>
+            <wp:effectExtent l="0" t="0" r="0" b="6350"/>
+            <wp:docPr id="6" name="Picture 6"/>
+            <wp:cNvGraphicFramePr>
+              <a:graphicFrameLocks xmlns:a="http://schemas.openxmlformats.org/drawingml/2006/main" noChangeAspect="1"/>
+            </wp:cNvGraphicFramePr>
+            <a:graphic xmlns:a="http://schemas.openxmlformats.org/drawingml/2006/main">
+              <a:graphicData uri="http://schemas.openxmlformats.org/drawingml/2006/picture">
+                <pic:pic xmlns:pic="http://schemas.openxmlformats.org/drawingml/2006/picture">
+                  <pic:nvPicPr>
+                    <pic:cNvPr id="6" name="ExecutionTime.png"/>
+                    <pic:cNvPicPr/>
+                  </pic:nvPicPr>
+                  <pic:blipFill>
+                    <a:blip r:embed="rId11" cstate="print">
+                      <a:extLst>
+                        <a:ext uri="{28A0092B-C50C-407E-A947-70E740481C1C}">
+                          <a14:useLocalDpi xmlns:a14="http://schemas.microsoft.com/office/drawing/2010/main" val="0"/>
+                        </a:ext>
+                      </a:extLst>
+                    </a:blip>
+                    <a:stretch>
+                      <a:fillRect/>
+                    </a:stretch>
+                  </pic:blipFill>
+                  <pic:spPr>
+                    <a:xfrm>
+                      <a:off x="0" y="0"/>
+                      <a:ext cx="4668773" cy="2835943"/>
                     </a:xfrm>
                     <a:prstGeom prst="rect">
                       <a:avLst/>
@@ -6694,7 +7088,7 @@
 </file>
 
 <file path=customXml/itemProps1.xml><?xml version="1.0" encoding="utf-8"?>
-<ds:datastoreItem xmlns:ds="http://schemas.openxmlformats.org/officeDocument/2006/customXml" ds:itemID="{5B493D4D-5DF0-9B45-8F9A-730A8A65833B}">
+<ds:datastoreItem xmlns:ds="http://schemas.openxmlformats.org/officeDocument/2006/customXml" ds:itemID="{71FD7116-B165-9F4F-9295-3BC5785AEA1C}">
   <ds:schemaRefs>
     <ds:schemaRef ds:uri="http://schemas.openxmlformats.org/officeDocument/2006/bibliography"/>
   </ds:schemaRefs>

</xml_diff>

<commit_message>
Suffle version of the array
</commit_message>
<xml_diff>
--- a/documents/report.docx
+++ b/documents/report.docx
@@ -2203,7 +2203,17 @@
         <w:t>Brute Force Median algorithm</w:t>
       </w:r>
       <w:r>
-        <w:t xml:space="preserve"> is a algorithm that takes an array of integers set and return the median value in the array. The</w:t>
+        <w:t xml:space="preserve"> is </w:t>
+      </w:r>
+      <w:proofErr w:type="spellStart"/>
+      <w:proofErr w:type="gramStart"/>
+      <w:r>
+        <w:t>a</w:t>
+      </w:r>
+      <w:proofErr w:type="spellEnd"/>
+      <w:proofErr w:type="gramEnd"/>
+      <w:r>
+        <w:t xml:space="preserve"> algorithm that takes an array of integers set and return the median value in the array. The</w:t>
       </w:r>
       <w:r>
         <w:t xml:space="preserve"> algorithm </w:t>
@@ -2306,7 +2316,17 @@
         <w:t>The Brute Force Median algorithm</w:t>
       </w:r>
       <w:r>
-        <w:t xml:space="preserve"> takes any array which contains integers and finds the median value of the array. It selects all the element to compare it one by one in a nested for loop. At the end of each iteration, it checks the current selected item and return it to the user if the value of the selected item is median. However, it will keep iterating until the median found in the array or return -1 to the user when the input array is in a invalid format such as empty array.</w:t>
+        <w:t xml:space="preserve"> takes any array which contains integers and finds the median value of the array. It selects all the element to compare it one by one in a nested for loop. At the end of each iteration, it checks the current selected item and return it to the user if the value of the selected item is median. However, it will keep iterating until the median found in the array or return -1 to the user when the input array is in </w:t>
+      </w:r>
+      <w:proofErr w:type="spellStart"/>
+      <w:proofErr w:type="gramStart"/>
+      <w:r>
+        <w:t>a</w:t>
+      </w:r>
+      <w:proofErr w:type="spellEnd"/>
+      <w:proofErr w:type="gramEnd"/>
+      <w:r>
+        <w:t xml:space="preserve"> invalid format such as empty array.</w:t>
       </w:r>
     </w:p>
     <w:p>
@@ -2414,7 +2434,15 @@
         <w:t xml:space="preserve"> in Appendix A</w:t>
       </w:r>
       <w:r>
-        <w:t xml:space="preserve"> is saved in program.cs file.</w:t>
+        <w:t xml:space="preserve"> is saved in </w:t>
+      </w:r>
+      <w:proofErr w:type="spellStart"/>
+      <w:r>
+        <w:t>program.cs</w:t>
+      </w:r>
+      <w:proofErr w:type="spellEnd"/>
+      <w:r>
+        <w:t xml:space="preserve"> file.</w:t>
       </w:r>
       <w:r>
         <w:t xml:space="preserve"> </w:t>
@@ -2531,7 +2559,15 @@
         <w:ind w:firstLine="360"/>
       </w:pPr>
       <w:r>
-        <w:t xml:space="preserve">In the outer loop, it creates an Indexer variable denoted as i. This indexer only allowed to </w:t>
+        <w:t xml:space="preserve">In the outer loop, it creates an Indexer variable denoted as </w:t>
+      </w:r>
+      <w:proofErr w:type="spellStart"/>
+      <w:r>
+        <w:t>i</w:t>
+      </w:r>
+      <w:proofErr w:type="spellEnd"/>
+      <w:r>
+        <w:t xml:space="preserve">. This indexer only allowed to </w:t>
       </w:r>
       <w:r>
         <w:t>increase</w:t>
@@ -2552,13 +2588,53 @@
         <w:t xml:space="preserve"> finished</w:t>
       </w:r>
       <w:r>
-        <w:t>. There are two local variables inside this loop. The first variable is named as numsmall which record</w:t>
+        <w:t xml:space="preserve">. There are two local variables inside this loop. The first variable is named as </w:t>
+      </w:r>
+      <w:proofErr w:type="spellStart"/>
+      <w:r>
+        <w:t>numsmall</w:t>
+      </w:r>
+      <w:proofErr w:type="spellEnd"/>
+      <w:r>
+        <w:t xml:space="preserve"> which record</w:t>
       </w:r>
       <w:r>
         <w:t>s</w:t>
       </w:r>
       <w:r>
-        <w:t xml:space="preserve"> how many elements in the input array are smaller than the selected element by indexer i which is denoted as A[i]. The second variable is named as numequal which records how many elements are same as A[i].</w:t>
+        <w:t xml:space="preserve"> how many elements in the input array are smaller than the selected element by indexer </w:t>
+      </w:r>
+      <w:proofErr w:type="spellStart"/>
+      <w:r>
+        <w:t>i</w:t>
+      </w:r>
+      <w:proofErr w:type="spellEnd"/>
+      <w:r>
+        <w:t xml:space="preserve"> which is denoted as A[</w:t>
+      </w:r>
+      <w:proofErr w:type="spellStart"/>
+      <w:r>
+        <w:t>i</w:t>
+      </w:r>
+      <w:proofErr w:type="spellEnd"/>
+      <w:r>
+        <w:t xml:space="preserve">]. The second variable is named as </w:t>
+      </w:r>
+      <w:proofErr w:type="spellStart"/>
+      <w:r>
+        <w:t>numequal</w:t>
+      </w:r>
+      <w:proofErr w:type="spellEnd"/>
+      <w:r>
+        <w:t xml:space="preserve"> which records how many elements are same as A[</w:t>
+      </w:r>
+      <w:proofErr w:type="spellStart"/>
+      <w:r>
+        <w:t>i</w:t>
+      </w:r>
+      <w:proofErr w:type="spellEnd"/>
+      <w:r>
+        <w:t>].</w:t>
       </w:r>
     </w:p>
     <w:p>
@@ -2577,7 +2653,71 @@
         <w:t>checks</w:t>
       </w:r>
       <w:r>
-        <w:t xml:space="preserve"> all the elements in the array to compare with A[i] the element. If A[j] which is the selected element by indexer j is smaller than A[i], numsmall variable will increase one. On the other hand, numequal variable will increase one when A[i] equals A[j]. It is significant to note that the basic operation numsmall variable or numequall variable increasing one might not be run when A[j] is bigger than A[i]. </w:t>
+        <w:t xml:space="preserve"> all the elements in the array to compare with A[</w:t>
+      </w:r>
+      <w:proofErr w:type="spellStart"/>
+      <w:r>
+        <w:t>i</w:t>
+      </w:r>
+      <w:proofErr w:type="spellEnd"/>
+      <w:r>
+        <w:t>] the element. If A[j] which is the selected element by indexer j is smaller than A[</w:t>
+      </w:r>
+      <w:proofErr w:type="spellStart"/>
+      <w:r>
+        <w:t>i</w:t>
+      </w:r>
+      <w:proofErr w:type="spellEnd"/>
+      <w:r>
+        <w:t xml:space="preserve">], </w:t>
+      </w:r>
+      <w:proofErr w:type="spellStart"/>
+      <w:r>
+        <w:t>numsmall</w:t>
+      </w:r>
+      <w:proofErr w:type="spellEnd"/>
+      <w:r>
+        <w:t xml:space="preserve"> variable will increase one. On the other hand, </w:t>
+      </w:r>
+      <w:proofErr w:type="spellStart"/>
+      <w:r>
+        <w:t>numequal</w:t>
+      </w:r>
+      <w:proofErr w:type="spellEnd"/>
+      <w:r>
+        <w:t xml:space="preserve"> variable will increase one when A[</w:t>
+      </w:r>
+      <w:proofErr w:type="spellStart"/>
+      <w:r>
+        <w:t>i</w:t>
+      </w:r>
+      <w:proofErr w:type="spellEnd"/>
+      <w:r>
+        <w:t xml:space="preserve">] equals A[j]. It is significant to note that the basic operation </w:t>
+      </w:r>
+      <w:proofErr w:type="spellStart"/>
+      <w:r>
+        <w:t>numsmall</w:t>
+      </w:r>
+      <w:proofErr w:type="spellEnd"/>
+      <w:r>
+        <w:t xml:space="preserve"> variable or </w:t>
+      </w:r>
+      <w:proofErr w:type="spellStart"/>
+      <w:r>
+        <w:t>numequall</w:t>
+      </w:r>
+      <w:proofErr w:type="spellEnd"/>
+      <w:r>
+        <w:t xml:space="preserve"> variable increasing one might not be run when A[j] is bigger than A[</w:t>
+      </w:r>
+      <w:proofErr w:type="spellStart"/>
+      <w:r>
+        <w:t>i</w:t>
+      </w:r>
+      <w:proofErr w:type="spellEnd"/>
+      <w:r>
+        <w:t xml:space="preserve">]. </w:t>
       </w:r>
     </w:p>
     <w:p>
@@ -2590,7 +2730,15 @@
         <w:ind w:firstLine="360"/>
       </w:pPr>
       <w:r>
-        <w:t xml:space="preserve">At the end of the outer loop, if numsmall variable </w:t>
+        <w:t xml:space="preserve">At the end of the outer loop, if </w:t>
+      </w:r>
+      <w:proofErr w:type="spellStart"/>
+      <w:r>
+        <w:t>numsmall</w:t>
+      </w:r>
+      <w:proofErr w:type="spellEnd"/>
+      <w:r>
+        <w:t xml:space="preserve"> variable </w:t>
       </w:r>
       <w:r>
         <w:rPr>
@@ -2605,25 +2753,62 @@
         <w:t>meanwhile</w:t>
       </w:r>
       <w:r>
-        <w:t xml:space="preserve"> numsmall </w:t>
+        <w:t xml:space="preserve"> </w:t>
+      </w:r>
+      <w:proofErr w:type="spellStart"/>
+      <w:r>
+        <w:t>numsmall</w:t>
+      </w:r>
+      <w:proofErr w:type="spellEnd"/>
+      <w:r>
+        <w:t xml:space="preserve"> </w:t>
       </w:r>
       <w:r>
         <w:t xml:space="preserve">plus </w:t>
       </w:r>
-      <w:r>
-        <w:t xml:space="preserve">numequal </w:t>
+      <w:proofErr w:type="spellStart"/>
+      <w:r>
+        <w:t>numequal</w:t>
+      </w:r>
+      <w:proofErr w:type="spellEnd"/>
+      <w:r>
+        <w:t xml:space="preserve"> </w:t>
       </w:r>
       <w:r>
         <w:t>is larger or equals to</w:t>
       </w:r>
       <w:r>
-        <w:t xml:space="preserve"> k, it means that i is at the median position. Therefore, </w:t>
+        <w:t xml:space="preserve"> k, it means that </w:t>
+      </w:r>
+      <w:proofErr w:type="spellStart"/>
+      <w:r>
+        <w:t>i</w:t>
+      </w:r>
+      <w:proofErr w:type="spellEnd"/>
+      <w:r>
+        <w:t xml:space="preserve"> is at the median position. Therefore, </w:t>
       </w:r>
       <w:r>
         <w:t>the program</w:t>
       </w:r>
       <w:r>
-        <w:t xml:space="preserve"> will return A[i] the element which selected by indexer i to the user. On the other hand, the invalid output is passed as the parameter. Such as an empty array. The algorithm will return -1 to the user.</w:t>
+        <w:t xml:space="preserve"> will return A[</w:t>
+      </w:r>
+      <w:proofErr w:type="spellStart"/>
+      <w:r>
+        <w:t>i</w:t>
+      </w:r>
+      <w:proofErr w:type="spellEnd"/>
+      <w:r>
+        <w:t xml:space="preserve">] the element which selected by indexer </w:t>
+      </w:r>
+      <w:proofErr w:type="spellStart"/>
+      <w:r>
+        <w:t>i</w:t>
+      </w:r>
+      <w:proofErr w:type="spellEnd"/>
+      <w:r>
+        <w:t xml:space="preserve"> to the user. On the other hand, the invalid output is passed as the parameter. Such as an empty array. The algorithm will return -1 to the user.</w:t>
       </w:r>
     </w:p>
     <w:p>
@@ -3438,7 +3623,15 @@
         <w:t>Appendix A.</w:t>
       </w:r>
       <w:r>
-        <w:t xml:space="preserve"> The functional correctness of the algorithm was tested by using test function which defined in TestCast.cs file</w:t>
+        <w:t xml:space="preserve"> The functional correctness of the algorithm was tested by using test function which defined in </w:t>
+      </w:r>
+      <w:proofErr w:type="spellStart"/>
+      <w:r>
+        <w:t>TestCast.cs</w:t>
+      </w:r>
+      <w:proofErr w:type="spellEnd"/>
+      <w:r>
+        <w:t xml:space="preserve"> file</w:t>
       </w:r>
       <w:r>
         <w:t xml:space="preserve">. </w:t>
@@ -4073,7 +4266,21 @@
         <w:rPr>
           <w:rFonts w:ascii="Times New Roman" w:hAnsi="Times New Roman" w:cs="Times New Roman"/>
         </w:rPr>
-        <w:t xml:space="preserve"> CsvHelper was used to write</w:t>
+        <w:t xml:space="preserve"> </w:t>
+      </w:r>
+      <w:proofErr w:type="spellStart"/>
+      <w:r>
+        <w:rPr>
+          <w:rFonts w:ascii="Times New Roman" w:hAnsi="Times New Roman" w:cs="Times New Roman"/>
+        </w:rPr>
+        <w:t>CsvHelper</w:t>
+      </w:r>
+      <w:proofErr w:type="spellEnd"/>
+      <w:r>
+        <w:rPr>
+          <w:rFonts w:ascii="Times New Roman" w:hAnsi="Times New Roman" w:cs="Times New Roman"/>
+        </w:rPr>
+        <w:t xml:space="preserve"> was used to write</w:t>
       </w:r>
       <w:r>
         <w:rPr>
@@ -4144,7 +4351,21 @@
         <w:rPr>
           <w:rFonts w:ascii="Times New Roman" w:hAnsi="Times New Roman" w:cs="Times New Roman"/>
         </w:rPr>
-        <w:t xml:space="preserve">convert to xlsm file for Microsoft Excel </w:t>
+        <w:t xml:space="preserve">convert to </w:t>
+      </w:r>
+      <w:proofErr w:type="spellStart"/>
+      <w:r>
+        <w:rPr>
+          <w:rFonts w:ascii="Times New Roman" w:hAnsi="Times New Roman" w:cs="Times New Roman"/>
+        </w:rPr>
+        <w:t>xlsm</w:t>
+      </w:r>
+      <w:proofErr w:type="spellEnd"/>
+      <w:r>
+        <w:rPr>
+          <w:rFonts w:ascii="Times New Roman" w:hAnsi="Times New Roman" w:cs="Times New Roman"/>
+        </w:rPr>
+        <w:t xml:space="preserve"> file for Microsoft Excel </w:t>
       </w:r>
       <w:r>
         <w:rPr>
@@ -4486,7 +4707,23 @@
         <w:t>the number of</w:t>
       </w:r>
       <w:r>
-        <w:t xml:space="preserve"> elements in the array are smaller than or equal to A[i] one by one in the innermost for loop, if A[i] is not the median value of the array, it </w:t>
+        <w:t xml:space="preserve"> elements in the array are smaller than or equal to A[</w:t>
+      </w:r>
+      <w:proofErr w:type="spellStart"/>
+      <w:r>
+        <w:t>i</w:t>
+      </w:r>
+      <w:proofErr w:type="spellEnd"/>
+      <w:r>
+        <w:t>] one by one in the innermost for loop, if A[</w:t>
+      </w:r>
+      <w:proofErr w:type="spellStart"/>
+      <w:r>
+        <w:t>i</w:t>
+      </w:r>
+      <w:proofErr w:type="spellEnd"/>
+      <w:r>
+        <w:t xml:space="preserve">] is not the median value of the array, it </w:t>
       </w:r>
       <w:r>
         <w:t>selects</w:t>
@@ -4495,7 +4732,15 @@
         <w:t xml:space="preserve"> the next element</w:t>
       </w:r>
       <w:r>
-        <w:t xml:space="preserve"> and compare the others element again and so on. This block of code executes most frequently in the algorithm. According to Maolin stated that “</w:t>
+        <w:t xml:space="preserve"> and compare the others element again and so on. This block of code executes most frequently in the algorithm. According to </w:t>
+      </w:r>
+      <w:proofErr w:type="spellStart"/>
+      <w:r>
+        <w:t>Maolin</w:t>
+      </w:r>
+      <w:proofErr w:type="spellEnd"/>
+      <w:r>
+        <w:t xml:space="preserve"> stated that “</w:t>
       </w:r>
       <w:r>
         <w:t>For time analysis</w:t>
@@ -4594,14 +4839,24 @@
       <w:r>
         <w:t xml:space="preserve"> As mentioned in section 5.1, the basic operation are two comparisons in the innermost for loop. we implemented an integer variable named as </w:t>
       </w:r>
+      <w:proofErr w:type="spellStart"/>
       <w:r>
         <w:t>basicOperation</w:t>
       </w:r>
+      <w:proofErr w:type="spellEnd"/>
       <w:r>
         <w:t xml:space="preserve"> at the beginning of the algorithm</w:t>
       </w:r>
       <w:r>
-        <w:t>. Each time the innermost for loop was executed, the basicOperation counter will increase one.</w:t>
+        <w:t xml:space="preserve">. Each time the innermost for loop was executed, the </w:t>
+      </w:r>
+      <w:proofErr w:type="spellStart"/>
+      <w:r>
+        <w:t>basicOperation</w:t>
+      </w:r>
+      <w:proofErr w:type="spellEnd"/>
+      <w:r>
+        <w:t xml:space="preserve"> counter will increase one.</w:t>
       </w:r>
     </w:p>
     <w:p>
@@ -4802,9 +5057,11 @@
       <w:r>
         <w:t xml:space="preserve">The execution time experiment uses the </w:t>
       </w:r>
+      <w:proofErr w:type="spellStart"/>
       <w:r>
         <w:t>System.Diagnostics</w:t>
       </w:r>
+      <w:proofErr w:type="spellEnd"/>
       <w:r>
         <w:t xml:space="preserve"> library to record the execution time of the brute force algorithm. The library records the execution time in millisecond. Therefore, it is able to calculate the time accurately even in an extremely rapid execution time condition which human might not able to feel it.  Appendix D reveals the implementation of the execution test algorithm in C#. The method is that it starts the </w:t>
       </w:r>
@@ -4825,13 +5082,7 @@
         <w:t xml:space="preserve"> the time measurement </w:t>
       </w:r>
       <w:r>
-        <w:t>After</w:t>
-      </w:r>
-      <w:r>
-        <w:t xml:space="preserve"> the brute force median algorithm finished the execution</w:t>
-      </w:r>
-      <w:r>
-        <w:t xml:space="preserve">. </w:t>
+        <w:t xml:space="preserve">After the brute force median algorithm finished the execution. </w:t>
       </w:r>
     </w:p>
     <w:p>
@@ -4858,14 +5109,7 @@
           <w:sz w:val="28"/>
           <w:szCs w:val="28"/>
         </w:rPr>
-        <w:t xml:space="preserve">Experiment on Calculating Average </w:t>
-      </w:r>
-      <w:r>
-        <w:rPr>
-          <w:sz w:val="28"/>
-          <w:szCs w:val="28"/>
-        </w:rPr>
-        <w:t>Execution time</w:t>
+        <w:t>Experiment on Calculating Average Execution time</w:t>
       </w:r>
     </w:p>
     <w:p>
@@ -4884,16 +5128,7 @@
           <w:sz w:val="23"/>
           <w:szCs w:val="23"/>
         </w:rPr>
-        <w:t xml:space="preserve">the random positioned array which the size starting from one thousand to twenty thousand, increasing each array size by one thousand a time. It also performs thirty times the experience with the same condition of the </w:t>
-      </w:r>
-      <w:bookmarkStart w:id="11" w:name="_GoBack"/>
-      <w:bookmarkEnd w:id="11"/>
-      <w:r>
-        <w:rPr>
-          <w:sz w:val="23"/>
-          <w:szCs w:val="23"/>
-        </w:rPr>
-        <w:t>test. It then records all thirty-test data into a csv file. Finally, these data are used to generate the average execution time for each array size from 1000 – 20000.  The average execution time data is then produced as a line graph in Appendix E and recorded to Table B below.</w:t>
+        <w:t>the random positioned array which the size starting from one thousand to twenty thousand, increasing each array size by one thousand a time. It also performs thirty times the experience with the same condition of the test. It then records all thirty-test data into a csv file. Finally, these data are used to generate the average execution time for each array size from 1000 – 20000.  The average execution time data is then produced as a line graph in Appendix E and recorded to Table B below.</w:t>
       </w:r>
     </w:p>
     <w:p/>
@@ -4905,14 +5140,14 @@
           <w:numId w:val="1"/>
         </w:numPr>
       </w:pPr>
-      <w:bookmarkStart w:id="12" w:name="_Toc5495458"/>
+      <w:bookmarkStart w:id="11" w:name="_Toc5495458"/>
       <w:r>
         <w:t>Analysis of Experiential results</w:t>
       </w:r>
       <w:r>
         <w:t xml:space="preserve"> (4 Pages)</w:t>
       </w:r>
-      <w:bookmarkEnd w:id="12"/>
+      <w:bookmarkEnd w:id="11"/>
     </w:p>
     <w:p>
       <w:pPr>
@@ -4933,15 +5168,13 @@
         </w:rPr>
         <w:t xml:space="preserve"> </w:t>
       </w:r>
-      <w:bookmarkStart w:id="13" w:name="_Toc5495459"/>
       <w:r>
         <w:rPr>
           <w:sz w:val="28"/>
           <w:szCs w:val="28"/>
         </w:rPr>
-        <w:t>Experimental results</w:t>
-      </w:r>
-      <w:bookmarkEnd w:id="13"/>
+        <w:t xml:space="preserve">Average Case Number of Basic Operation </w:t>
+      </w:r>
     </w:p>
     <w:p>
       <w:pPr>
@@ -4962,15 +5195,13 @@
         </w:rPr>
         <w:t xml:space="preserve"> </w:t>
       </w:r>
-      <w:bookmarkStart w:id="14" w:name="_Toc5495460"/>
       <w:r>
         <w:rPr>
           <w:sz w:val="28"/>
           <w:szCs w:val="28"/>
         </w:rPr>
-        <w:t>Comparing against the theoretical efficiency prediction</w:t>
-      </w:r>
-      <w:bookmarkEnd w:id="14"/>
+        <w:t>Average Case Execution Time</w:t>
+      </w:r>
     </w:p>
     <w:p>
       <w:pPr>
@@ -4980,14 +5211,14 @@
           <w:numId w:val="1"/>
         </w:numPr>
       </w:pPr>
-      <w:bookmarkStart w:id="15" w:name="_Toc5495461"/>
+      <w:bookmarkStart w:id="12" w:name="_Toc5495461"/>
       <w:r>
         <w:t>Reference</w:t>
       </w:r>
       <w:r>
         <w:t xml:space="preserve"> (1 Pages)</w:t>
       </w:r>
-      <w:bookmarkEnd w:id="15"/>
+      <w:bookmarkEnd w:id="12"/>
     </w:p>
     <w:p>
       <w:r>
@@ -5002,12 +5233,2001 @@
           <w:numId w:val="1"/>
         </w:numPr>
       </w:pPr>
-      <w:bookmarkStart w:id="16" w:name="_Toc5495462"/>
+      <w:bookmarkStart w:id="13" w:name="_Toc5495462"/>
       <w:r>
         <w:lastRenderedPageBreak/>
+        <w:t>Table</w:t>
+      </w:r>
+      <w:r>
+        <w:t>s</w:t>
+      </w:r>
+    </w:p>
+    <w:p/>
+    <w:tbl>
+      <w:tblPr>
+        <w:tblStyle w:val="TableGrid"/>
+        <w:tblW w:w="0" w:type="auto"/>
+        <w:tblLook w:val="04A0" w:firstRow="1" w:lastRow="0" w:firstColumn="1" w:lastColumn="0" w:noHBand="0" w:noVBand="1"/>
+      </w:tblPr>
+      <w:tblGrid>
+        <w:gridCol w:w="1980"/>
+        <w:gridCol w:w="2977"/>
+        <w:gridCol w:w="3969"/>
+      </w:tblGrid>
+      <w:tr>
+        <w:tc>
+          <w:tcPr>
+            <w:tcW w:w="1980" w:type="dxa"/>
+          </w:tcPr>
+          <w:p>
+            <w:pPr>
+              <w:jc w:val="center"/>
+            </w:pPr>
+            <w:r>
+              <w:t>Input size</w:t>
+            </w:r>
+          </w:p>
+        </w:tc>
+        <w:tc>
+          <w:tcPr>
+            <w:tcW w:w="2977" w:type="dxa"/>
+          </w:tcPr>
+          <w:p>
+            <w:pPr>
+              <w:jc w:val="center"/>
+            </w:pPr>
+            <w:r>
+              <w:t>Predicted Basic Operation</w:t>
+            </w:r>
+          </w:p>
+        </w:tc>
+        <w:tc>
+          <w:tcPr>
+            <w:tcW w:w="3969" w:type="dxa"/>
+          </w:tcPr>
+          <w:p>
+            <w:pPr>
+              <w:jc w:val="center"/>
+            </w:pPr>
+            <w:r>
+              <w:t xml:space="preserve">Average Basic Operation over 30 </w:t>
+            </w:r>
+            <w:proofErr w:type="gramStart"/>
+            <w:r>
+              <w:t>test</w:t>
+            </w:r>
+            <w:proofErr w:type="gramEnd"/>
+          </w:p>
+        </w:tc>
+      </w:tr>
+      <w:tr>
+        <w:tc>
+          <w:tcPr>
+            <w:tcW w:w="1980" w:type="dxa"/>
+            <w:vAlign w:val="bottom"/>
+          </w:tcPr>
+          <w:p>
+            <w:pPr>
+              <w:jc w:val="center"/>
+            </w:pPr>
+            <w:r>
+              <w:rPr>
+                <w:rFonts w:ascii="Calibri" w:hAnsi="Calibri" w:cs="Calibri"/>
+                <w:color w:val="000000"/>
+              </w:rPr>
+              <w:t>1000</w:t>
+            </w:r>
+          </w:p>
+        </w:tc>
+        <w:tc>
+          <w:tcPr>
+            <w:tcW w:w="2977" w:type="dxa"/>
+          </w:tcPr>
+          <w:p>
+            <w:pPr>
+              <w:jc w:val="center"/>
+            </w:pPr>
+            <w:r>
+              <w:t>500500</w:t>
+            </w:r>
+          </w:p>
+        </w:tc>
+        <w:tc>
+          <w:tcPr>
+            <w:tcW w:w="3969" w:type="dxa"/>
+          </w:tcPr>
+          <w:p>
+            <w:pPr>
+              <w:jc w:val="center"/>
+            </w:pPr>
+            <w:r>
+              <w:rPr>
+                <w:rFonts w:ascii="Calibri" w:eastAsiaTheme="minorEastAsia" w:hAnsi="Calibri" w:cs="Calibri"/>
+                <w:color w:val="000000"/>
+                <w:lang w:val="en-US"/>
+              </w:rPr>
+              <w:t>48063</w:t>
+            </w:r>
+            <w:r>
+              <w:rPr>
+                <w:rFonts w:ascii="Calibri" w:eastAsiaTheme="minorEastAsia" w:hAnsi="Calibri" w:cs="Calibri"/>
+                <w:color w:val="000000"/>
+                <w:lang w:val="en-US"/>
+              </w:rPr>
+              <w:t>4</w:t>
+            </w:r>
+          </w:p>
+        </w:tc>
+      </w:tr>
+      <w:tr>
+        <w:tc>
+          <w:tcPr>
+            <w:tcW w:w="1980" w:type="dxa"/>
+            <w:vAlign w:val="bottom"/>
+          </w:tcPr>
+          <w:p>
+            <w:pPr>
+              <w:jc w:val="center"/>
+            </w:pPr>
+            <w:r>
+              <w:rPr>
+                <w:rFonts w:ascii="Calibri" w:hAnsi="Calibri" w:cs="Calibri"/>
+                <w:color w:val="000000"/>
+              </w:rPr>
+              <w:t>2000</w:t>
+            </w:r>
+          </w:p>
+        </w:tc>
+        <w:tc>
+          <w:tcPr>
+            <w:tcW w:w="2977" w:type="dxa"/>
+          </w:tcPr>
+          <w:p>
+            <w:pPr>
+              <w:jc w:val="center"/>
+            </w:pPr>
+            <w:r>
+              <w:t>2001000</w:t>
+            </w:r>
+          </w:p>
+        </w:tc>
+        <w:tc>
+          <w:tcPr>
+            <w:tcW w:w="3969" w:type="dxa"/>
+          </w:tcPr>
+          <w:p>
+            <w:pPr>
+              <w:jc w:val="center"/>
+            </w:pPr>
+            <w:r>
+              <w:rPr>
+                <w:rFonts w:ascii="Calibri" w:eastAsiaTheme="minorEastAsia" w:hAnsi="Calibri" w:cs="Calibri"/>
+                <w:color w:val="000000"/>
+                <w:lang w:val="en-US"/>
+              </w:rPr>
+              <w:t>1757200</w:t>
+            </w:r>
+          </w:p>
+        </w:tc>
+      </w:tr>
+      <w:tr>
+        <w:tc>
+          <w:tcPr>
+            <w:tcW w:w="1980" w:type="dxa"/>
+            <w:vAlign w:val="bottom"/>
+          </w:tcPr>
+          <w:p>
+            <w:pPr>
+              <w:jc w:val="center"/>
+            </w:pPr>
+            <w:r>
+              <w:rPr>
+                <w:rFonts w:ascii="Calibri" w:hAnsi="Calibri" w:cs="Calibri"/>
+                <w:color w:val="000000"/>
+              </w:rPr>
+              <w:t>3000</w:t>
+            </w:r>
+          </w:p>
+        </w:tc>
+        <w:tc>
+          <w:tcPr>
+            <w:tcW w:w="2977" w:type="dxa"/>
+          </w:tcPr>
+          <w:p>
+            <w:pPr>
+              <w:jc w:val="center"/>
+            </w:pPr>
+            <w:r>
+              <w:t>4501500</w:t>
+            </w:r>
+          </w:p>
+        </w:tc>
+        <w:tc>
+          <w:tcPr>
+            <w:tcW w:w="3969" w:type="dxa"/>
+          </w:tcPr>
+          <w:p>
+            <w:pPr>
+              <w:jc w:val="center"/>
+            </w:pPr>
+            <w:r>
+              <w:rPr>
+                <w:rFonts w:ascii="Calibri" w:eastAsiaTheme="minorEastAsia" w:hAnsi="Calibri" w:cs="Calibri"/>
+                <w:color w:val="000000"/>
+                <w:lang w:val="en-US"/>
+              </w:rPr>
+              <w:t>4437100</w:t>
+            </w:r>
+          </w:p>
+        </w:tc>
+      </w:tr>
+      <w:tr>
+        <w:tc>
+          <w:tcPr>
+            <w:tcW w:w="1980" w:type="dxa"/>
+            <w:vAlign w:val="bottom"/>
+          </w:tcPr>
+          <w:p>
+            <w:pPr>
+              <w:jc w:val="center"/>
+            </w:pPr>
+            <w:r>
+              <w:rPr>
+                <w:rFonts w:ascii="Calibri" w:hAnsi="Calibri" w:cs="Calibri"/>
+                <w:color w:val="000000"/>
+              </w:rPr>
+              <w:t>4000</w:t>
+            </w:r>
+          </w:p>
+        </w:tc>
+        <w:tc>
+          <w:tcPr>
+            <w:tcW w:w="2977" w:type="dxa"/>
+          </w:tcPr>
+          <w:p>
+            <w:pPr>
+              <w:jc w:val="center"/>
+            </w:pPr>
+            <w:r>
+              <w:t>8002000</w:t>
+            </w:r>
+          </w:p>
+        </w:tc>
+        <w:tc>
+          <w:tcPr>
+            <w:tcW w:w="3969" w:type="dxa"/>
+          </w:tcPr>
+          <w:p>
+            <w:pPr>
+              <w:jc w:val="center"/>
+            </w:pPr>
+            <w:r>
+              <w:rPr>
+                <w:rFonts w:ascii="Calibri" w:eastAsiaTheme="minorEastAsia" w:hAnsi="Calibri" w:cs="Calibri"/>
+                <w:color w:val="000000"/>
+                <w:lang w:val="en-US"/>
+              </w:rPr>
+              <w:t>712933</w:t>
+            </w:r>
+            <w:r>
+              <w:rPr>
+                <w:rFonts w:ascii="Calibri" w:eastAsiaTheme="minorEastAsia" w:hAnsi="Calibri" w:cs="Calibri"/>
+                <w:color w:val="000000"/>
+                <w:lang w:val="en-US"/>
+              </w:rPr>
+              <w:t>4</w:t>
+            </w:r>
+          </w:p>
+        </w:tc>
+      </w:tr>
+      <w:tr>
+        <w:tc>
+          <w:tcPr>
+            <w:tcW w:w="1980" w:type="dxa"/>
+            <w:vAlign w:val="bottom"/>
+          </w:tcPr>
+          <w:p>
+            <w:pPr>
+              <w:jc w:val="center"/>
+            </w:pPr>
+            <w:r>
+              <w:rPr>
+                <w:rFonts w:ascii="Calibri" w:hAnsi="Calibri" w:cs="Calibri"/>
+                <w:color w:val="000000"/>
+              </w:rPr>
+              <w:t>5000</w:t>
+            </w:r>
+          </w:p>
+        </w:tc>
+        <w:tc>
+          <w:tcPr>
+            <w:tcW w:w="2977" w:type="dxa"/>
+          </w:tcPr>
+          <w:p>
+            <w:pPr>
+              <w:jc w:val="center"/>
+            </w:pPr>
+            <w:r>
+              <w:t>12502500</w:t>
+            </w:r>
+          </w:p>
+        </w:tc>
+        <w:tc>
+          <w:tcPr>
+            <w:tcW w:w="3969" w:type="dxa"/>
+          </w:tcPr>
+          <w:p>
+            <w:pPr>
+              <w:jc w:val="center"/>
+            </w:pPr>
+            <w:r>
+              <w:rPr>
+                <w:rFonts w:ascii="Calibri" w:eastAsiaTheme="minorEastAsia" w:hAnsi="Calibri" w:cs="Calibri"/>
+                <w:color w:val="000000"/>
+                <w:lang w:val="en-US"/>
+              </w:rPr>
+              <w:t>11158750</w:t>
+            </w:r>
+          </w:p>
+        </w:tc>
+      </w:tr>
+      <w:tr>
+        <w:tc>
+          <w:tcPr>
+            <w:tcW w:w="1980" w:type="dxa"/>
+            <w:vAlign w:val="bottom"/>
+          </w:tcPr>
+          <w:p>
+            <w:pPr>
+              <w:jc w:val="center"/>
+            </w:pPr>
+            <w:r>
+              <w:rPr>
+                <w:rFonts w:ascii="Calibri" w:hAnsi="Calibri" w:cs="Calibri"/>
+                <w:color w:val="000000"/>
+              </w:rPr>
+              <w:t>6000</w:t>
+            </w:r>
+          </w:p>
+        </w:tc>
+        <w:tc>
+          <w:tcPr>
+            <w:tcW w:w="2977" w:type="dxa"/>
+          </w:tcPr>
+          <w:p>
+            <w:pPr>
+              <w:jc w:val="center"/>
+            </w:pPr>
+            <w:r>
+              <w:t>18003000</w:t>
+            </w:r>
+          </w:p>
+        </w:tc>
+        <w:tc>
+          <w:tcPr>
+            <w:tcW w:w="3969" w:type="dxa"/>
+          </w:tcPr>
+          <w:p>
+            <w:pPr>
+              <w:jc w:val="center"/>
+            </w:pPr>
+            <w:r>
+              <w:rPr>
+                <w:rFonts w:ascii="Calibri" w:eastAsiaTheme="minorEastAsia" w:hAnsi="Calibri" w:cs="Calibri"/>
+                <w:color w:val="000000"/>
+                <w:lang w:val="en-US"/>
+              </w:rPr>
+              <w:t>18089200</w:t>
+            </w:r>
+          </w:p>
+        </w:tc>
+      </w:tr>
+      <w:tr>
+        <w:tc>
+          <w:tcPr>
+            <w:tcW w:w="1980" w:type="dxa"/>
+            <w:vAlign w:val="bottom"/>
+          </w:tcPr>
+          <w:p>
+            <w:pPr>
+              <w:jc w:val="center"/>
+            </w:pPr>
+            <w:r>
+              <w:rPr>
+                <w:rFonts w:ascii="Calibri" w:hAnsi="Calibri" w:cs="Calibri"/>
+                <w:color w:val="000000"/>
+              </w:rPr>
+              <w:t>7000</w:t>
+            </w:r>
+          </w:p>
+        </w:tc>
+        <w:tc>
+          <w:tcPr>
+            <w:tcW w:w="2977" w:type="dxa"/>
+          </w:tcPr>
+          <w:p>
+            <w:pPr>
+              <w:jc w:val="center"/>
+            </w:pPr>
+            <w:r>
+              <w:t>24503500</w:t>
+            </w:r>
+          </w:p>
+        </w:tc>
+        <w:tc>
+          <w:tcPr>
+            <w:tcW w:w="3969" w:type="dxa"/>
+          </w:tcPr>
+          <w:p>
+            <w:pPr>
+              <w:jc w:val="center"/>
+            </w:pPr>
+            <w:r>
+              <w:rPr>
+                <w:rFonts w:ascii="Calibri" w:eastAsiaTheme="minorEastAsia" w:hAnsi="Calibri" w:cs="Calibri"/>
+                <w:color w:val="000000"/>
+                <w:lang w:val="en-US"/>
+              </w:rPr>
+              <w:t>19230750</w:t>
+            </w:r>
+          </w:p>
+        </w:tc>
+      </w:tr>
+      <w:tr>
+        <w:tc>
+          <w:tcPr>
+            <w:tcW w:w="1980" w:type="dxa"/>
+            <w:vAlign w:val="bottom"/>
+          </w:tcPr>
+          <w:p>
+            <w:pPr>
+              <w:jc w:val="center"/>
+            </w:pPr>
+            <w:r>
+              <w:rPr>
+                <w:rFonts w:ascii="Calibri" w:hAnsi="Calibri" w:cs="Calibri"/>
+                <w:color w:val="000000"/>
+              </w:rPr>
+              <w:t>8000</w:t>
+            </w:r>
+          </w:p>
+        </w:tc>
+        <w:tc>
+          <w:tcPr>
+            <w:tcW w:w="2977" w:type="dxa"/>
+          </w:tcPr>
+          <w:p>
+            <w:pPr>
+              <w:jc w:val="center"/>
+            </w:pPr>
+            <w:r>
+              <w:t>32004000</w:t>
+            </w:r>
+          </w:p>
+        </w:tc>
+        <w:tc>
+          <w:tcPr>
+            <w:tcW w:w="3969" w:type="dxa"/>
+          </w:tcPr>
+          <w:p>
+            <w:pPr>
+              <w:jc w:val="center"/>
+            </w:pPr>
+            <w:r>
+              <w:rPr>
+                <w:rFonts w:ascii="Calibri" w:eastAsiaTheme="minorEastAsia" w:hAnsi="Calibri" w:cs="Calibri"/>
+                <w:color w:val="000000"/>
+                <w:lang w:val="en-US"/>
+              </w:rPr>
+              <w:t>27682000</w:t>
+            </w:r>
+          </w:p>
+        </w:tc>
+      </w:tr>
+      <w:tr>
+        <w:tc>
+          <w:tcPr>
+            <w:tcW w:w="1980" w:type="dxa"/>
+            <w:vAlign w:val="bottom"/>
+          </w:tcPr>
+          <w:p>
+            <w:pPr>
+              <w:jc w:val="center"/>
+            </w:pPr>
+            <w:r>
+              <w:rPr>
+                <w:rFonts w:ascii="Calibri" w:hAnsi="Calibri" w:cs="Calibri"/>
+                <w:color w:val="000000"/>
+              </w:rPr>
+              <w:t>9000</w:t>
+            </w:r>
+          </w:p>
+        </w:tc>
+        <w:tc>
+          <w:tcPr>
+            <w:tcW w:w="2977" w:type="dxa"/>
+          </w:tcPr>
+          <w:p>
+            <w:pPr>
+              <w:jc w:val="center"/>
+            </w:pPr>
+            <w:r>
+              <w:t>40504500</w:t>
+            </w:r>
+          </w:p>
+        </w:tc>
+        <w:tc>
+          <w:tcPr>
+            <w:tcW w:w="3969" w:type="dxa"/>
+          </w:tcPr>
+          <w:p>
+            <w:pPr>
+              <w:jc w:val="center"/>
+            </w:pPr>
+            <w:r>
+              <w:rPr>
+                <w:rFonts w:ascii="Calibri" w:eastAsiaTheme="minorEastAsia" w:hAnsi="Calibri" w:cs="Calibri"/>
+                <w:color w:val="000000"/>
+                <w:lang w:val="en-US"/>
+              </w:rPr>
+              <w:t>34255650</w:t>
+            </w:r>
+          </w:p>
+        </w:tc>
+      </w:tr>
+      <w:tr>
+        <w:tc>
+          <w:tcPr>
+            <w:tcW w:w="1980" w:type="dxa"/>
+            <w:vAlign w:val="bottom"/>
+          </w:tcPr>
+          <w:p>
+            <w:pPr>
+              <w:jc w:val="center"/>
+            </w:pPr>
+            <w:r>
+              <w:rPr>
+                <w:rFonts w:ascii="Calibri" w:hAnsi="Calibri" w:cs="Calibri"/>
+                <w:color w:val="000000"/>
+              </w:rPr>
+              <w:t>10000</w:t>
+            </w:r>
+          </w:p>
+        </w:tc>
+        <w:tc>
+          <w:tcPr>
+            <w:tcW w:w="2977" w:type="dxa"/>
+          </w:tcPr>
+          <w:p>
+            <w:pPr>
+              <w:jc w:val="center"/>
+            </w:pPr>
+            <w:r>
+              <w:t>50005000</w:t>
+            </w:r>
+          </w:p>
+        </w:tc>
+        <w:tc>
+          <w:tcPr>
+            <w:tcW w:w="3969" w:type="dxa"/>
+          </w:tcPr>
+          <w:p>
+            <w:pPr>
+              <w:jc w:val="center"/>
+            </w:pPr>
+            <w:r>
+              <w:rPr>
+                <w:rFonts w:ascii="Calibri" w:eastAsiaTheme="minorEastAsia" w:hAnsi="Calibri" w:cs="Calibri"/>
+                <w:color w:val="000000"/>
+                <w:lang w:val="en-US"/>
+              </w:rPr>
+              <w:t>4060716</w:t>
+            </w:r>
+            <w:r>
+              <w:rPr>
+                <w:rFonts w:ascii="Calibri" w:eastAsiaTheme="minorEastAsia" w:hAnsi="Calibri" w:cs="Calibri"/>
+                <w:color w:val="000000"/>
+                <w:lang w:val="en-US"/>
+              </w:rPr>
+              <w:t>7</w:t>
+            </w:r>
+          </w:p>
+        </w:tc>
+      </w:tr>
+      <w:tr>
+        <w:tc>
+          <w:tcPr>
+            <w:tcW w:w="1980" w:type="dxa"/>
+            <w:vAlign w:val="bottom"/>
+          </w:tcPr>
+          <w:p>
+            <w:pPr>
+              <w:jc w:val="center"/>
+            </w:pPr>
+            <w:r>
+              <w:rPr>
+                <w:rFonts w:ascii="Calibri" w:hAnsi="Calibri" w:cs="Calibri"/>
+                <w:color w:val="000000"/>
+              </w:rPr>
+              <w:t>11000</w:t>
+            </w:r>
+          </w:p>
+        </w:tc>
+        <w:tc>
+          <w:tcPr>
+            <w:tcW w:w="2977" w:type="dxa"/>
+          </w:tcPr>
+          <w:p>
+            <w:pPr>
+              <w:jc w:val="center"/>
+            </w:pPr>
+            <w:r>
+              <w:t>60505500</w:t>
+            </w:r>
+          </w:p>
+        </w:tc>
+        <w:tc>
+          <w:tcPr>
+            <w:tcW w:w="3969" w:type="dxa"/>
+          </w:tcPr>
+          <w:p>
+            <w:pPr>
+              <w:jc w:val="center"/>
+            </w:pPr>
+            <w:r>
+              <w:rPr>
+                <w:rFonts w:ascii="Calibri" w:eastAsiaTheme="minorEastAsia" w:hAnsi="Calibri" w:cs="Calibri"/>
+                <w:color w:val="000000"/>
+                <w:lang w:val="en-US"/>
+              </w:rPr>
+              <w:t>4894963</w:t>
+            </w:r>
+            <w:r>
+              <w:rPr>
+                <w:rFonts w:ascii="Calibri" w:eastAsiaTheme="minorEastAsia" w:hAnsi="Calibri" w:cs="Calibri"/>
+                <w:color w:val="000000"/>
+                <w:lang w:val="en-US"/>
+              </w:rPr>
+              <w:t>4</w:t>
+            </w:r>
+          </w:p>
+        </w:tc>
+      </w:tr>
+      <w:tr>
+        <w:tc>
+          <w:tcPr>
+            <w:tcW w:w="1980" w:type="dxa"/>
+            <w:vAlign w:val="bottom"/>
+          </w:tcPr>
+          <w:p>
+            <w:pPr>
+              <w:jc w:val="center"/>
+            </w:pPr>
+            <w:r>
+              <w:rPr>
+                <w:rFonts w:ascii="Calibri" w:hAnsi="Calibri" w:cs="Calibri"/>
+                <w:color w:val="000000"/>
+              </w:rPr>
+              <w:t>12000</w:t>
+            </w:r>
+          </w:p>
+        </w:tc>
+        <w:tc>
+          <w:tcPr>
+            <w:tcW w:w="2977" w:type="dxa"/>
+          </w:tcPr>
+          <w:p>
+            <w:pPr>
+              <w:jc w:val="center"/>
+            </w:pPr>
+            <w:r>
+              <w:t>72006000</w:t>
+            </w:r>
+          </w:p>
+        </w:tc>
+        <w:tc>
+          <w:tcPr>
+            <w:tcW w:w="3969" w:type="dxa"/>
+          </w:tcPr>
+          <w:p>
+            <w:pPr>
+              <w:jc w:val="center"/>
+            </w:pPr>
+            <w:r>
+              <w:rPr>
+                <w:rFonts w:ascii="Calibri" w:eastAsiaTheme="minorEastAsia" w:hAnsi="Calibri" w:cs="Calibri"/>
+                <w:color w:val="000000"/>
+                <w:lang w:val="en-US"/>
+              </w:rPr>
+              <w:t>61877600</w:t>
+            </w:r>
+          </w:p>
+        </w:tc>
+      </w:tr>
+      <w:tr>
+        <w:tc>
+          <w:tcPr>
+            <w:tcW w:w="1980" w:type="dxa"/>
+            <w:vAlign w:val="bottom"/>
+          </w:tcPr>
+          <w:p>
+            <w:pPr>
+              <w:jc w:val="center"/>
+            </w:pPr>
+            <w:r>
+              <w:rPr>
+                <w:rFonts w:ascii="Calibri" w:hAnsi="Calibri" w:cs="Calibri"/>
+                <w:color w:val="000000"/>
+              </w:rPr>
+              <w:t>13000</w:t>
+            </w:r>
+          </w:p>
+        </w:tc>
+        <w:tc>
+          <w:tcPr>
+            <w:tcW w:w="2977" w:type="dxa"/>
+          </w:tcPr>
+          <w:p>
+            <w:pPr>
+              <w:jc w:val="center"/>
+            </w:pPr>
+            <w:r>
+              <w:t>84506500</w:t>
+            </w:r>
+          </w:p>
+        </w:tc>
+        <w:tc>
+          <w:tcPr>
+            <w:tcW w:w="3969" w:type="dxa"/>
+          </w:tcPr>
+          <w:p>
+            <w:pPr>
+              <w:jc w:val="center"/>
+            </w:pPr>
+            <w:r>
+              <w:rPr>
+                <w:rFonts w:ascii="Calibri" w:eastAsiaTheme="minorEastAsia" w:hAnsi="Calibri" w:cs="Calibri"/>
+                <w:color w:val="000000"/>
+                <w:lang w:val="en-US"/>
+              </w:rPr>
+              <w:t>6950818</w:t>
+            </w:r>
+            <w:r>
+              <w:rPr>
+                <w:rFonts w:ascii="Calibri" w:eastAsiaTheme="minorEastAsia" w:hAnsi="Calibri" w:cs="Calibri"/>
+                <w:color w:val="000000"/>
+                <w:lang w:val="en-US"/>
+              </w:rPr>
+              <w:t>4</w:t>
+            </w:r>
+          </w:p>
+        </w:tc>
+      </w:tr>
+      <w:tr>
+        <w:tc>
+          <w:tcPr>
+            <w:tcW w:w="1980" w:type="dxa"/>
+            <w:vAlign w:val="bottom"/>
+          </w:tcPr>
+          <w:p>
+            <w:pPr>
+              <w:jc w:val="center"/>
+            </w:pPr>
+            <w:r>
+              <w:rPr>
+                <w:rFonts w:ascii="Calibri" w:hAnsi="Calibri" w:cs="Calibri"/>
+                <w:color w:val="000000"/>
+              </w:rPr>
+              <w:t>14000</w:t>
+            </w:r>
+          </w:p>
+        </w:tc>
+        <w:tc>
+          <w:tcPr>
+            <w:tcW w:w="2977" w:type="dxa"/>
+          </w:tcPr>
+          <w:p>
+            <w:pPr>
+              <w:jc w:val="center"/>
+            </w:pPr>
+            <w:r>
+              <w:t>98007000</w:t>
+            </w:r>
+          </w:p>
+        </w:tc>
+        <w:tc>
+          <w:tcPr>
+            <w:tcW w:w="3969" w:type="dxa"/>
+          </w:tcPr>
+          <w:p>
+            <w:pPr>
+              <w:jc w:val="center"/>
+            </w:pPr>
+            <w:r>
+              <w:rPr>
+                <w:rFonts w:ascii="Calibri" w:eastAsiaTheme="minorEastAsia" w:hAnsi="Calibri" w:cs="Calibri"/>
+                <w:color w:val="000000"/>
+                <w:lang w:val="en-US"/>
+              </w:rPr>
+              <w:t>7301536</w:t>
+            </w:r>
+            <w:r>
+              <w:rPr>
+                <w:rFonts w:ascii="Calibri" w:eastAsiaTheme="minorEastAsia" w:hAnsi="Calibri" w:cs="Calibri"/>
+                <w:color w:val="000000"/>
+                <w:lang w:val="en-US"/>
+              </w:rPr>
+              <w:t>7</w:t>
+            </w:r>
+            <w:bookmarkStart w:id="14" w:name="_GoBack"/>
+            <w:bookmarkEnd w:id="14"/>
+          </w:p>
+        </w:tc>
+      </w:tr>
+      <w:tr>
+        <w:tc>
+          <w:tcPr>
+            <w:tcW w:w="1980" w:type="dxa"/>
+            <w:vAlign w:val="bottom"/>
+          </w:tcPr>
+          <w:p>
+            <w:pPr>
+              <w:jc w:val="center"/>
+            </w:pPr>
+            <w:r>
+              <w:rPr>
+                <w:rFonts w:ascii="Calibri" w:hAnsi="Calibri" w:cs="Calibri"/>
+                <w:color w:val="000000"/>
+              </w:rPr>
+              <w:t>15000</w:t>
+            </w:r>
+          </w:p>
+        </w:tc>
+        <w:tc>
+          <w:tcPr>
+            <w:tcW w:w="2977" w:type="dxa"/>
+          </w:tcPr>
+          <w:p>
+            <w:pPr>
+              <w:jc w:val="center"/>
+            </w:pPr>
+            <w:r>
+              <w:t>112507500</w:t>
+            </w:r>
+          </w:p>
+        </w:tc>
+        <w:tc>
+          <w:tcPr>
+            <w:tcW w:w="3969" w:type="dxa"/>
+          </w:tcPr>
+          <w:p>
+            <w:pPr>
+              <w:jc w:val="center"/>
+            </w:pPr>
+            <w:r>
+              <w:rPr>
+                <w:rFonts w:ascii="Calibri" w:eastAsiaTheme="minorEastAsia" w:hAnsi="Calibri" w:cs="Calibri"/>
+                <w:color w:val="000000"/>
+                <w:lang w:val="en-US"/>
+              </w:rPr>
+              <w:t>81121750</w:t>
+            </w:r>
+          </w:p>
+        </w:tc>
+      </w:tr>
+      <w:tr>
+        <w:tc>
+          <w:tcPr>
+            <w:tcW w:w="1980" w:type="dxa"/>
+            <w:vAlign w:val="bottom"/>
+          </w:tcPr>
+          <w:p>
+            <w:pPr>
+              <w:jc w:val="center"/>
+            </w:pPr>
+            <w:r>
+              <w:rPr>
+                <w:rFonts w:ascii="Calibri" w:hAnsi="Calibri" w:cs="Calibri"/>
+                <w:color w:val="000000"/>
+              </w:rPr>
+              <w:t>16000</w:t>
+            </w:r>
+          </w:p>
+        </w:tc>
+        <w:tc>
+          <w:tcPr>
+            <w:tcW w:w="2977" w:type="dxa"/>
+          </w:tcPr>
+          <w:p>
+            <w:pPr>
+              <w:jc w:val="center"/>
+            </w:pPr>
+            <w:r>
+              <w:t>128008000</w:t>
+            </w:r>
+          </w:p>
+        </w:tc>
+        <w:tc>
+          <w:tcPr>
+            <w:tcW w:w="3969" w:type="dxa"/>
+          </w:tcPr>
+          <w:p>
+            <w:pPr>
+              <w:jc w:val="center"/>
+            </w:pPr>
+            <w:r>
+              <w:rPr>
+                <w:rFonts w:ascii="Calibri" w:eastAsiaTheme="minorEastAsia" w:hAnsi="Calibri" w:cs="Calibri"/>
+                <w:color w:val="000000"/>
+                <w:lang w:val="en-US"/>
+              </w:rPr>
+              <w:t>100645600</w:t>
+            </w:r>
+          </w:p>
+        </w:tc>
+      </w:tr>
+      <w:tr>
+        <w:tc>
+          <w:tcPr>
+            <w:tcW w:w="1980" w:type="dxa"/>
+            <w:vAlign w:val="bottom"/>
+          </w:tcPr>
+          <w:p>
+            <w:pPr>
+              <w:jc w:val="center"/>
+            </w:pPr>
+            <w:r>
+              <w:rPr>
+                <w:rFonts w:ascii="Calibri" w:hAnsi="Calibri" w:cs="Calibri"/>
+                <w:color w:val="000000"/>
+              </w:rPr>
+              <w:t>17000</w:t>
+            </w:r>
+          </w:p>
+        </w:tc>
+        <w:tc>
+          <w:tcPr>
+            <w:tcW w:w="2977" w:type="dxa"/>
+          </w:tcPr>
+          <w:p>
+            <w:pPr>
+              <w:jc w:val="center"/>
+            </w:pPr>
+            <w:r>
+              <w:t>144508500</w:t>
+            </w:r>
+          </w:p>
+        </w:tc>
+        <w:tc>
+          <w:tcPr>
+            <w:tcW w:w="3969" w:type="dxa"/>
+          </w:tcPr>
+          <w:p>
+            <w:pPr>
+              <w:jc w:val="center"/>
+            </w:pPr>
+            <w:r>
+              <w:rPr>
+                <w:rFonts w:ascii="Calibri" w:eastAsiaTheme="minorEastAsia" w:hAnsi="Calibri" w:cs="Calibri"/>
+                <w:color w:val="000000"/>
+                <w:lang w:val="en-US"/>
+              </w:rPr>
+              <w:t>107114733</w:t>
+            </w:r>
+          </w:p>
+        </w:tc>
+      </w:tr>
+      <w:tr>
+        <w:tc>
+          <w:tcPr>
+            <w:tcW w:w="1980" w:type="dxa"/>
+            <w:vAlign w:val="bottom"/>
+          </w:tcPr>
+          <w:p>
+            <w:pPr>
+              <w:jc w:val="center"/>
+            </w:pPr>
+            <w:r>
+              <w:rPr>
+                <w:rFonts w:ascii="Calibri" w:hAnsi="Calibri" w:cs="Calibri"/>
+                <w:color w:val="000000"/>
+              </w:rPr>
+              <w:t>18000</w:t>
+            </w:r>
+          </w:p>
+        </w:tc>
+        <w:tc>
+          <w:tcPr>
+            <w:tcW w:w="2977" w:type="dxa"/>
+          </w:tcPr>
+          <w:p>
+            <w:pPr>
+              <w:jc w:val="center"/>
+            </w:pPr>
+            <w:r>
+              <w:t>162009000</w:t>
+            </w:r>
+          </w:p>
+        </w:tc>
+        <w:tc>
+          <w:tcPr>
+            <w:tcW w:w="3969" w:type="dxa"/>
+          </w:tcPr>
+          <w:p>
+            <w:pPr>
+              <w:jc w:val="center"/>
+            </w:pPr>
+            <w:r>
+              <w:rPr>
+                <w:rFonts w:ascii="Calibri" w:eastAsiaTheme="minorEastAsia" w:hAnsi="Calibri" w:cs="Calibri"/>
+                <w:color w:val="000000"/>
+                <w:lang w:val="en-US"/>
+              </w:rPr>
+              <w:t>118170000</w:t>
+            </w:r>
+          </w:p>
+        </w:tc>
+      </w:tr>
+      <w:tr>
+        <w:tc>
+          <w:tcPr>
+            <w:tcW w:w="1980" w:type="dxa"/>
+            <w:vAlign w:val="bottom"/>
+          </w:tcPr>
+          <w:p>
+            <w:pPr>
+              <w:jc w:val="center"/>
+            </w:pPr>
+            <w:r>
+              <w:rPr>
+                <w:rFonts w:ascii="Calibri" w:hAnsi="Calibri" w:cs="Calibri"/>
+                <w:color w:val="000000"/>
+              </w:rPr>
+              <w:t>19000</w:t>
+            </w:r>
+          </w:p>
+        </w:tc>
+        <w:tc>
+          <w:tcPr>
+            <w:tcW w:w="2977" w:type="dxa"/>
+          </w:tcPr>
+          <w:p>
+            <w:pPr>
+              <w:jc w:val="center"/>
+            </w:pPr>
+            <w:r>
+              <w:t>180509500</w:t>
+            </w:r>
+          </w:p>
+        </w:tc>
+        <w:tc>
+          <w:tcPr>
+            <w:tcW w:w="3969" w:type="dxa"/>
+          </w:tcPr>
+          <w:p>
+            <w:pPr>
+              <w:jc w:val="center"/>
+            </w:pPr>
+            <w:r>
+              <w:rPr>
+                <w:rFonts w:ascii="Calibri" w:eastAsiaTheme="minorEastAsia" w:hAnsi="Calibri" w:cs="Calibri"/>
+                <w:color w:val="000000"/>
+                <w:lang w:val="en-US"/>
+              </w:rPr>
+              <w:t>130366600</w:t>
+            </w:r>
+          </w:p>
+        </w:tc>
+      </w:tr>
+      <w:tr>
+        <w:tc>
+          <w:tcPr>
+            <w:tcW w:w="1980" w:type="dxa"/>
+            <w:vAlign w:val="bottom"/>
+          </w:tcPr>
+          <w:p>
+            <w:pPr>
+              <w:jc w:val="center"/>
+            </w:pPr>
+            <w:r>
+              <w:rPr>
+                <w:rFonts w:ascii="Calibri" w:hAnsi="Calibri" w:cs="Calibri"/>
+                <w:color w:val="000000"/>
+              </w:rPr>
+              <w:t>20000</w:t>
+            </w:r>
+          </w:p>
+        </w:tc>
+        <w:tc>
+          <w:tcPr>
+            <w:tcW w:w="2977" w:type="dxa"/>
+          </w:tcPr>
+          <w:p>
+            <w:pPr>
+              <w:jc w:val="center"/>
+            </w:pPr>
+            <w:r>
+              <w:t>200010000</w:t>
+            </w:r>
+          </w:p>
+        </w:tc>
+        <w:tc>
+          <w:tcPr>
+            <w:tcW w:w="3969" w:type="dxa"/>
+          </w:tcPr>
+          <w:p>
+            <w:pPr>
+              <w:jc w:val="center"/>
+            </w:pPr>
+            <w:r>
+              <w:rPr>
+                <w:rFonts w:ascii="Calibri" w:eastAsiaTheme="minorEastAsia" w:hAnsi="Calibri" w:cs="Calibri"/>
+                <w:color w:val="000000"/>
+                <w:lang w:val="en-US"/>
+              </w:rPr>
+              <w:t>151630667</w:t>
+            </w:r>
+          </w:p>
+        </w:tc>
+      </w:tr>
+    </w:tbl>
+    <w:p>
+      <w:pPr>
+        <w:jc w:val="center"/>
+      </w:pPr>
+      <w:r>
+        <w:t>Table 1. Average Basic Operation Comparison table</w:t>
+      </w:r>
+    </w:p>
+    <w:tbl>
+      <w:tblPr>
+        <w:tblStyle w:val="TableGrid"/>
+        <w:tblW w:w="6941" w:type="dxa"/>
+        <w:tblLook w:val="04A0" w:firstRow="1" w:lastRow="0" w:firstColumn="1" w:lastColumn="0" w:noHBand="0" w:noVBand="1"/>
+      </w:tblPr>
+      <w:tblGrid>
+        <w:gridCol w:w="1555"/>
+        <w:gridCol w:w="5386"/>
+      </w:tblGrid>
+      <w:tr>
+        <w:tc>
+          <w:tcPr>
+            <w:tcW w:w="1555" w:type="dxa"/>
+          </w:tcPr>
+          <w:p>
+            <w:pPr>
+              <w:jc w:val="center"/>
+            </w:pPr>
+            <w:r>
+              <w:t>Input size</w:t>
+            </w:r>
+          </w:p>
+        </w:tc>
+        <w:tc>
+          <w:tcPr>
+            <w:tcW w:w="5386" w:type="dxa"/>
+          </w:tcPr>
+          <w:p>
+            <w:pPr>
+              <w:jc w:val="center"/>
+            </w:pPr>
+            <w:r>
+              <w:t xml:space="preserve">Average </w:t>
+            </w:r>
+            <w:proofErr w:type="spellStart"/>
+            <w:r>
+              <w:t>Average</w:t>
+            </w:r>
+            <w:proofErr w:type="spellEnd"/>
+            <w:r>
+              <w:t xml:space="preserve"> </w:t>
+            </w:r>
+            <w:r>
+              <w:t xml:space="preserve">Execution </w:t>
+            </w:r>
+            <w:r>
+              <w:t xml:space="preserve">time over 30 </w:t>
+            </w:r>
+            <w:proofErr w:type="gramStart"/>
+            <w:r>
+              <w:t>test</w:t>
+            </w:r>
+            <w:proofErr w:type="gramEnd"/>
+          </w:p>
+        </w:tc>
+      </w:tr>
+      <w:tr>
+        <w:tc>
+          <w:tcPr>
+            <w:tcW w:w="1555" w:type="dxa"/>
+            <w:vAlign w:val="bottom"/>
+          </w:tcPr>
+          <w:p>
+            <w:pPr>
+              <w:jc w:val="center"/>
+            </w:pPr>
+            <w:r>
+              <w:rPr>
+                <w:rFonts w:ascii="Calibri" w:hAnsi="Calibri" w:cs="Calibri"/>
+                <w:color w:val="000000"/>
+              </w:rPr>
+              <w:t>1000</w:t>
+            </w:r>
+          </w:p>
+        </w:tc>
+        <w:tc>
+          <w:tcPr>
+            <w:tcW w:w="5386" w:type="dxa"/>
+            <w:vAlign w:val="bottom"/>
+          </w:tcPr>
+          <w:p>
+            <w:pPr>
+              <w:jc w:val="center"/>
+            </w:pPr>
+            <w:r>
+              <w:rPr>
+                <w:rFonts w:ascii="Calibri" w:hAnsi="Calibri" w:cs="Calibri"/>
+                <w:color w:val="000000"/>
+              </w:rPr>
+              <w:t>2.5</w:t>
+            </w:r>
+          </w:p>
+        </w:tc>
+      </w:tr>
+      <w:tr>
+        <w:tc>
+          <w:tcPr>
+            <w:tcW w:w="1555" w:type="dxa"/>
+            <w:vAlign w:val="bottom"/>
+          </w:tcPr>
+          <w:p>
+            <w:pPr>
+              <w:jc w:val="center"/>
+            </w:pPr>
+            <w:r>
+              <w:rPr>
+                <w:rFonts w:ascii="Calibri" w:hAnsi="Calibri" w:cs="Calibri"/>
+                <w:color w:val="000000"/>
+              </w:rPr>
+              <w:t>2000</w:t>
+            </w:r>
+          </w:p>
+        </w:tc>
+        <w:tc>
+          <w:tcPr>
+            <w:tcW w:w="5386" w:type="dxa"/>
+            <w:vAlign w:val="bottom"/>
+          </w:tcPr>
+          <w:p>
+            <w:pPr>
+              <w:jc w:val="center"/>
+            </w:pPr>
+            <w:r>
+              <w:rPr>
+                <w:rFonts w:ascii="Calibri" w:hAnsi="Calibri" w:cs="Calibri"/>
+                <w:color w:val="000000"/>
+              </w:rPr>
+              <w:t>12.6</w:t>
+            </w:r>
+          </w:p>
+        </w:tc>
+      </w:tr>
+      <w:tr>
+        <w:tc>
+          <w:tcPr>
+            <w:tcW w:w="1555" w:type="dxa"/>
+            <w:vAlign w:val="bottom"/>
+          </w:tcPr>
+          <w:p>
+            <w:pPr>
+              <w:jc w:val="center"/>
+            </w:pPr>
+            <w:r>
+              <w:rPr>
+                <w:rFonts w:ascii="Calibri" w:hAnsi="Calibri" w:cs="Calibri"/>
+                <w:color w:val="000000"/>
+              </w:rPr>
+              <w:t>3000</w:t>
+            </w:r>
+          </w:p>
+        </w:tc>
+        <w:tc>
+          <w:tcPr>
+            <w:tcW w:w="5386" w:type="dxa"/>
+            <w:vAlign w:val="bottom"/>
+          </w:tcPr>
+          <w:p>
+            <w:pPr>
+              <w:jc w:val="center"/>
+            </w:pPr>
+            <w:r>
+              <w:rPr>
+                <w:rFonts w:ascii="Calibri" w:hAnsi="Calibri" w:cs="Calibri"/>
+                <w:color w:val="000000"/>
+              </w:rPr>
+              <w:t>25.5666667</w:t>
+            </w:r>
+          </w:p>
+        </w:tc>
+      </w:tr>
+      <w:tr>
+        <w:tc>
+          <w:tcPr>
+            <w:tcW w:w="1555" w:type="dxa"/>
+            <w:vAlign w:val="bottom"/>
+          </w:tcPr>
+          <w:p>
+            <w:pPr>
+              <w:jc w:val="center"/>
+            </w:pPr>
+            <w:r>
+              <w:rPr>
+                <w:rFonts w:ascii="Calibri" w:hAnsi="Calibri" w:cs="Calibri"/>
+                <w:color w:val="000000"/>
+              </w:rPr>
+              <w:t>4000</w:t>
+            </w:r>
+          </w:p>
+        </w:tc>
+        <w:tc>
+          <w:tcPr>
+            <w:tcW w:w="5386" w:type="dxa"/>
+            <w:vAlign w:val="bottom"/>
+          </w:tcPr>
+          <w:p>
+            <w:pPr>
+              <w:jc w:val="center"/>
+            </w:pPr>
+            <w:r>
+              <w:rPr>
+                <w:rFonts w:ascii="Calibri" w:hAnsi="Calibri" w:cs="Calibri"/>
+                <w:color w:val="000000"/>
+              </w:rPr>
+              <w:t>53.6666667</w:t>
+            </w:r>
+          </w:p>
+        </w:tc>
+      </w:tr>
+      <w:tr>
+        <w:tc>
+          <w:tcPr>
+            <w:tcW w:w="1555" w:type="dxa"/>
+            <w:vAlign w:val="bottom"/>
+          </w:tcPr>
+          <w:p>
+            <w:pPr>
+              <w:jc w:val="center"/>
+            </w:pPr>
+            <w:r>
+              <w:rPr>
+                <w:rFonts w:ascii="Calibri" w:hAnsi="Calibri" w:cs="Calibri"/>
+                <w:color w:val="000000"/>
+              </w:rPr>
+              <w:t>5000</w:t>
+            </w:r>
+          </w:p>
+        </w:tc>
+        <w:tc>
+          <w:tcPr>
+            <w:tcW w:w="5386" w:type="dxa"/>
+            <w:vAlign w:val="bottom"/>
+          </w:tcPr>
+          <w:p>
+            <w:pPr>
+              <w:jc w:val="center"/>
+            </w:pPr>
+            <w:r>
+              <w:rPr>
+                <w:rFonts w:ascii="Calibri" w:hAnsi="Calibri" w:cs="Calibri"/>
+                <w:color w:val="000000"/>
+              </w:rPr>
+              <w:t>73.2333333</w:t>
+            </w:r>
+          </w:p>
+        </w:tc>
+      </w:tr>
+      <w:tr>
+        <w:tc>
+          <w:tcPr>
+            <w:tcW w:w="1555" w:type="dxa"/>
+            <w:vAlign w:val="bottom"/>
+          </w:tcPr>
+          <w:p>
+            <w:pPr>
+              <w:jc w:val="center"/>
+            </w:pPr>
+            <w:r>
+              <w:rPr>
+                <w:rFonts w:ascii="Calibri" w:hAnsi="Calibri" w:cs="Calibri"/>
+                <w:color w:val="000000"/>
+              </w:rPr>
+              <w:t>6000</w:t>
+            </w:r>
+          </w:p>
+        </w:tc>
+        <w:tc>
+          <w:tcPr>
+            <w:tcW w:w="5386" w:type="dxa"/>
+            <w:vAlign w:val="bottom"/>
+          </w:tcPr>
+          <w:p>
+            <w:pPr>
+              <w:jc w:val="center"/>
+            </w:pPr>
+            <w:r>
+              <w:rPr>
+                <w:rFonts w:ascii="Calibri" w:hAnsi="Calibri" w:cs="Calibri"/>
+                <w:color w:val="000000"/>
+              </w:rPr>
+              <w:t>108.333333</w:t>
+            </w:r>
+          </w:p>
+        </w:tc>
+      </w:tr>
+      <w:tr>
+        <w:tc>
+          <w:tcPr>
+            <w:tcW w:w="1555" w:type="dxa"/>
+            <w:vAlign w:val="bottom"/>
+          </w:tcPr>
+          <w:p>
+            <w:pPr>
+              <w:jc w:val="center"/>
+            </w:pPr>
+            <w:r>
+              <w:rPr>
+                <w:rFonts w:ascii="Calibri" w:hAnsi="Calibri" w:cs="Calibri"/>
+                <w:color w:val="000000"/>
+              </w:rPr>
+              <w:t>7000</w:t>
+            </w:r>
+          </w:p>
+        </w:tc>
+        <w:tc>
+          <w:tcPr>
+            <w:tcW w:w="5386" w:type="dxa"/>
+            <w:vAlign w:val="bottom"/>
+          </w:tcPr>
+          <w:p>
+            <w:pPr>
+              <w:jc w:val="center"/>
+            </w:pPr>
+            <w:r>
+              <w:rPr>
+                <w:rFonts w:ascii="Calibri" w:hAnsi="Calibri" w:cs="Calibri"/>
+                <w:color w:val="000000"/>
+              </w:rPr>
+              <w:t>141.9</w:t>
+            </w:r>
+          </w:p>
+        </w:tc>
+      </w:tr>
+      <w:tr>
+        <w:tc>
+          <w:tcPr>
+            <w:tcW w:w="1555" w:type="dxa"/>
+            <w:vAlign w:val="bottom"/>
+          </w:tcPr>
+          <w:p>
+            <w:pPr>
+              <w:jc w:val="center"/>
+            </w:pPr>
+            <w:r>
+              <w:rPr>
+                <w:rFonts w:ascii="Calibri" w:hAnsi="Calibri" w:cs="Calibri"/>
+                <w:color w:val="000000"/>
+              </w:rPr>
+              <w:t>8000</w:t>
+            </w:r>
+          </w:p>
+        </w:tc>
+        <w:tc>
+          <w:tcPr>
+            <w:tcW w:w="5386" w:type="dxa"/>
+            <w:vAlign w:val="bottom"/>
+          </w:tcPr>
+          <w:p>
+            <w:pPr>
+              <w:jc w:val="center"/>
+            </w:pPr>
+            <w:r>
+              <w:rPr>
+                <w:rFonts w:ascii="Calibri" w:hAnsi="Calibri" w:cs="Calibri"/>
+                <w:color w:val="000000"/>
+              </w:rPr>
+              <w:t>187.833333</w:t>
+            </w:r>
+          </w:p>
+        </w:tc>
+      </w:tr>
+      <w:tr>
+        <w:tc>
+          <w:tcPr>
+            <w:tcW w:w="1555" w:type="dxa"/>
+            <w:vAlign w:val="bottom"/>
+          </w:tcPr>
+          <w:p>
+            <w:pPr>
+              <w:jc w:val="center"/>
+            </w:pPr>
+            <w:r>
+              <w:rPr>
+                <w:rFonts w:ascii="Calibri" w:hAnsi="Calibri" w:cs="Calibri"/>
+                <w:color w:val="000000"/>
+              </w:rPr>
+              <w:t>9000</w:t>
+            </w:r>
+          </w:p>
+        </w:tc>
+        <w:tc>
+          <w:tcPr>
+            <w:tcW w:w="5386" w:type="dxa"/>
+            <w:vAlign w:val="bottom"/>
+          </w:tcPr>
+          <w:p>
+            <w:pPr>
+              <w:jc w:val="center"/>
+            </w:pPr>
+            <w:r>
+              <w:rPr>
+                <w:rFonts w:ascii="Calibri" w:hAnsi="Calibri" w:cs="Calibri"/>
+                <w:color w:val="000000"/>
+              </w:rPr>
+              <w:t>260.5</w:t>
+            </w:r>
+          </w:p>
+        </w:tc>
+      </w:tr>
+      <w:tr>
+        <w:tc>
+          <w:tcPr>
+            <w:tcW w:w="1555" w:type="dxa"/>
+            <w:vAlign w:val="bottom"/>
+          </w:tcPr>
+          <w:p>
+            <w:pPr>
+              <w:jc w:val="center"/>
+            </w:pPr>
+            <w:r>
+              <w:rPr>
+                <w:rFonts w:ascii="Calibri" w:hAnsi="Calibri" w:cs="Calibri"/>
+                <w:color w:val="000000"/>
+              </w:rPr>
+              <w:t>10000</w:t>
+            </w:r>
+          </w:p>
+        </w:tc>
+        <w:tc>
+          <w:tcPr>
+            <w:tcW w:w="5386" w:type="dxa"/>
+            <w:vAlign w:val="bottom"/>
+          </w:tcPr>
+          <w:p>
+            <w:pPr>
+              <w:jc w:val="center"/>
+            </w:pPr>
+            <w:r>
+              <w:rPr>
+                <w:rFonts w:ascii="Calibri" w:hAnsi="Calibri" w:cs="Calibri"/>
+                <w:color w:val="000000"/>
+              </w:rPr>
+              <w:t>238.3</w:t>
+            </w:r>
+          </w:p>
+        </w:tc>
+      </w:tr>
+      <w:tr>
+        <w:tc>
+          <w:tcPr>
+            <w:tcW w:w="1555" w:type="dxa"/>
+            <w:vAlign w:val="bottom"/>
+          </w:tcPr>
+          <w:p>
+            <w:pPr>
+              <w:jc w:val="center"/>
+            </w:pPr>
+            <w:r>
+              <w:rPr>
+                <w:rFonts w:ascii="Calibri" w:hAnsi="Calibri" w:cs="Calibri"/>
+                <w:color w:val="000000"/>
+              </w:rPr>
+              <w:t>11000</w:t>
+            </w:r>
+          </w:p>
+        </w:tc>
+        <w:tc>
+          <w:tcPr>
+            <w:tcW w:w="5386" w:type="dxa"/>
+            <w:vAlign w:val="bottom"/>
+          </w:tcPr>
+          <w:p>
+            <w:pPr>
+              <w:jc w:val="center"/>
+            </w:pPr>
+            <w:r>
+              <w:rPr>
+                <w:rFonts w:ascii="Calibri" w:hAnsi="Calibri" w:cs="Calibri"/>
+                <w:color w:val="000000"/>
+              </w:rPr>
+              <w:t>371.666667</w:t>
+            </w:r>
+          </w:p>
+        </w:tc>
+      </w:tr>
+      <w:tr>
+        <w:tc>
+          <w:tcPr>
+            <w:tcW w:w="1555" w:type="dxa"/>
+            <w:vAlign w:val="bottom"/>
+          </w:tcPr>
+          <w:p>
+            <w:pPr>
+              <w:jc w:val="center"/>
+            </w:pPr>
+            <w:r>
+              <w:rPr>
+                <w:rFonts w:ascii="Calibri" w:hAnsi="Calibri" w:cs="Calibri"/>
+                <w:color w:val="000000"/>
+              </w:rPr>
+              <w:t>12000</w:t>
+            </w:r>
+          </w:p>
+        </w:tc>
+        <w:tc>
+          <w:tcPr>
+            <w:tcW w:w="5386" w:type="dxa"/>
+            <w:vAlign w:val="bottom"/>
+          </w:tcPr>
+          <w:p>
+            <w:pPr>
+              <w:jc w:val="center"/>
+            </w:pPr>
+            <w:r>
+              <w:rPr>
+                <w:rFonts w:ascii="Calibri" w:hAnsi="Calibri" w:cs="Calibri"/>
+                <w:color w:val="000000"/>
+              </w:rPr>
+              <w:t>353.633333</w:t>
+            </w:r>
+          </w:p>
+        </w:tc>
+      </w:tr>
+      <w:tr>
+        <w:tc>
+          <w:tcPr>
+            <w:tcW w:w="1555" w:type="dxa"/>
+            <w:vAlign w:val="bottom"/>
+          </w:tcPr>
+          <w:p>
+            <w:pPr>
+              <w:jc w:val="center"/>
+            </w:pPr>
+            <w:r>
+              <w:rPr>
+                <w:rFonts w:ascii="Calibri" w:hAnsi="Calibri" w:cs="Calibri"/>
+                <w:color w:val="000000"/>
+              </w:rPr>
+              <w:t>13000</w:t>
+            </w:r>
+          </w:p>
+        </w:tc>
+        <w:tc>
+          <w:tcPr>
+            <w:tcW w:w="5386" w:type="dxa"/>
+            <w:vAlign w:val="bottom"/>
+          </w:tcPr>
+          <w:p>
+            <w:pPr>
+              <w:jc w:val="center"/>
+            </w:pPr>
+            <w:r>
+              <w:rPr>
+                <w:rFonts w:ascii="Calibri" w:hAnsi="Calibri" w:cs="Calibri"/>
+                <w:color w:val="000000"/>
+              </w:rPr>
+              <w:t>373.733333</w:t>
+            </w:r>
+          </w:p>
+        </w:tc>
+      </w:tr>
+      <w:tr>
+        <w:tc>
+          <w:tcPr>
+            <w:tcW w:w="1555" w:type="dxa"/>
+            <w:vAlign w:val="bottom"/>
+          </w:tcPr>
+          <w:p>
+            <w:pPr>
+              <w:jc w:val="center"/>
+            </w:pPr>
+            <w:r>
+              <w:rPr>
+                <w:rFonts w:ascii="Calibri" w:hAnsi="Calibri" w:cs="Calibri"/>
+                <w:color w:val="000000"/>
+              </w:rPr>
+              <w:t>14000</w:t>
+            </w:r>
+          </w:p>
+        </w:tc>
+        <w:tc>
+          <w:tcPr>
+            <w:tcW w:w="5386" w:type="dxa"/>
+            <w:vAlign w:val="bottom"/>
+          </w:tcPr>
+          <w:p>
+            <w:pPr>
+              <w:jc w:val="center"/>
+            </w:pPr>
+            <w:r>
+              <w:rPr>
+                <w:rFonts w:ascii="Calibri" w:hAnsi="Calibri" w:cs="Calibri"/>
+                <w:color w:val="000000"/>
+              </w:rPr>
+              <w:t>595.066667</w:t>
+            </w:r>
+          </w:p>
+        </w:tc>
+      </w:tr>
+      <w:tr>
+        <w:tc>
+          <w:tcPr>
+            <w:tcW w:w="1555" w:type="dxa"/>
+            <w:vAlign w:val="bottom"/>
+          </w:tcPr>
+          <w:p>
+            <w:pPr>
+              <w:jc w:val="center"/>
+            </w:pPr>
+            <w:r>
+              <w:rPr>
+                <w:rFonts w:ascii="Calibri" w:hAnsi="Calibri" w:cs="Calibri"/>
+                <w:color w:val="000000"/>
+              </w:rPr>
+              <w:t>15000</w:t>
+            </w:r>
+          </w:p>
+        </w:tc>
+        <w:tc>
+          <w:tcPr>
+            <w:tcW w:w="5386" w:type="dxa"/>
+            <w:vAlign w:val="bottom"/>
+          </w:tcPr>
+          <w:p>
+            <w:pPr>
+              <w:jc w:val="center"/>
+            </w:pPr>
+            <w:r>
+              <w:rPr>
+                <w:rFonts w:ascii="Calibri" w:hAnsi="Calibri" w:cs="Calibri"/>
+                <w:color w:val="000000"/>
+              </w:rPr>
+              <w:t>478.966667</w:t>
+            </w:r>
+          </w:p>
+        </w:tc>
+      </w:tr>
+      <w:tr>
+        <w:tc>
+          <w:tcPr>
+            <w:tcW w:w="1555" w:type="dxa"/>
+            <w:vAlign w:val="bottom"/>
+          </w:tcPr>
+          <w:p>
+            <w:pPr>
+              <w:jc w:val="center"/>
+            </w:pPr>
+            <w:r>
+              <w:rPr>
+                <w:rFonts w:ascii="Calibri" w:hAnsi="Calibri" w:cs="Calibri"/>
+                <w:color w:val="000000"/>
+              </w:rPr>
+              <w:t>16000</w:t>
+            </w:r>
+          </w:p>
+        </w:tc>
+        <w:tc>
+          <w:tcPr>
+            <w:tcW w:w="5386" w:type="dxa"/>
+            <w:vAlign w:val="bottom"/>
+          </w:tcPr>
+          <w:p>
+            <w:pPr>
+              <w:jc w:val="center"/>
+            </w:pPr>
+            <w:r>
+              <w:rPr>
+                <w:rFonts w:ascii="Calibri" w:hAnsi="Calibri" w:cs="Calibri"/>
+                <w:color w:val="000000"/>
+              </w:rPr>
+              <w:t>699.066667</w:t>
+            </w:r>
+          </w:p>
+        </w:tc>
+      </w:tr>
+      <w:tr>
+        <w:tc>
+          <w:tcPr>
+            <w:tcW w:w="1555" w:type="dxa"/>
+            <w:vAlign w:val="bottom"/>
+          </w:tcPr>
+          <w:p>
+            <w:pPr>
+              <w:jc w:val="center"/>
+            </w:pPr>
+            <w:r>
+              <w:rPr>
+                <w:rFonts w:ascii="Calibri" w:hAnsi="Calibri" w:cs="Calibri"/>
+                <w:color w:val="000000"/>
+              </w:rPr>
+              <w:t>17000</w:t>
+            </w:r>
+          </w:p>
+        </w:tc>
+        <w:tc>
+          <w:tcPr>
+            <w:tcW w:w="5386" w:type="dxa"/>
+            <w:vAlign w:val="bottom"/>
+          </w:tcPr>
+          <w:p>
+            <w:pPr>
+              <w:jc w:val="center"/>
+            </w:pPr>
+            <w:r>
+              <w:rPr>
+                <w:rFonts w:ascii="Calibri" w:hAnsi="Calibri" w:cs="Calibri"/>
+                <w:color w:val="000000"/>
+              </w:rPr>
+              <w:t>899.733333</w:t>
+            </w:r>
+          </w:p>
+        </w:tc>
+      </w:tr>
+      <w:tr>
+        <w:tc>
+          <w:tcPr>
+            <w:tcW w:w="1555" w:type="dxa"/>
+            <w:vAlign w:val="bottom"/>
+          </w:tcPr>
+          <w:p>
+            <w:pPr>
+              <w:jc w:val="center"/>
+            </w:pPr>
+            <w:r>
+              <w:rPr>
+                <w:rFonts w:ascii="Calibri" w:hAnsi="Calibri" w:cs="Calibri"/>
+                <w:color w:val="000000"/>
+              </w:rPr>
+              <w:t>18000</w:t>
+            </w:r>
+          </w:p>
+        </w:tc>
+        <w:tc>
+          <w:tcPr>
+            <w:tcW w:w="5386" w:type="dxa"/>
+            <w:vAlign w:val="bottom"/>
+          </w:tcPr>
+          <w:p>
+            <w:pPr>
+              <w:jc w:val="center"/>
+            </w:pPr>
+            <w:r>
+              <w:rPr>
+                <w:rFonts w:ascii="Calibri" w:hAnsi="Calibri" w:cs="Calibri"/>
+                <w:color w:val="000000"/>
+              </w:rPr>
+              <w:t>805.966667</w:t>
+            </w:r>
+          </w:p>
+        </w:tc>
+      </w:tr>
+      <w:tr>
+        <w:tc>
+          <w:tcPr>
+            <w:tcW w:w="1555" w:type="dxa"/>
+            <w:vAlign w:val="bottom"/>
+          </w:tcPr>
+          <w:p>
+            <w:pPr>
+              <w:jc w:val="center"/>
+            </w:pPr>
+            <w:r>
+              <w:rPr>
+                <w:rFonts w:ascii="Calibri" w:hAnsi="Calibri" w:cs="Calibri"/>
+                <w:color w:val="000000"/>
+              </w:rPr>
+              <w:t>19000</w:t>
+            </w:r>
+          </w:p>
+        </w:tc>
+        <w:tc>
+          <w:tcPr>
+            <w:tcW w:w="5386" w:type="dxa"/>
+            <w:vAlign w:val="bottom"/>
+          </w:tcPr>
+          <w:p>
+            <w:pPr>
+              <w:jc w:val="center"/>
+            </w:pPr>
+            <w:r>
+              <w:rPr>
+                <w:rFonts w:ascii="Calibri" w:hAnsi="Calibri" w:cs="Calibri"/>
+                <w:color w:val="000000"/>
+              </w:rPr>
+              <w:t>792.866667</w:t>
+            </w:r>
+          </w:p>
+        </w:tc>
+      </w:tr>
+      <w:tr>
+        <w:tc>
+          <w:tcPr>
+            <w:tcW w:w="1555" w:type="dxa"/>
+            <w:vAlign w:val="bottom"/>
+          </w:tcPr>
+          <w:p>
+            <w:pPr>
+              <w:jc w:val="center"/>
+            </w:pPr>
+            <w:r>
+              <w:rPr>
+                <w:rFonts w:ascii="Calibri" w:hAnsi="Calibri" w:cs="Calibri"/>
+                <w:color w:val="000000"/>
+              </w:rPr>
+              <w:t>20000</w:t>
+            </w:r>
+          </w:p>
+        </w:tc>
+        <w:tc>
+          <w:tcPr>
+            <w:tcW w:w="5386" w:type="dxa"/>
+            <w:vAlign w:val="bottom"/>
+          </w:tcPr>
+          <w:p>
+            <w:pPr>
+              <w:jc w:val="center"/>
+            </w:pPr>
+            <w:r>
+              <w:rPr>
+                <w:rFonts w:ascii="Calibri" w:hAnsi="Calibri" w:cs="Calibri"/>
+                <w:color w:val="000000"/>
+              </w:rPr>
+              <w:t>969.4</w:t>
+            </w:r>
+          </w:p>
+        </w:tc>
+      </w:tr>
+    </w:tbl>
+    <w:p>
+      <w:pPr>
+        <w:jc w:val="center"/>
+      </w:pPr>
+      <w:r>
+        <w:t xml:space="preserve">Table 2. Average </w:t>
+      </w:r>
+      <w:r>
+        <w:t xml:space="preserve">Execution </w:t>
+      </w:r>
+      <w:r>
+        <w:t>time Comparison table</w:t>
+      </w:r>
+    </w:p>
+    <w:p>
+      <w:pPr>
+        <w:jc w:val="center"/>
+      </w:pPr>
+    </w:p>
+    <w:p>
+      <w:pPr>
+        <w:pStyle w:val="Heading1"/>
+        <w:numPr>
+          <w:ilvl w:val="0"/>
+          <w:numId w:val="1"/>
+        </w:numPr>
+      </w:pPr>
+      <w:r>
         <w:t>Appendices (4Pages)</w:t>
       </w:r>
-      <w:bookmarkEnd w:id="16"/>
+      <w:bookmarkEnd w:id="13"/>
     </w:p>
     <w:p/>
     <w:p>
@@ -6969,7 +9189,7 @@
 </file>
 
 <file path=customXml/itemProps1.xml><?xml version="1.0" encoding="utf-8"?>
-<ds:datastoreItem xmlns:ds="http://schemas.openxmlformats.org/officeDocument/2006/customXml" ds:itemID="{2E7B63E4-BF8B-514F-A3FA-3D7F5194A49A}">
+<ds:datastoreItem xmlns:ds="http://schemas.openxmlformats.org/officeDocument/2006/customXml" ds:itemID="{12C5B5F7-77BE-D34D-A85D-D059E0E1A0F0}">
   <ds:schemaRefs>
     <ds:schemaRef ds:uri="http://schemas.openxmlformats.org/officeDocument/2006/bibliography"/>
   </ds:schemaRefs>

</xml_diff>

<commit_message>
Final data and Final Grpah
</commit_message>
<xml_diff>
--- a/documents/report.docx
+++ b/documents/report.docx
@@ -5049,6 +5049,13 @@
         <w:t>Average execution time</w:t>
       </w:r>
       <w:bookmarkEnd w:id="10"/>
+      <w:r>
+        <w:rPr>
+          <w:sz w:val="28"/>
+          <w:szCs w:val="28"/>
+        </w:rPr>
+        <w:t xml:space="preserve"> of the Algorithm</w:t>
+      </w:r>
     </w:p>
     <w:p>
       <w:pPr>
@@ -5290,7 +5297,13 @@
               <w:jc w:val="center"/>
             </w:pPr>
             <w:r>
-              <w:t xml:space="preserve">Average Basic Operation over 30 </w:t>
+              <w:t xml:space="preserve">Average Basic Operation over </w:t>
+            </w:r>
+            <w:r>
+              <w:t>60</w:t>
+            </w:r>
+            <w:r>
+              <w:t xml:space="preserve"> </w:t>
             </w:r>
             <w:proofErr w:type="gramStart"/>
             <w:r>
@@ -5335,26 +5348,18 @@
         <w:tc>
           <w:tcPr>
             <w:tcW w:w="3969" w:type="dxa"/>
-          </w:tcPr>
-          <w:p>
-            <w:pPr>
-              <w:jc w:val="center"/>
-            </w:pPr>
-            <w:r>
-              <w:rPr>
-                <w:rFonts w:ascii="Calibri" w:eastAsiaTheme="minorEastAsia" w:hAnsi="Calibri" w:cs="Calibri"/>
-                <w:color w:val="000000"/>
-                <w:lang w:val="en-US"/>
-              </w:rPr>
-              <w:t>48063</w:t>
-            </w:r>
-            <w:r>
-              <w:rPr>
-                <w:rFonts w:ascii="Calibri" w:eastAsiaTheme="minorEastAsia" w:hAnsi="Calibri" w:cs="Calibri"/>
-                <w:color w:val="000000"/>
-                <w:lang w:val="en-US"/>
-              </w:rPr>
-              <w:t>4</w:t>
+            <w:vAlign w:val="bottom"/>
+          </w:tcPr>
+          <w:p>
+            <w:pPr>
+              <w:jc w:val="center"/>
+            </w:pPr>
+            <w:r>
+              <w:rPr>
+                <w:rFonts w:ascii="Calibri" w:hAnsi="Calibri" w:cs="Calibri"/>
+                <w:color w:val="000000"/>
+              </w:rPr>
+              <w:t>822450</w:t>
             </w:r>
           </w:p>
         </w:tc>
@@ -5394,18 +5399,18 @@
         <w:tc>
           <w:tcPr>
             <w:tcW w:w="3969" w:type="dxa"/>
-          </w:tcPr>
-          <w:p>
-            <w:pPr>
-              <w:jc w:val="center"/>
-            </w:pPr>
-            <w:r>
-              <w:rPr>
-                <w:rFonts w:ascii="Calibri" w:eastAsiaTheme="minorEastAsia" w:hAnsi="Calibri" w:cs="Calibri"/>
-                <w:color w:val="000000"/>
-                <w:lang w:val="en-US"/>
-              </w:rPr>
-              <w:t>1757200</w:t>
+            <w:vAlign w:val="bottom"/>
+          </w:tcPr>
+          <w:p>
+            <w:pPr>
+              <w:jc w:val="center"/>
+            </w:pPr>
+            <w:r>
+              <w:rPr>
+                <w:rFonts w:ascii="Calibri" w:hAnsi="Calibri" w:cs="Calibri"/>
+                <w:color w:val="000000"/>
+              </w:rPr>
+              <w:t>2107900</w:t>
             </w:r>
           </w:p>
         </w:tc>
@@ -5445,18 +5450,18 @@
         <w:tc>
           <w:tcPr>
             <w:tcW w:w="3969" w:type="dxa"/>
-          </w:tcPr>
-          <w:p>
-            <w:pPr>
-              <w:jc w:val="center"/>
-            </w:pPr>
-            <w:r>
-              <w:rPr>
-                <w:rFonts w:ascii="Calibri" w:eastAsiaTheme="minorEastAsia" w:hAnsi="Calibri" w:cs="Calibri"/>
-                <w:color w:val="000000"/>
-                <w:lang w:val="en-US"/>
-              </w:rPr>
-              <w:t>4437100</w:t>
+            <w:vAlign w:val="bottom"/>
+          </w:tcPr>
+          <w:p>
+            <w:pPr>
+              <w:jc w:val="center"/>
+            </w:pPr>
+            <w:r>
+              <w:rPr>
+                <w:rFonts w:ascii="Calibri" w:hAnsi="Calibri" w:cs="Calibri"/>
+                <w:color w:val="000000"/>
+              </w:rPr>
+              <w:t>4529600</w:t>
             </w:r>
           </w:p>
         </w:tc>
@@ -5496,26 +5501,18 @@
         <w:tc>
           <w:tcPr>
             <w:tcW w:w="3969" w:type="dxa"/>
-          </w:tcPr>
-          <w:p>
-            <w:pPr>
-              <w:jc w:val="center"/>
-            </w:pPr>
-            <w:r>
-              <w:rPr>
-                <w:rFonts w:ascii="Calibri" w:eastAsiaTheme="minorEastAsia" w:hAnsi="Calibri" w:cs="Calibri"/>
-                <w:color w:val="000000"/>
-                <w:lang w:val="en-US"/>
-              </w:rPr>
-              <w:t>712933</w:t>
-            </w:r>
-            <w:r>
-              <w:rPr>
-                <w:rFonts w:ascii="Calibri" w:eastAsiaTheme="minorEastAsia" w:hAnsi="Calibri" w:cs="Calibri"/>
-                <w:color w:val="000000"/>
-                <w:lang w:val="en-US"/>
-              </w:rPr>
-              <w:t>4</w:t>
+            <w:vAlign w:val="bottom"/>
+          </w:tcPr>
+          <w:p>
+            <w:pPr>
+              <w:jc w:val="center"/>
+            </w:pPr>
+            <w:r>
+              <w:rPr>
+                <w:rFonts w:ascii="Calibri" w:hAnsi="Calibri" w:cs="Calibri"/>
+                <w:color w:val="000000"/>
+              </w:rPr>
+              <w:t>7036533.33</w:t>
             </w:r>
           </w:p>
         </w:tc>
@@ -5555,18 +5552,18 @@
         <w:tc>
           <w:tcPr>
             <w:tcW w:w="3969" w:type="dxa"/>
-          </w:tcPr>
-          <w:p>
-            <w:pPr>
-              <w:jc w:val="center"/>
-            </w:pPr>
-            <w:r>
-              <w:rPr>
-                <w:rFonts w:ascii="Calibri" w:eastAsiaTheme="minorEastAsia" w:hAnsi="Calibri" w:cs="Calibri"/>
-                <w:color w:val="000000"/>
-                <w:lang w:val="en-US"/>
-              </w:rPr>
-              <w:t>11158750</w:t>
+            <w:vAlign w:val="bottom"/>
+          </w:tcPr>
+          <w:p>
+            <w:pPr>
+              <w:jc w:val="center"/>
+            </w:pPr>
+            <w:r>
+              <w:rPr>
+                <w:rFonts w:ascii="Calibri" w:hAnsi="Calibri" w:cs="Calibri"/>
+                <w:color w:val="000000"/>
+              </w:rPr>
+              <w:t>10878500</w:t>
             </w:r>
           </w:p>
         </w:tc>
@@ -5606,18 +5603,18 @@
         <w:tc>
           <w:tcPr>
             <w:tcW w:w="3969" w:type="dxa"/>
-          </w:tcPr>
-          <w:p>
-            <w:pPr>
-              <w:jc w:val="center"/>
-            </w:pPr>
-            <w:r>
-              <w:rPr>
-                <w:rFonts w:ascii="Calibri" w:eastAsiaTheme="minorEastAsia" w:hAnsi="Calibri" w:cs="Calibri"/>
-                <w:color w:val="000000"/>
-                <w:lang w:val="en-US"/>
-              </w:rPr>
-              <w:t>18089200</w:t>
+            <w:vAlign w:val="bottom"/>
+          </w:tcPr>
+          <w:p>
+            <w:pPr>
+              <w:jc w:val="center"/>
+            </w:pPr>
+            <w:r>
+              <w:rPr>
+                <w:rFonts w:ascii="Calibri" w:hAnsi="Calibri" w:cs="Calibri"/>
+                <w:color w:val="000000"/>
+              </w:rPr>
+              <w:t>17216800</w:t>
             </w:r>
           </w:p>
         </w:tc>
@@ -5657,18 +5654,18 @@
         <w:tc>
           <w:tcPr>
             <w:tcW w:w="3969" w:type="dxa"/>
-          </w:tcPr>
-          <w:p>
-            <w:pPr>
-              <w:jc w:val="center"/>
-            </w:pPr>
-            <w:r>
-              <w:rPr>
-                <w:rFonts w:ascii="Calibri" w:eastAsiaTheme="minorEastAsia" w:hAnsi="Calibri" w:cs="Calibri"/>
-                <w:color w:val="000000"/>
-                <w:lang w:val="en-US"/>
-              </w:rPr>
-              <w:t>19230750</w:t>
+            <w:vAlign w:val="bottom"/>
+          </w:tcPr>
+          <w:p>
+            <w:pPr>
+              <w:jc w:val="center"/>
+            </w:pPr>
+            <w:r>
+              <w:rPr>
+                <w:rFonts w:ascii="Calibri" w:hAnsi="Calibri" w:cs="Calibri"/>
+                <w:color w:val="000000"/>
+              </w:rPr>
+              <w:t>28082950</w:t>
             </w:r>
           </w:p>
         </w:tc>
@@ -5708,18 +5705,18 @@
         <w:tc>
           <w:tcPr>
             <w:tcW w:w="3969" w:type="dxa"/>
-          </w:tcPr>
-          <w:p>
-            <w:pPr>
-              <w:jc w:val="center"/>
-            </w:pPr>
-            <w:r>
-              <w:rPr>
-                <w:rFonts w:ascii="Calibri" w:eastAsiaTheme="minorEastAsia" w:hAnsi="Calibri" w:cs="Calibri"/>
-                <w:color w:val="000000"/>
-                <w:lang w:val="en-US"/>
-              </w:rPr>
-              <w:t>27682000</w:t>
+            <w:vAlign w:val="bottom"/>
+          </w:tcPr>
+          <w:p>
+            <w:pPr>
+              <w:jc w:val="center"/>
+            </w:pPr>
+            <w:r>
+              <w:rPr>
+                <w:rFonts w:ascii="Calibri" w:hAnsi="Calibri" w:cs="Calibri"/>
+                <w:color w:val="000000"/>
+              </w:rPr>
+              <w:t>34265200</w:t>
             </w:r>
           </w:p>
         </w:tc>
@@ -5759,18 +5756,18 @@
         <w:tc>
           <w:tcPr>
             <w:tcW w:w="3969" w:type="dxa"/>
-          </w:tcPr>
-          <w:p>
-            <w:pPr>
-              <w:jc w:val="center"/>
-            </w:pPr>
-            <w:r>
-              <w:rPr>
-                <w:rFonts w:ascii="Calibri" w:eastAsiaTheme="minorEastAsia" w:hAnsi="Calibri" w:cs="Calibri"/>
-                <w:color w:val="000000"/>
-                <w:lang w:val="en-US"/>
-              </w:rPr>
-              <w:t>34255650</w:t>
+            <w:vAlign w:val="bottom"/>
+          </w:tcPr>
+          <w:p>
+            <w:pPr>
+              <w:jc w:val="center"/>
+            </w:pPr>
+            <w:r>
+              <w:rPr>
+                <w:rFonts w:ascii="Calibri" w:hAnsi="Calibri" w:cs="Calibri"/>
+                <w:color w:val="000000"/>
+              </w:rPr>
+              <w:t>38934300</w:t>
             </w:r>
           </w:p>
         </w:tc>
@@ -5810,26 +5807,18 @@
         <w:tc>
           <w:tcPr>
             <w:tcW w:w="3969" w:type="dxa"/>
-          </w:tcPr>
-          <w:p>
-            <w:pPr>
-              <w:jc w:val="center"/>
-            </w:pPr>
-            <w:r>
-              <w:rPr>
-                <w:rFonts w:ascii="Calibri" w:eastAsiaTheme="minorEastAsia" w:hAnsi="Calibri" w:cs="Calibri"/>
-                <w:color w:val="000000"/>
-                <w:lang w:val="en-US"/>
-              </w:rPr>
-              <w:t>4060716</w:t>
-            </w:r>
-            <w:r>
-              <w:rPr>
-                <w:rFonts w:ascii="Calibri" w:eastAsiaTheme="minorEastAsia" w:hAnsi="Calibri" w:cs="Calibri"/>
-                <w:color w:val="000000"/>
-                <w:lang w:val="en-US"/>
-              </w:rPr>
-              <w:t>7</w:t>
+            <w:vAlign w:val="bottom"/>
+          </w:tcPr>
+          <w:p>
+            <w:pPr>
+              <w:jc w:val="center"/>
+            </w:pPr>
+            <w:r>
+              <w:rPr>
+                <w:rFonts w:ascii="Calibri" w:hAnsi="Calibri" w:cs="Calibri"/>
+                <w:color w:val="000000"/>
+              </w:rPr>
+              <w:t>50248000</w:t>
             </w:r>
           </w:p>
         </w:tc>
@@ -5869,26 +5858,18 @@
         <w:tc>
           <w:tcPr>
             <w:tcW w:w="3969" w:type="dxa"/>
-          </w:tcPr>
-          <w:p>
-            <w:pPr>
-              <w:jc w:val="center"/>
-            </w:pPr>
-            <w:r>
-              <w:rPr>
-                <w:rFonts w:ascii="Calibri" w:eastAsiaTheme="minorEastAsia" w:hAnsi="Calibri" w:cs="Calibri"/>
-                <w:color w:val="000000"/>
-                <w:lang w:val="en-US"/>
-              </w:rPr>
-              <w:t>4894963</w:t>
-            </w:r>
-            <w:r>
-              <w:rPr>
-                <w:rFonts w:ascii="Calibri" w:eastAsiaTheme="minorEastAsia" w:hAnsi="Calibri" w:cs="Calibri"/>
-                <w:color w:val="000000"/>
-                <w:lang w:val="en-US"/>
-              </w:rPr>
-              <w:t>4</w:t>
+            <w:vAlign w:val="bottom"/>
+          </w:tcPr>
+          <w:p>
+            <w:pPr>
+              <w:jc w:val="center"/>
+            </w:pPr>
+            <w:r>
+              <w:rPr>
+                <w:rFonts w:ascii="Calibri" w:hAnsi="Calibri" w:cs="Calibri"/>
+                <w:color w:val="000000"/>
+              </w:rPr>
+              <w:t>65135033.3</w:t>
             </w:r>
           </w:p>
         </w:tc>
@@ -5928,18 +5909,18 @@
         <w:tc>
           <w:tcPr>
             <w:tcW w:w="3969" w:type="dxa"/>
-          </w:tcPr>
-          <w:p>
-            <w:pPr>
-              <w:jc w:val="center"/>
-            </w:pPr>
-            <w:r>
-              <w:rPr>
-                <w:rFonts w:ascii="Calibri" w:eastAsiaTheme="minorEastAsia" w:hAnsi="Calibri" w:cs="Calibri"/>
-                <w:color w:val="000000"/>
-                <w:lang w:val="en-US"/>
-              </w:rPr>
-              <w:t>61877600</w:t>
+            <w:vAlign w:val="bottom"/>
+          </w:tcPr>
+          <w:p>
+            <w:pPr>
+              <w:jc w:val="center"/>
+            </w:pPr>
+            <w:r>
+              <w:rPr>
+                <w:rFonts w:ascii="Calibri" w:hAnsi="Calibri" w:cs="Calibri"/>
+                <w:color w:val="000000"/>
+              </w:rPr>
+              <w:t>73498400</w:t>
             </w:r>
           </w:p>
         </w:tc>
@@ -5979,26 +5960,18 @@
         <w:tc>
           <w:tcPr>
             <w:tcW w:w="3969" w:type="dxa"/>
-          </w:tcPr>
-          <w:p>
-            <w:pPr>
-              <w:jc w:val="center"/>
-            </w:pPr>
-            <w:r>
-              <w:rPr>
-                <w:rFonts w:ascii="Calibri" w:eastAsiaTheme="minorEastAsia" w:hAnsi="Calibri" w:cs="Calibri"/>
-                <w:color w:val="000000"/>
-                <w:lang w:val="en-US"/>
-              </w:rPr>
-              <w:t>6950818</w:t>
-            </w:r>
-            <w:r>
-              <w:rPr>
-                <w:rFonts w:ascii="Calibri" w:eastAsiaTheme="minorEastAsia" w:hAnsi="Calibri" w:cs="Calibri"/>
-                <w:color w:val="000000"/>
-                <w:lang w:val="en-US"/>
-              </w:rPr>
-              <w:t>4</w:t>
+            <w:vAlign w:val="bottom"/>
+          </w:tcPr>
+          <w:p>
+            <w:pPr>
+              <w:jc w:val="center"/>
+            </w:pPr>
+            <w:r>
+              <w:rPr>
+                <w:rFonts w:ascii="Calibri" w:hAnsi="Calibri" w:cs="Calibri"/>
+                <w:color w:val="000000"/>
+              </w:rPr>
+              <w:t>74031316.7</w:t>
             </w:r>
           </w:p>
         </w:tc>
@@ -6038,29 +6011,19 @@
         <w:tc>
           <w:tcPr>
             <w:tcW w:w="3969" w:type="dxa"/>
-          </w:tcPr>
-          <w:p>
-            <w:pPr>
-              <w:jc w:val="center"/>
-            </w:pPr>
-            <w:r>
-              <w:rPr>
-                <w:rFonts w:ascii="Calibri" w:eastAsiaTheme="minorEastAsia" w:hAnsi="Calibri" w:cs="Calibri"/>
-                <w:color w:val="000000"/>
-                <w:lang w:val="en-US"/>
-              </w:rPr>
-              <w:t>7301536</w:t>
-            </w:r>
-            <w:r>
-              <w:rPr>
-                <w:rFonts w:ascii="Calibri" w:eastAsiaTheme="minorEastAsia" w:hAnsi="Calibri" w:cs="Calibri"/>
-                <w:color w:val="000000"/>
-                <w:lang w:val="en-US"/>
-              </w:rPr>
-              <w:t>7</w:t>
-            </w:r>
-            <w:bookmarkStart w:id="14" w:name="_GoBack"/>
-            <w:bookmarkEnd w:id="14"/>
+            <w:vAlign w:val="bottom"/>
+          </w:tcPr>
+          <w:p>
+            <w:pPr>
+              <w:jc w:val="center"/>
+            </w:pPr>
+            <w:r>
+              <w:rPr>
+                <w:rFonts w:ascii="Calibri" w:hAnsi="Calibri" w:cs="Calibri"/>
+                <w:color w:val="000000"/>
+              </w:rPr>
+              <w:t>95029200</w:t>
+            </w:r>
           </w:p>
         </w:tc>
       </w:tr>
@@ -6099,18 +6062,18 @@
         <w:tc>
           <w:tcPr>
             <w:tcW w:w="3969" w:type="dxa"/>
-          </w:tcPr>
-          <w:p>
-            <w:pPr>
-              <w:jc w:val="center"/>
-            </w:pPr>
-            <w:r>
-              <w:rPr>
-                <w:rFonts w:ascii="Calibri" w:eastAsiaTheme="minorEastAsia" w:hAnsi="Calibri" w:cs="Calibri"/>
-                <w:color w:val="000000"/>
-                <w:lang w:val="en-US"/>
-              </w:rPr>
-              <w:t>81121750</w:t>
+            <w:vAlign w:val="bottom"/>
+          </w:tcPr>
+          <w:p>
+            <w:pPr>
+              <w:jc w:val="center"/>
+            </w:pPr>
+            <w:r>
+              <w:rPr>
+                <w:rFonts w:ascii="Calibri" w:hAnsi="Calibri" w:cs="Calibri"/>
+                <w:color w:val="000000"/>
+              </w:rPr>
+              <w:t>108002000</w:t>
             </w:r>
           </w:p>
         </w:tc>
@@ -6150,18 +6113,18 @@
         <w:tc>
           <w:tcPr>
             <w:tcW w:w="3969" w:type="dxa"/>
-          </w:tcPr>
-          <w:p>
-            <w:pPr>
-              <w:jc w:val="center"/>
-            </w:pPr>
-            <w:r>
-              <w:rPr>
-                <w:rFonts w:ascii="Calibri" w:eastAsiaTheme="minorEastAsia" w:hAnsi="Calibri" w:cs="Calibri"/>
-                <w:color w:val="000000"/>
-                <w:lang w:val="en-US"/>
-              </w:rPr>
-              <w:t>100645600</w:t>
+            <w:vAlign w:val="bottom"/>
+          </w:tcPr>
+          <w:p>
+            <w:pPr>
+              <w:jc w:val="center"/>
+            </w:pPr>
+            <w:r>
+              <w:rPr>
+                <w:rFonts w:ascii="Calibri" w:hAnsi="Calibri" w:cs="Calibri"/>
+                <w:color w:val="000000"/>
+              </w:rPr>
+              <w:t>122271200</w:t>
             </w:r>
           </w:p>
         </w:tc>
@@ -6201,18 +6164,18 @@
         <w:tc>
           <w:tcPr>
             <w:tcW w:w="3969" w:type="dxa"/>
-          </w:tcPr>
-          <w:p>
-            <w:pPr>
-              <w:jc w:val="center"/>
-            </w:pPr>
-            <w:r>
-              <w:rPr>
-                <w:rFonts w:ascii="Calibri" w:eastAsiaTheme="minorEastAsia" w:hAnsi="Calibri" w:cs="Calibri"/>
-                <w:color w:val="000000"/>
-                <w:lang w:val="en-US"/>
-              </w:rPr>
-              <w:t>107114733</w:t>
+            <w:vAlign w:val="bottom"/>
+          </w:tcPr>
+          <w:p>
+            <w:pPr>
+              <w:jc w:val="center"/>
+            </w:pPr>
+            <w:r>
+              <w:rPr>
+                <w:rFonts w:ascii="Calibri" w:hAnsi="Calibri" w:cs="Calibri"/>
+                <w:color w:val="000000"/>
+              </w:rPr>
+              <w:t>142949600</w:t>
             </w:r>
           </w:p>
         </w:tc>
@@ -6252,18 +6215,18 @@
         <w:tc>
           <w:tcPr>
             <w:tcW w:w="3969" w:type="dxa"/>
-          </w:tcPr>
-          <w:p>
-            <w:pPr>
-              <w:jc w:val="center"/>
-            </w:pPr>
-            <w:r>
-              <w:rPr>
-                <w:rFonts w:ascii="Calibri" w:eastAsiaTheme="minorEastAsia" w:hAnsi="Calibri" w:cs="Calibri"/>
-                <w:color w:val="000000"/>
-                <w:lang w:val="en-US"/>
-              </w:rPr>
-              <w:t>118170000</w:t>
+            <w:vAlign w:val="bottom"/>
+          </w:tcPr>
+          <w:p>
+            <w:pPr>
+              <w:jc w:val="center"/>
+            </w:pPr>
+            <w:r>
+              <w:rPr>
+                <w:rFonts w:ascii="Calibri" w:hAnsi="Calibri" w:cs="Calibri"/>
+                <w:color w:val="000000"/>
+              </w:rPr>
+              <w:t>179484900</w:t>
             </w:r>
           </w:p>
         </w:tc>
@@ -6303,18 +6266,18 @@
         <w:tc>
           <w:tcPr>
             <w:tcW w:w="3969" w:type="dxa"/>
-          </w:tcPr>
-          <w:p>
-            <w:pPr>
-              <w:jc w:val="center"/>
-            </w:pPr>
-            <w:r>
-              <w:rPr>
-                <w:rFonts w:ascii="Calibri" w:eastAsiaTheme="minorEastAsia" w:hAnsi="Calibri" w:cs="Calibri"/>
-                <w:color w:val="000000"/>
-                <w:lang w:val="en-US"/>
-              </w:rPr>
-              <w:t>130366600</w:t>
+            <w:vAlign w:val="bottom"/>
+          </w:tcPr>
+          <w:p>
+            <w:pPr>
+              <w:jc w:val="center"/>
+            </w:pPr>
+            <w:r>
+              <w:rPr>
+                <w:rFonts w:ascii="Calibri" w:hAnsi="Calibri" w:cs="Calibri"/>
+                <w:color w:val="000000"/>
+              </w:rPr>
+              <w:t>199069650</w:t>
             </w:r>
           </w:p>
         </w:tc>
@@ -6354,18 +6317,18 @@
         <w:tc>
           <w:tcPr>
             <w:tcW w:w="3969" w:type="dxa"/>
-          </w:tcPr>
-          <w:p>
-            <w:pPr>
-              <w:jc w:val="center"/>
-            </w:pPr>
-            <w:r>
-              <w:rPr>
-                <w:rFonts w:ascii="Calibri" w:eastAsiaTheme="minorEastAsia" w:hAnsi="Calibri" w:cs="Calibri"/>
-                <w:color w:val="000000"/>
-                <w:lang w:val="en-US"/>
-              </w:rPr>
-              <w:t>151630667</w:t>
+            <w:vAlign w:val="bottom"/>
+          </w:tcPr>
+          <w:p>
+            <w:pPr>
+              <w:jc w:val="center"/>
+            </w:pPr>
+            <w:r>
+              <w:rPr>
+                <w:rFonts w:ascii="Calibri" w:hAnsi="Calibri" w:cs="Calibri"/>
+                <w:color w:val="000000"/>
+              </w:rPr>
+              <w:t>191939667</w:t>
             </w:r>
           </w:p>
         </w:tc>
@@ -6382,12 +6345,12 @@
     <w:tbl>
       <w:tblPr>
         <w:tblStyle w:val="TableGrid"/>
-        <w:tblW w:w="6941" w:type="dxa"/>
+        <w:tblW w:w="5949" w:type="dxa"/>
         <w:tblLook w:val="04A0" w:firstRow="1" w:lastRow="0" w:firstColumn="1" w:lastColumn="0" w:noHBand="0" w:noVBand="1"/>
       </w:tblPr>
       <w:tblGrid>
         <w:gridCol w:w="1555"/>
-        <w:gridCol w:w="5386"/>
+        <w:gridCol w:w="4394"/>
       </w:tblGrid>
       <w:tr>
         <w:tc>
@@ -6405,7 +6368,7 @@
         </w:tc>
         <w:tc>
           <w:tcPr>
-            <w:tcW w:w="5386" w:type="dxa"/>
+            <w:tcW w:w="4394" w:type="dxa"/>
           </w:tcPr>
           <w:p>
             <w:pPr>
@@ -6414,25 +6377,26 @@
             <w:r>
               <w:t xml:space="preserve">Average </w:t>
             </w:r>
-            <w:proofErr w:type="spellStart"/>
-            <w:r>
-              <w:t>Average</w:t>
-            </w:r>
-            <w:proofErr w:type="spellEnd"/>
+            <w:r>
+              <w:t xml:space="preserve">Execution </w:t>
+            </w:r>
+            <w:r>
+              <w:t xml:space="preserve">time over </w:t>
+            </w:r>
+            <w:r>
+              <w:t>60</w:t>
+            </w:r>
             <w:r>
               <w:t xml:space="preserve"> </w:t>
             </w:r>
-            <w:r>
-              <w:t xml:space="preserve">Execution </w:t>
-            </w:r>
-            <w:r>
-              <w:t xml:space="preserve">time over 30 </w:t>
-            </w:r>
             <w:proofErr w:type="gramStart"/>
             <w:r>
               <w:t>test</w:t>
             </w:r>
             <w:proofErr w:type="gramEnd"/>
+            <w:r>
+              <w:t xml:space="preserve"> </w:t>
+            </w:r>
           </w:p>
         </w:tc>
       </w:tr>
@@ -6457,20 +6421,38 @@
         </w:tc>
         <w:tc>
           <w:tcPr>
-            <w:tcW w:w="5386" w:type="dxa"/>
-            <w:vAlign w:val="bottom"/>
-          </w:tcPr>
-          <w:p>
-            <w:pPr>
-              <w:jc w:val="center"/>
-            </w:pPr>
-            <w:r>
-              <w:rPr>
-                <w:rFonts w:ascii="Calibri" w:hAnsi="Calibri" w:cs="Calibri"/>
-                <w:color w:val="000000"/>
-              </w:rPr>
-              <w:t>2.5</w:t>
-            </w:r>
+            <w:tcW w:w="4394" w:type="dxa"/>
+          </w:tcPr>
+          <w:p>
+            <w:pPr>
+              <w:jc w:val="center"/>
+            </w:pPr>
+            <w:r>
+              <w:rPr>
+                <w:rFonts w:ascii="Calibri" w:eastAsiaTheme="minorEastAsia" w:hAnsi="Calibri" w:cs="Calibri"/>
+                <w:color w:val="000000"/>
+                <w:lang w:val="en-US"/>
+              </w:rPr>
+              <w:t>21.5245902</w:t>
+            </w:r>
+            <w:r>
+              <w:rPr>
+                <w:rFonts w:ascii="Calibri" w:eastAsiaTheme="minorEastAsia" w:hAnsi="Calibri" w:cs="Calibri"/>
+                <w:color w:val="000000"/>
+                <w:lang w:val="en-US"/>
+              </w:rPr>
+              <w:t xml:space="preserve"> </w:t>
+            </w:r>
+            <w:proofErr w:type="spellStart"/>
+            <w:r>
+              <w:rPr>
+                <w:rFonts w:ascii="Calibri" w:eastAsiaTheme="minorEastAsia" w:hAnsi="Calibri" w:cs="Calibri"/>
+                <w:color w:val="000000"/>
+                <w:lang w:val="en-US"/>
+              </w:rPr>
+              <w:t>ms</w:t>
+            </w:r>
+            <w:proofErr w:type="spellEnd"/>
           </w:p>
         </w:tc>
       </w:tr>
@@ -6495,20 +6477,38 @@
         </w:tc>
         <w:tc>
           <w:tcPr>
-            <w:tcW w:w="5386" w:type="dxa"/>
-            <w:vAlign w:val="bottom"/>
-          </w:tcPr>
-          <w:p>
-            <w:pPr>
-              <w:jc w:val="center"/>
-            </w:pPr>
-            <w:r>
-              <w:rPr>
-                <w:rFonts w:ascii="Calibri" w:hAnsi="Calibri" w:cs="Calibri"/>
-                <w:color w:val="000000"/>
-              </w:rPr>
-              <w:t>12.6</w:t>
-            </w:r>
+            <w:tcW w:w="4394" w:type="dxa"/>
+          </w:tcPr>
+          <w:p>
+            <w:pPr>
+              <w:jc w:val="center"/>
+            </w:pPr>
+            <w:r>
+              <w:rPr>
+                <w:rFonts w:ascii="Calibri" w:eastAsiaTheme="minorEastAsia" w:hAnsi="Calibri" w:cs="Calibri"/>
+                <w:color w:val="000000"/>
+                <w:lang w:val="en-US"/>
+              </w:rPr>
+              <w:t>48.0655738</w:t>
+            </w:r>
+            <w:r>
+              <w:rPr>
+                <w:rFonts w:ascii="Calibri" w:eastAsiaTheme="minorEastAsia" w:hAnsi="Calibri" w:cs="Calibri"/>
+                <w:color w:val="000000"/>
+                <w:lang w:val="en-US"/>
+              </w:rPr>
+              <w:t xml:space="preserve"> </w:t>
+            </w:r>
+            <w:proofErr w:type="spellStart"/>
+            <w:r>
+              <w:rPr>
+                <w:rFonts w:ascii="Calibri" w:eastAsiaTheme="minorEastAsia" w:hAnsi="Calibri" w:cs="Calibri"/>
+                <w:color w:val="000000"/>
+                <w:lang w:val="en-US"/>
+              </w:rPr>
+              <w:t>ms</w:t>
+            </w:r>
+            <w:proofErr w:type="spellEnd"/>
           </w:p>
         </w:tc>
       </w:tr>
@@ -6533,20 +6533,38 @@
         </w:tc>
         <w:tc>
           <w:tcPr>
-            <w:tcW w:w="5386" w:type="dxa"/>
-            <w:vAlign w:val="bottom"/>
-          </w:tcPr>
-          <w:p>
-            <w:pPr>
-              <w:jc w:val="center"/>
-            </w:pPr>
-            <w:r>
-              <w:rPr>
-                <w:rFonts w:ascii="Calibri" w:hAnsi="Calibri" w:cs="Calibri"/>
-                <w:color w:val="000000"/>
-              </w:rPr>
-              <w:t>25.5666667</w:t>
-            </w:r>
+            <w:tcW w:w="4394" w:type="dxa"/>
+          </w:tcPr>
+          <w:p>
+            <w:pPr>
+              <w:jc w:val="center"/>
+            </w:pPr>
+            <w:r>
+              <w:rPr>
+                <w:rFonts w:ascii="Calibri" w:eastAsiaTheme="minorEastAsia" w:hAnsi="Calibri" w:cs="Calibri"/>
+                <w:color w:val="000000"/>
+                <w:lang w:val="en-US"/>
+              </w:rPr>
+              <w:t>82.4098361</w:t>
+            </w:r>
+            <w:r>
+              <w:rPr>
+                <w:rFonts w:ascii="Calibri" w:eastAsiaTheme="minorEastAsia" w:hAnsi="Calibri" w:cs="Calibri"/>
+                <w:color w:val="000000"/>
+                <w:lang w:val="en-US"/>
+              </w:rPr>
+              <w:t xml:space="preserve"> </w:t>
+            </w:r>
+            <w:proofErr w:type="spellStart"/>
+            <w:r>
+              <w:rPr>
+                <w:rFonts w:ascii="Calibri" w:eastAsiaTheme="minorEastAsia" w:hAnsi="Calibri" w:cs="Calibri"/>
+                <w:color w:val="000000"/>
+                <w:lang w:val="en-US"/>
+              </w:rPr>
+              <w:t>ms</w:t>
+            </w:r>
+            <w:proofErr w:type="spellEnd"/>
           </w:p>
         </w:tc>
       </w:tr>
@@ -6571,20 +6589,38 @@
         </w:tc>
         <w:tc>
           <w:tcPr>
-            <w:tcW w:w="5386" w:type="dxa"/>
-            <w:vAlign w:val="bottom"/>
-          </w:tcPr>
-          <w:p>
-            <w:pPr>
-              <w:jc w:val="center"/>
-            </w:pPr>
-            <w:r>
-              <w:rPr>
-                <w:rFonts w:ascii="Calibri" w:hAnsi="Calibri" w:cs="Calibri"/>
-                <w:color w:val="000000"/>
-              </w:rPr>
-              <w:t>53.6666667</w:t>
-            </w:r>
+            <w:tcW w:w="4394" w:type="dxa"/>
+          </w:tcPr>
+          <w:p>
+            <w:pPr>
+              <w:jc w:val="center"/>
+            </w:pPr>
+            <w:r>
+              <w:rPr>
+                <w:rFonts w:ascii="Calibri" w:eastAsiaTheme="minorEastAsia" w:hAnsi="Calibri" w:cs="Calibri"/>
+                <w:color w:val="000000"/>
+                <w:lang w:val="en-US"/>
+              </w:rPr>
+              <w:t>120.639344</w:t>
+            </w:r>
+            <w:r>
+              <w:rPr>
+                <w:rFonts w:ascii="Calibri" w:eastAsiaTheme="minorEastAsia" w:hAnsi="Calibri" w:cs="Calibri"/>
+                <w:color w:val="000000"/>
+                <w:lang w:val="en-US"/>
+              </w:rPr>
+              <w:t xml:space="preserve"> </w:t>
+            </w:r>
+            <w:proofErr w:type="spellStart"/>
+            <w:r>
+              <w:rPr>
+                <w:rFonts w:ascii="Calibri" w:eastAsiaTheme="minorEastAsia" w:hAnsi="Calibri" w:cs="Calibri"/>
+                <w:color w:val="000000"/>
+                <w:lang w:val="en-US"/>
+              </w:rPr>
+              <w:t>ms</w:t>
+            </w:r>
+            <w:proofErr w:type="spellEnd"/>
           </w:p>
         </w:tc>
       </w:tr>
@@ -6609,20 +6645,38 @@
         </w:tc>
         <w:tc>
           <w:tcPr>
-            <w:tcW w:w="5386" w:type="dxa"/>
-            <w:vAlign w:val="bottom"/>
-          </w:tcPr>
-          <w:p>
-            <w:pPr>
-              <w:jc w:val="center"/>
-            </w:pPr>
-            <w:r>
-              <w:rPr>
-                <w:rFonts w:ascii="Calibri" w:hAnsi="Calibri" w:cs="Calibri"/>
-                <w:color w:val="000000"/>
-              </w:rPr>
-              <w:t>73.2333333</w:t>
-            </w:r>
+            <w:tcW w:w="4394" w:type="dxa"/>
+          </w:tcPr>
+          <w:p>
+            <w:pPr>
+              <w:jc w:val="center"/>
+            </w:pPr>
+            <w:r>
+              <w:rPr>
+                <w:rFonts w:ascii="Calibri" w:eastAsiaTheme="minorEastAsia" w:hAnsi="Calibri" w:cs="Calibri"/>
+                <w:color w:val="000000"/>
+                <w:lang w:val="en-US"/>
+              </w:rPr>
+              <w:t>163.114754</w:t>
+            </w:r>
+            <w:r>
+              <w:rPr>
+                <w:rFonts w:ascii="Calibri" w:eastAsiaTheme="minorEastAsia" w:hAnsi="Calibri" w:cs="Calibri"/>
+                <w:color w:val="000000"/>
+                <w:lang w:val="en-US"/>
+              </w:rPr>
+              <w:t xml:space="preserve"> </w:t>
+            </w:r>
+            <w:proofErr w:type="spellStart"/>
+            <w:r>
+              <w:rPr>
+                <w:rFonts w:ascii="Calibri" w:eastAsiaTheme="minorEastAsia" w:hAnsi="Calibri" w:cs="Calibri"/>
+                <w:color w:val="000000"/>
+                <w:lang w:val="en-US"/>
+              </w:rPr>
+              <w:t>ms</w:t>
+            </w:r>
+            <w:proofErr w:type="spellEnd"/>
           </w:p>
         </w:tc>
       </w:tr>
@@ -6647,20 +6701,38 @@
         </w:tc>
         <w:tc>
           <w:tcPr>
-            <w:tcW w:w="5386" w:type="dxa"/>
-            <w:vAlign w:val="bottom"/>
-          </w:tcPr>
-          <w:p>
-            <w:pPr>
-              <w:jc w:val="center"/>
-            </w:pPr>
-            <w:r>
-              <w:rPr>
-                <w:rFonts w:ascii="Calibri" w:hAnsi="Calibri" w:cs="Calibri"/>
-                <w:color w:val="000000"/>
-              </w:rPr>
-              <w:t>108.333333</w:t>
-            </w:r>
+            <w:tcW w:w="4394" w:type="dxa"/>
+          </w:tcPr>
+          <w:p>
+            <w:pPr>
+              <w:jc w:val="center"/>
+            </w:pPr>
+            <w:r>
+              <w:rPr>
+                <w:rFonts w:ascii="Calibri" w:eastAsiaTheme="minorEastAsia" w:hAnsi="Calibri" w:cs="Calibri"/>
+                <w:color w:val="000000"/>
+                <w:lang w:val="en-US"/>
+              </w:rPr>
+              <w:t>220.459016</w:t>
+            </w:r>
+            <w:r>
+              <w:rPr>
+                <w:rFonts w:ascii="Calibri" w:eastAsiaTheme="minorEastAsia" w:hAnsi="Calibri" w:cs="Calibri"/>
+                <w:color w:val="000000"/>
+                <w:lang w:val="en-US"/>
+              </w:rPr>
+              <w:t xml:space="preserve"> </w:t>
+            </w:r>
+            <w:proofErr w:type="spellStart"/>
+            <w:r>
+              <w:rPr>
+                <w:rFonts w:ascii="Calibri" w:eastAsiaTheme="minorEastAsia" w:hAnsi="Calibri" w:cs="Calibri"/>
+                <w:color w:val="000000"/>
+                <w:lang w:val="en-US"/>
+              </w:rPr>
+              <w:t>ms</w:t>
+            </w:r>
+            <w:proofErr w:type="spellEnd"/>
           </w:p>
         </w:tc>
       </w:tr>
@@ -6685,20 +6757,38 @@
         </w:tc>
         <w:tc>
           <w:tcPr>
-            <w:tcW w:w="5386" w:type="dxa"/>
-            <w:vAlign w:val="bottom"/>
-          </w:tcPr>
-          <w:p>
-            <w:pPr>
-              <w:jc w:val="center"/>
-            </w:pPr>
-            <w:r>
-              <w:rPr>
-                <w:rFonts w:ascii="Calibri" w:hAnsi="Calibri" w:cs="Calibri"/>
-                <w:color w:val="000000"/>
-              </w:rPr>
-              <w:t>141.9</w:t>
-            </w:r>
+            <w:tcW w:w="4394" w:type="dxa"/>
+          </w:tcPr>
+          <w:p>
+            <w:pPr>
+              <w:jc w:val="center"/>
+            </w:pPr>
+            <w:r>
+              <w:rPr>
+                <w:rFonts w:ascii="Calibri" w:eastAsiaTheme="minorEastAsia" w:hAnsi="Calibri" w:cs="Calibri"/>
+                <w:color w:val="000000"/>
+                <w:lang w:val="en-US"/>
+              </w:rPr>
+              <w:t>278.360656</w:t>
+            </w:r>
+            <w:r>
+              <w:rPr>
+                <w:rFonts w:ascii="Calibri" w:eastAsiaTheme="minorEastAsia" w:hAnsi="Calibri" w:cs="Calibri"/>
+                <w:color w:val="000000"/>
+                <w:lang w:val="en-US"/>
+              </w:rPr>
+              <w:t xml:space="preserve"> </w:t>
+            </w:r>
+            <w:proofErr w:type="spellStart"/>
+            <w:r>
+              <w:rPr>
+                <w:rFonts w:ascii="Calibri" w:eastAsiaTheme="minorEastAsia" w:hAnsi="Calibri" w:cs="Calibri"/>
+                <w:color w:val="000000"/>
+                <w:lang w:val="en-US"/>
+              </w:rPr>
+              <w:t>ms</w:t>
+            </w:r>
+            <w:proofErr w:type="spellEnd"/>
           </w:p>
         </w:tc>
       </w:tr>
@@ -6723,20 +6813,38 @@
         </w:tc>
         <w:tc>
           <w:tcPr>
-            <w:tcW w:w="5386" w:type="dxa"/>
-            <w:vAlign w:val="bottom"/>
-          </w:tcPr>
-          <w:p>
-            <w:pPr>
-              <w:jc w:val="center"/>
-            </w:pPr>
-            <w:r>
-              <w:rPr>
-                <w:rFonts w:ascii="Calibri" w:hAnsi="Calibri" w:cs="Calibri"/>
-                <w:color w:val="000000"/>
-              </w:rPr>
-              <w:t>187.833333</w:t>
-            </w:r>
+            <w:tcW w:w="4394" w:type="dxa"/>
+          </w:tcPr>
+          <w:p>
+            <w:pPr>
+              <w:jc w:val="center"/>
+            </w:pPr>
+            <w:r>
+              <w:rPr>
+                <w:rFonts w:ascii="Calibri" w:eastAsiaTheme="minorEastAsia" w:hAnsi="Calibri" w:cs="Calibri"/>
+                <w:color w:val="000000"/>
+                <w:lang w:val="en-US"/>
+              </w:rPr>
+              <w:t>366.360656</w:t>
+            </w:r>
+            <w:r>
+              <w:rPr>
+                <w:rFonts w:ascii="Calibri" w:eastAsiaTheme="minorEastAsia" w:hAnsi="Calibri" w:cs="Calibri"/>
+                <w:color w:val="000000"/>
+                <w:lang w:val="en-US"/>
+              </w:rPr>
+              <w:t xml:space="preserve"> </w:t>
+            </w:r>
+            <w:proofErr w:type="spellStart"/>
+            <w:r>
+              <w:rPr>
+                <w:rFonts w:ascii="Calibri" w:eastAsiaTheme="minorEastAsia" w:hAnsi="Calibri" w:cs="Calibri"/>
+                <w:color w:val="000000"/>
+                <w:lang w:val="en-US"/>
+              </w:rPr>
+              <w:t>ms</w:t>
+            </w:r>
+            <w:proofErr w:type="spellEnd"/>
           </w:p>
         </w:tc>
       </w:tr>
@@ -6761,20 +6869,38 @@
         </w:tc>
         <w:tc>
           <w:tcPr>
-            <w:tcW w:w="5386" w:type="dxa"/>
-            <w:vAlign w:val="bottom"/>
-          </w:tcPr>
-          <w:p>
-            <w:pPr>
-              <w:jc w:val="center"/>
-            </w:pPr>
-            <w:r>
-              <w:rPr>
-                <w:rFonts w:ascii="Calibri" w:hAnsi="Calibri" w:cs="Calibri"/>
-                <w:color w:val="000000"/>
-              </w:rPr>
-              <w:t>260.5</w:t>
-            </w:r>
+            <w:tcW w:w="4394" w:type="dxa"/>
+          </w:tcPr>
+          <w:p>
+            <w:pPr>
+              <w:jc w:val="center"/>
+            </w:pPr>
+            <w:r>
+              <w:rPr>
+                <w:rFonts w:ascii="Calibri" w:eastAsiaTheme="minorEastAsia" w:hAnsi="Calibri" w:cs="Calibri"/>
+                <w:color w:val="000000"/>
+                <w:lang w:val="en-US"/>
+              </w:rPr>
+              <w:t>417.311475</w:t>
+            </w:r>
+            <w:r>
+              <w:rPr>
+                <w:rFonts w:ascii="Calibri" w:eastAsiaTheme="minorEastAsia" w:hAnsi="Calibri" w:cs="Calibri"/>
+                <w:color w:val="000000"/>
+                <w:lang w:val="en-US"/>
+              </w:rPr>
+              <w:t xml:space="preserve"> </w:t>
+            </w:r>
+            <w:proofErr w:type="spellStart"/>
+            <w:r>
+              <w:rPr>
+                <w:rFonts w:ascii="Calibri" w:eastAsiaTheme="minorEastAsia" w:hAnsi="Calibri" w:cs="Calibri"/>
+                <w:color w:val="000000"/>
+                <w:lang w:val="en-US"/>
+              </w:rPr>
+              <w:t>ms</w:t>
+            </w:r>
+            <w:proofErr w:type="spellEnd"/>
           </w:p>
         </w:tc>
       </w:tr>
@@ -6799,20 +6925,38 @@
         </w:tc>
         <w:tc>
           <w:tcPr>
-            <w:tcW w:w="5386" w:type="dxa"/>
-            <w:vAlign w:val="bottom"/>
-          </w:tcPr>
-          <w:p>
-            <w:pPr>
-              <w:jc w:val="center"/>
-            </w:pPr>
-            <w:r>
-              <w:rPr>
-                <w:rFonts w:ascii="Calibri" w:hAnsi="Calibri" w:cs="Calibri"/>
-                <w:color w:val="000000"/>
-              </w:rPr>
-              <w:t>238.3</w:t>
-            </w:r>
+            <w:tcW w:w="4394" w:type="dxa"/>
+          </w:tcPr>
+          <w:p>
+            <w:pPr>
+              <w:jc w:val="center"/>
+            </w:pPr>
+            <w:r>
+              <w:rPr>
+                <w:rFonts w:ascii="Calibri" w:eastAsiaTheme="minorEastAsia" w:hAnsi="Calibri" w:cs="Calibri"/>
+                <w:color w:val="000000"/>
+                <w:lang w:val="en-US"/>
+              </w:rPr>
+              <w:t>499.131148</w:t>
+            </w:r>
+            <w:r>
+              <w:rPr>
+                <w:rFonts w:ascii="Calibri" w:eastAsiaTheme="minorEastAsia" w:hAnsi="Calibri" w:cs="Calibri"/>
+                <w:color w:val="000000"/>
+                <w:lang w:val="en-US"/>
+              </w:rPr>
+              <w:t xml:space="preserve"> </w:t>
+            </w:r>
+            <w:proofErr w:type="spellStart"/>
+            <w:r>
+              <w:rPr>
+                <w:rFonts w:ascii="Calibri" w:eastAsiaTheme="minorEastAsia" w:hAnsi="Calibri" w:cs="Calibri"/>
+                <w:color w:val="000000"/>
+                <w:lang w:val="en-US"/>
+              </w:rPr>
+              <w:t>ms</w:t>
+            </w:r>
+            <w:proofErr w:type="spellEnd"/>
           </w:p>
         </w:tc>
       </w:tr>
@@ -6837,20 +6981,38 @@
         </w:tc>
         <w:tc>
           <w:tcPr>
-            <w:tcW w:w="5386" w:type="dxa"/>
-            <w:vAlign w:val="bottom"/>
-          </w:tcPr>
-          <w:p>
-            <w:pPr>
-              <w:jc w:val="center"/>
-            </w:pPr>
-            <w:r>
-              <w:rPr>
-                <w:rFonts w:ascii="Calibri" w:hAnsi="Calibri" w:cs="Calibri"/>
-                <w:color w:val="000000"/>
-              </w:rPr>
-              <w:t>371.666667</w:t>
-            </w:r>
+            <w:tcW w:w="4394" w:type="dxa"/>
+          </w:tcPr>
+          <w:p>
+            <w:pPr>
+              <w:jc w:val="center"/>
+            </w:pPr>
+            <w:r>
+              <w:rPr>
+                <w:rFonts w:ascii="Calibri" w:eastAsiaTheme="minorEastAsia" w:hAnsi="Calibri" w:cs="Calibri"/>
+                <w:color w:val="000000"/>
+                <w:lang w:val="en-US"/>
+              </w:rPr>
+              <w:t>590.245902</w:t>
+            </w:r>
+            <w:r>
+              <w:rPr>
+                <w:rFonts w:ascii="Calibri" w:eastAsiaTheme="minorEastAsia" w:hAnsi="Calibri" w:cs="Calibri"/>
+                <w:color w:val="000000"/>
+                <w:lang w:val="en-US"/>
+              </w:rPr>
+              <w:t xml:space="preserve"> </w:t>
+            </w:r>
+            <w:proofErr w:type="spellStart"/>
+            <w:r>
+              <w:rPr>
+                <w:rFonts w:ascii="Calibri" w:eastAsiaTheme="minorEastAsia" w:hAnsi="Calibri" w:cs="Calibri"/>
+                <w:color w:val="000000"/>
+                <w:lang w:val="en-US"/>
+              </w:rPr>
+              <w:t>ms</w:t>
+            </w:r>
+            <w:proofErr w:type="spellEnd"/>
           </w:p>
         </w:tc>
       </w:tr>
@@ -6875,20 +7037,38 @@
         </w:tc>
         <w:tc>
           <w:tcPr>
-            <w:tcW w:w="5386" w:type="dxa"/>
-            <w:vAlign w:val="bottom"/>
-          </w:tcPr>
-          <w:p>
-            <w:pPr>
-              <w:jc w:val="center"/>
-            </w:pPr>
-            <w:r>
-              <w:rPr>
-                <w:rFonts w:ascii="Calibri" w:hAnsi="Calibri" w:cs="Calibri"/>
-                <w:color w:val="000000"/>
-              </w:rPr>
-              <w:t>353.633333</w:t>
-            </w:r>
+            <w:tcW w:w="4394" w:type="dxa"/>
+          </w:tcPr>
+          <w:p>
+            <w:pPr>
+              <w:jc w:val="center"/>
+            </w:pPr>
+            <w:r>
+              <w:rPr>
+                <w:rFonts w:ascii="Calibri" w:eastAsiaTheme="minorEastAsia" w:hAnsi="Calibri" w:cs="Calibri"/>
+                <w:color w:val="000000"/>
+                <w:lang w:val="en-US"/>
+              </w:rPr>
+              <w:t>687.639344</w:t>
+            </w:r>
+            <w:r>
+              <w:rPr>
+                <w:rFonts w:ascii="Calibri" w:eastAsiaTheme="minorEastAsia" w:hAnsi="Calibri" w:cs="Calibri"/>
+                <w:color w:val="000000"/>
+                <w:lang w:val="en-US"/>
+              </w:rPr>
+              <w:t xml:space="preserve"> </w:t>
+            </w:r>
+            <w:proofErr w:type="spellStart"/>
+            <w:r>
+              <w:rPr>
+                <w:rFonts w:ascii="Calibri" w:eastAsiaTheme="minorEastAsia" w:hAnsi="Calibri" w:cs="Calibri"/>
+                <w:color w:val="000000"/>
+                <w:lang w:val="en-US"/>
+              </w:rPr>
+              <w:t>ms</w:t>
+            </w:r>
+            <w:proofErr w:type="spellEnd"/>
           </w:p>
         </w:tc>
       </w:tr>
@@ -6913,20 +7093,38 @@
         </w:tc>
         <w:tc>
           <w:tcPr>
-            <w:tcW w:w="5386" w:type="dxa"/>
-            <w:vAlign w:val="bottom"/>
-          </w:tcPr>
-          <w:p>
-            <w:pPr>
-              <w:jc w:val="center"/>
-            </w:pPr>
-            <w:r>
-              <w:rPr>
-                <w:rFonts w:ascii="Calibri" w:hAnsi="Calibri" w:cs="Calibri"/>
-                <w:color w:val="000000"/>
-              </w:rPr>
-              <w:t>373.733333</w:t>
-            </w:r>
+            <w:tcW w:w="4394" w:type="dxa"/>
+          </w:tcPr>
+          <w:p>
+            <w:pPr>
+              <w:jc w:val="center"/>
+            </w:pPr>
+            <w:r>
+              <w:rPr>
+                <w:rFonts w:ascii="Calibri" w:eastAsiaTheme="minorEastAsia" w:hAnsi="Calibri" w:cs="Calibri"/>
+                <w:color w:val="000000"/>
+                <w:lang w:val="en-US"/>
+              </w:rPr>
+              <w:t>743.327869</w:t>
+            </w:r>
+            <w:r>
+              <w:rPr>
+                <w:rFonts w:ascii="Calibri" w:eastAsiaTheme="minorEastAsia" w:hAnsi="Calibri" w:cs="Calibri"/>
+                <w:color w:val="000000"/>
+                <w:lang w:val="en-US"/>
+              </w:rPr>
+              <w:t xml:space="preserve"> </w:t>
+            </w:r>
+            <w:proofErr w:type="spellStart"/>
+            <w:r>
+              <w:rPr>
+                <w:rFonts w:ascii="Calibri" w:eastAsiaTheme="minorEastAsia" w:hAnsi="Calibri" w:cs="Calibri"/>
+                <w:color w:val="000000"/>
+                <w:lang w:val="en-US"/>
+              </w:rPr>
+              <w:t>ms</w:t>
+            </w:r>
+            <w:proofErr w:type="spellEnd"/>
           </w:p>
         </w:tc>
       </w:tr>
@@ -6951,20 +7149,38 @@
         </w:tc>
         <w:tc>
           <w:tcPr>
-            <w:tcW w:w="5386" w:type="dxa"/>
-            <w:vAlign w:val="bottom"/>
-          </w:tcPr>
-          <w:p>
-            <w:pPr>
-              <w:jc w:val="center"/>
-            </w:pPr>
-            <w:r>
-              <w:rPr>
-                <w:rFonts w:ascii="Calibri" w:hAnsi="Calibri" w:cs="Calibri"/>
-                <w:color w:val="000000"/>
-              </w:rPr>
-              <w:t>595.066667</w:t>
-            </w:r>
+            <w:tcW w:w="4394" w:type="dxa"/>
+          </w:tcPr>
+          <w:p>
+            <w:pPr>
+              <w:jc w:val="center"/>
+            </w:pPr>
+            <w:r>
+              <w:rPr>
+                <w:rFonts w:ascii="Calibri" w:eastAsiaTheme="minorEastAsia" w:hAnsi="Calibri" w:cs="Calibri"/>
+                <w:color w:val="000000"/>
+                <w:lang w:val="en-US"/>
+              </w:rPr>
+              <w:t>943.213115</w:t>
+            </w:r>
+            <w:r>
+              <w:rPr>
+                <w:rFonts w:ascii="Calibri" w:eastAsiaTheme="minorEastAsia" w:hAnsi="Calibri" w:cs="Calibri"/>
+                <w:color w:val="000000"/>
+                <w:lang w:val="en-US"/>
+              </w:rPr>
+              <w:t xml:space="preserve"> </w:t>
+            </w:r>
+            <w:proofErr w:type="spellStart"/>
+            <w:r>
+              <w:rPr>
+                <w:rFonts w:ascii="Calibri" w:eastAsiaTheme="minorEastAsia" w:hAnsi="Calibri" w:cs="Calibri"/>
+                <w:color w:val="000000"/>
+                <w:lang w:val="en-US"/>
+              </w:rPr>
+              <w:t>ms</w:t>
+            </w:r>
+            <w:proofErr w:type="spellEnd"/>
           </w:p>
         </w:tc>
       </w:tr>
@@ -6989,20 +7205,38 @@
         </w:tc>
         <w:tc>
           <w:tcPr>
-            <w:tcW w:w="5386" w:type="dxa"/>
-            <w:vAlign w:val="bottom"/>
-          </w:tcPr>
-          <w:p>
-            <w:pPr>
-              <w:jc w:val="center"/>
-            </w:pPr>
-            <w:r>
-              <w:rPr>
-                <w:rFonts w:ascii="Calibri" w:hAnsi="Calibri" w:cs="Calibri"/>
-                <w:color w:val="000000"/>
-              </w:rPr>
-              <w:t>478.966667</w:t>
-            </w:r>
+            <w:tcW w:w="4394" w:type="dxa"/>
+          </w:tcPr>
+          <w:p>
+            <w:pPr>
+              <w:jc w:val="center"/>
+            </w:pPr>
+            <w:r>
+              <w:rPr>
+                <w:rFonts w:ascii="Calibri" w:eastAsiaTheme="minorEastAsia" w:hAnsi="Calibri" w:cs="Calibri"/>
+                <w:color w:val="000000"/>
+                <w:lang w:val="en-US"/>
+              </w:rPr>
+              <w:t>950.606557</w:t>
+            </w:r>
+            <w:r>
+              <w:rPr>
+                <w:rFonts w:ascii="Calibri" w:eastAsiaTheme="minorEastAsia" w:hAnsi="Calibri" w:cs="Calibri"/>
+                <w:color w:val="000000"/>
+                <w:lang w:val="en-US"/>
+              </w:rPr>
+              <w:t xml:space="preserve"> </w:t>
+            </w:r>
+            <w:proofErr w:type="spellStart"/>
+            <w:r>
+              <w:rPr>
+                <w:rFonts w:ascii="Calibri" w:eastAsiaTheme="minorEastAsia" w:hAnsi="Calibri" w:cs="Calibri"/>
+                <w:color w:val="000000"/>
+                <w:lang w:val="en-US"/>
+              </w:rPr>
+              <w:t>ms</w:t>
+            </w:r>
+            <w:proofErr w:type="spellEnd"/>
           </w:p>
         </w:tc>
       </w:tr>
@@ -7027,20 +7261,38 @@
         </w:tc>
         <w:tc>
           <w:tcPr>
-            <w:tcW w:w="5386" w:type="dxa"/>
-            <w:vAlign w:val="bottom"/>
-          </w:tcPr>
-          <w:p>
-            <w:pPr>
-              <w:jc w:val="center"/>
-            </w:pPr>
-            <w:r>
-              <w:rPr>
-                <w:rFonts w:ascii="Calibri" w:hAnsi="Calibri" w:cs="Calibri"/>
-                <w:color w:val="000000"/>
-              </w:rPr>
-              <w:t>699.066667</w:t>
-            </w:r>
+            <w:tcW w:w="4394" w:type="dxa"/>
+          </w:tcPr>
+          <w:p>
+            <w:pPr>
+              <w:jc w:val="center"/>
+            </w:pPr>
+            <w:r>
+              <w:rPr>
+                <w:rFonts w:ascii="Calibri" w:eastAsiaTheme="minorEastAsia" w:hAnsi="Calibri" w:cs="Calibri"/>
+                <w:color w:val="000000"/>
+                <w:lang w:val="en-US"/>
+              </w:rPr>
+              <w:t>1163.09836</w:t>
+            </w:r>
+            <w:r>
+              <w:rPr>
+                <w:rFonts w:ascii="Calibri" w:eastAsiaTheme="minorEastAsia" w:hAnsi="Calibri" w:cs="Calibri"/>
+                <w:color w:val="000000"/>
+                <w:lang w:val="en-US"/>
+              </w:rPr>
+              <w:t xml:space="preserve"> </w:t>
+            </w:r>
+            <w:proofErr w:type="spellStart"/>
+            <w:r>
+              <w:rPr>
+                <w:rFonts w:ascii="Calibri" w:eastAsiaTheme="minorEastAsia" w:hAnsi="Calibri" w:cs="Calibri"/>
+                <w:color w:val="000000"/>
+                <w:lang w:val="en-US"/>
+              </w:rPr>
+              <w:t>ms</w:t>
+            </w:r>
+            <w:proofErr w:type="spellEnd"/>
           </w:p>
         </w:tc>
       </w:tr>
@@ -7065,20 +7317,38 @@
         </w:tc>
         <w:tc>
           <w:tcPr>
-            <w:tcW w:w="5386" w:type="dxa"/>
-            <w:vAlign w:val="bottom"/>
-          </w:tcPr>
-          <w:p>
-            <w:pPr>
-              <w:jc w:val="center"/>
-            </w:pPr>
-            <w:r>
-              <w:rPr>
-                <w:rFonts w:ascii="Calibri" w:hAnsi="Calibri" w:cs="Calibri"/>
-                <w:color w:val="000000"/>
-              </w:rPr>
-              <w:t>899.733333</w:t>
-            </w:r>
+            <w:tcW w:w="4394" w:type="dxa"/>
+          </w:tcPr>
+          <w:p>
+            <w:pPr>
+              <w:jc w:val="center"/>
+            </w:pPr>
+            <w:r>
+              <w:rPr>
+                <w:rFonts w:ascii="Calibri" w:eastAsiaTheme="minorEastAsia" w:hAnsi="Calibri" w:cs="Calibri"/>
+                <w:color w:val="000000"/>
+                <w:lang w:val="en-US"/>
+              </w:rPr>
+              <w:t>1211.88525</w:t>
+            </w:r>
+            <w:r>
+              <w:rPr>
+                <w:rFonts w:ascii="Calibri" w:eastAsiaTheme="minorEastAsia" w:hAnsi="Calibri" w:cs="Calibri"/>
+                <w:color w:val="000000"/>
+                <w:lang w:val="en-US"/>
+              </w:rPr>
+              <w:t xml:space="preserve"> </w:t>
+            </w:r>
+            <w:proofErr w:type="spellStart"/>
+            <w:r>
+              <w:rPr>
+                <w:rFonts w:ascii="Calibri" w:eastAsiaTheme="minorEastAsia" w:hAnsi="Calibri" w:cs="Calibri"/>
+                <w:color w:val="000000"/>
+                <w:lang w:val="en-US"/>
+              </w:rPr>
+              <w:t>ms</w:t>
+            </w:r>
+            <w:proofErr w:type="spellEnd"/>
           </w:p>
         </w:tc>
       </w:tr>
@@ -7103,20 +7373,38 @@
         </w:tc>
         <w:tc>
           <w:tcPr>
-            <w:tcW w:w="5386" w:type="dxa"/>
-            <w:vAlign w:val="bottom"/>
-          </w:tcPr>
-          <w:p>
-            <w:pPr>
-              <w:jc w:val="center"/>
-            </w:pPr>
-            <w:r>
-              <w:rPr>
-                <w:rFonts w:ascii="Calibri" w:hAnsi="Calibri" w:cs="Calibri"/>
-                <w:color w:val="000000"/>
-              </w:rPr>
-              <w:t>805.966667</w:t>
-            </w:r>
+            <w:tcW w:w="4394" w:type="dxa"/>
+          </w:tcPr>
+          <w:p>
+            <w:pPr>
+              <w:jc w:val="center"/>
+            </w:pPr>
+            <w:r>
+              <w:rPr>
+                <w:rFonts w:ascii="Calibri" w:eastAsiaTheme="minorEastAsia" w:hAnsi="Calibri" w:cs="Calibri"/>
+                <w:color w:val="000000"/>
+                <w:lang w:val="en-US"/>
+              </w:rPr>
+              <w:t>1468.52459</w:t>
+            </w:r>
+            <w:r>
+              <w:rPr>
+                <w:rFonts w:ascii="Calibri" w:eastAsiaTheme="minorEastAsia" w:hAnsi="Calibri" w:cs="Calibri"/>
+                <w:color w:val="000000"/>
+                <w:lang w:val="en-US"/>
+              </w:rPr>
+              <w:t xml:space="preserve"> </w:t>
+            </w:r>
+            <w:proofErr w:type="spellStart"/>
+            <w:r>
+              <w:rPr>
+                <w:rFonts w:ascii="Calibri" w:eastAsiaTheme="minorEastAsia" w:hAnsi="Calibri" w:cs="Calibri"/>
+                <w:color w:val="000000"/>
+                <w:lang w:val="en-US"/>
+              </w:rPr>
+              <w:t>ms</w:t>
+            </w:r>
+            <w:proofErr w:type="spellEnd"/>
           </w:p>
         </w:tc>
       </w:tr>
@@ -7141,20 +7429,38 @@
         </w:tc>
         <w:tc>
           <w:tcPr>
-            <w:tcW w:w="5386" w:type="dxa"/>
-            <w:vAlign w:val="bottom"/>
-          </w:tcPr>
-          <w:p>
-            <w:pPr>
-              <w:jc w:val="center"/>
-            </w:pPr>
-            <w:r>
-              <w:rPr>
-                <w:rFonts w:ascii="Calibri" w:hAnsi="Calibri" w:cs="Calibri"/>
-                <w:color w:val="000000"/>
-              </w:rPr>
-              <w:t>792.866667</w:t>
-            </w:r>
+            <w:tcW w:w="4394" w:type="dxa"/>
+          </w:tcPr>
+          <w:p>
+            <w:pPr>
+              <w:jc w:val="center"/>
+            </w:pPr>
+            <w:r>
+              <w:rPr>
+                <w:rFonts w:ascii="Calibri" w:eastAsiaTheme="minorEastAsia" w:hAnsi="Calibri" w:cs="Calibri"/>
+                <w:color w:val="000000"/>
+                <w:lang w:val="en-US"/>
+              </w:rPr>
+              <w:t>1539.91803</w:t>
+            </w:r>
+            <w:r>
+              <w:rPr>
+                <w:rFonts w:ascii="Calibri" w:eastAsiaTheme="minorEastAsia" w:hAnsi="Calibri" w:cs="Calibri"/>
+                <w:color w:val="000000"/>
+                <w:lang w:val="en-US"/>
+              </w:rPr>
+              <w:t xml:space="preserve"> </w:t>
+            </w:r>
+            <w:proofErr w:type="spellStart"/>
+            <w:r>
+              <w:rPr>
+                <w:rFonts w:ascii="Calibri" w:eastAsiaTheme="minorEastAsia" w:hAnsi="Calibri" w:cs="Calibri"/>
+                <w:color w:val="000000"/>
+                <w:lang w:val="en-US"/>
+              </w:rPr>
+              <w:t>ms</w:t>
+            </w:r>
+            <w:proofErr w:type="spellEnd"/>
           </w:p>
         </w:tc>
       </w:tr>
@@ -7179,20 +7485,38 @@
         </w:tc>
         <w:tc>
           <w:tcPr>
-            <w:tcW w:w="5386" w:type="dxa"/>
-            <w:vAlign w:val="bottom"/>
-          </w:tcPr>
-          <w:p>
-            <w:pPr>
-              <w:jc w:val="center"/>
-            </w:pPr>
-            <w:r>
-              <w:rPr>
-                <w:rFonts w:ascii="Calibri" w:hAnsi="Calibri" w:cs="Calibri"/>
-                <w:color w:val="000000"/>
-              </w:rPr>
-              <w:t>969.4</w:t>
-            </w:r>
+            <w:tcW w:w="4394" w:type="dxa"/>
+          </w:tcPr>
+          <w:p>
+            <w:pPr>
+              <w:jc w:val="center"/>
+            </w:pPr>
+            <w:r>
+              <w:rPr>
+                <w:rFonts w:ascii="Calibri" w:eastAsiaTheme="minorEastAsia" w:hAnsi="Calibri" w:cs="Calibri"/>
+                <w:color w:val="000000"/>
+                <w:lang w:val="en-US"/>
+              </w:rPr>
+              <w:t>1757.91803</w:t>
+            </w:r>
+            <w:r>
+              <w:rPr>
+                <w:rFonts w:ascii="Calibri" w:eastAsiaTheme="minorEastAsia" w:hAnsi="Calibri" w:cs="Calibri"/>
+                <w:color w:val="000000"/>
+                <w:lang w:val="en-US"/>
+              </w:rPr>
+              <w:t xml:space="preserve"> </w:t>
+            </w:r>
+            <w:proofErr w:type="spellStart"/>
+            <w:r>
+              <w:rPr>
+                <w:rFonts w:ascii="Calibri" w:eastAsiaTheme="minorEastAsia" w:hAnsi="Calibri" w:cs="Calibri"/>
+                <w:color w:val="000000"/>
+                <w:lang w:val="en-US"/>
+              </w:rPr>
+              <w:t>ms</w:t>
+            </w:r>
+            <w:proofErr w:type="spellEnd"/>
           </w:p>
         </w:tc>
       </w:tr>
@@ -7575,6 +7899,14 @@
           <w:szCs w:val="28"/>
         </w:rPr>
       </w:pPr>
+    </w:p>
+    <w:p>
+      <w:pPr>
+        <w:rPr>
+          <w:sz w:val="28"/>
+          <w:szCs w:val="28"/>
+        </w:rPr>
+      </w:pPr>
       <w:r>
         <w:rPr>
           <w:sz w:val="28"/>
@@ -7611,10 +7943,10 @@
           <w:szCs w:val="28"/>
         </w:rPr>
         <w:drawing>
-          <wp:inline distT="0" distB="0" distL="0" distR="0" wp14:anchorId="0759EF9F" wp14:editId="0D1660BC">
-            <wp:extent cx="4751635" cy="3325091"/>
-            <wp:effectExtent l="0" t="0" r="0" b="2540"/>
-            <wp:docPr id="3" name="Picture 3"/>
+          <wp:inline distT="0" distB="0" distL="0" distR="0" wp14:anchorId="5CDD274C" wp14:editId="4E33E12F">
+            <wp:extent cx="5727700" cy="3821430"/>
+            <wp:effectExtent l="0" t="0" r="0" b="1270"/>
+            <wp:docPr id="7" name="Picture 7"/>
             <wp:cNvGraphicFramePr>
               <a:graphicFrameLocks xmlns:a="http://schemas.openxmlformats.org/drawingml/2006/main" noChangeAspect="1"/>
             </wp:cNvGraphicFramePr>
@@ -7622,11 +7954,11 @@
               <a:graphicData uri="http://schemas.openxmlformats.org/drawingml/2006/picture">
                 <pic:pic xmlns:pic="http://schemas.openxmlformats.org/drawingml/2006/picture">
                   <pic:nvPicPr>
-                    <pic:cNvPr id="3" name="BasicOperationGraph.png"/>
+                    <pic:cNvPr id="7" name="BasicOperation.png"/>
                     <pic:cNvPicPr/>
                   </pic:nvPicPr>
                   <pic:blipFill>
-                    <a:blip r:embed="rId10">
+                    <a:blip r:embed="rId10" cstate="print">
                       <a:extLst>
                         <a:ext uri="{28A0092B-C50C-407E-A947-70E740481C1C}">
                           <a14:useLocalDpi xmlns:a14="http://schemas.microsoft.com/office/drawing/2010/main" val="0"/>
@@ -7640,7 +7972,7 @@
                   <pic:spPr>
                     <a:xfrm>
                       <a:off x="0" y="0"/>
-                      <a:ext cx="4757553" cy="3329232"/>
+                      <a:ext cx="5727700" cy="3821430"/>
                     </a:xfrm>
                     <a:prstGeom prst="rect">
                       <a:avLst/>
@@ -7675,6 +8007,7 @@
           <w:szCs w:val="28"/>
         </w:rPr>
       </w:pPr>
+      <w:bookmarkStart w:id="14" w:name="_GoBack"/>
       <w:r>
         <w:rPr>
           <w:noProof/>
@@ -7682,10 +8015,10 @@
           <w:szCs w:val="28"/>
         </w:rPr>
         <w:drawing>
-          <wp:inline distT="0" distB="0" distL="0" distR="0" wp14:anchorId="1D71E06B" wp14:editId="7ADD650B">
-            <wp:extent cx="4652942" cy="2826327"/>
-            <wp:effectExtent l="0" t="0" r="0" b="6350"/>
-            <wp:docPr id="6" name="Picture 6"/>
+          <wp:inline distT="0" distB="0" distL="0" distR="0" wp14:anchorId="5F3CE438" wp14:editId="66068246">
+            <wp:extent cx="5105400" cy="3248891"/>
+            <wp:effectExtent l="0" t="0" r="0" b="2540"/>
+            <wp:docPr id="8" name="Picture 8"/>
             <wp:cNvGraphicFramePr>
               <a:graphicFrameLocks xmlns:a="http://schemas.openxmlformats.org/drawingml/2006/main" noChangeAspect="1"/>
             </wp:cNvGraphicFramePr>
@@ -7693,7 +8026,7 @@
               <a:graphicData uri="http://schemas.openxmlformats.org/drawingml/2006/picture">
                 <pic:pic xmlns:pic="http://schemas.openxmlformats.org/drawingml/2006/picture">
                   <pic:nvPicPr>
-                    <pic:cNvPr id="6" name="ExecutionTime.png"/>
+                    <pic:cNvPr id="8" name="AverageExecutionTime.png"/>
                     <pic:cNvPicPr/>
                   </pic:nvPicPr>
                   <pic:blipFill>
@@ -7711,7 +8044,7 @@
                   <pic:spPr>
                     <a:xfrm>
                       <a:off x="0" y="0"/>
-                      <a:ext cx="4668773" cy="2835943"/>
+                      <a:ext cx="5111647" cy="3252866"/>
                     </a:xfrm>
                     <a:prstGeom prst="rect">
                       <a:avLst/>
@@ -7723,6 +8056,7 @@
           </wp:inline>
         </w:drawing>
       </w:r>
+      <w:bookmarkEnd w:id="14"/>
     </w:p>
     <w:sectPr>
       <w:pgSz w:w="11900" w:h="16840"/>
@@ -9189,7 +9523,7 @@
 </file>
 
 <file path=customXml/itemProps1.xml><?xml version="1.0" encoding="utf-8"?>
-<ds:datastoreItem xmlns:ds="http://schemas.openxmlformats.org/officeDocument/2006/customXml" ds:itemID="{12C5B5F7-77BE-D34D-A85D-D059E0E1A0F0}">
+<ds:datastoreItem xmlns:ds="http://schemas.openxmlformats.org/officeDocument/2006/customXml" ds:itemID="{DE98DF88-39F4-5745-8770-BA88093CE9DC}">
   <ds:schemaRefs>
     <ds:schemaRef ds:uri="http://schemas.openxmlformats.org/officeDocument/2006/bibliography"/>
   </ds:schemaRefs>

</xml_diff>